<commit_message>
mis practicas tsg commit 29 05 2024
</commit_message>
<xml_diff>
--- a/project activitie management/Gestor de tareas.docx
+++ b/project activitie management/Gestor de tareas.docx
@@ -7,23 +7,13 @@
         <w:spacing w:before="100" w:beforeAutospacing="1" w:after="100" w:afterAutospacing="1" w:line="240" w:lineRule="auto"/>
         <w:rPr>
           <w:rFonts w:ascii="Times New Roman" w:eastAsia="Times New Roman" w:hAnsi="Times New Roman" w:cs="Times New Roman"/>
-          <w:kern w:val="0"/>
-          <w:lang w:eastAsia="es-CO"/>
-          <w14:ligatures w14:val="none"/>
-        </w:rPr>
-      </w:pPr>
-      <w:r>
-        <w:rPr>
-          <w:rFonts w:ascii="Times New Roman" w:eastAsia="Times New Roman" w:hAnsi="Times New Roman" w:cs="Times New Roman"/>
           <w:b/>
           <w:bCs/>
           <w:kern w:val="0"/>
           <w:lang w:eastAsia="es-CO"/>
           <w14:ligatures w14:val="none"/>
         </w:rPr>
-        <w:t>aplicación de gestión de tareas (</w:t>
-      </w:r>
-      <w:proofErr w:type="spellStart"/>
+      </w:pPr>
       <w:r>
         <w:rPr>
           <w:rFonts w:ascii="Times New Roman" w:eastAsia="Times New Roman" w:hAnsi="Times New Roman" w:cs="Times New Roman"/>
@@ -33,9 +23,9 @@
           <w:lang w:eastAsia="es-CO"/>
           <w14:ligatures w14:val="none"/>
         </w:rPr>
-        <w:t>To</w:t>
-      </w:r>
-      <w:proofErr w:type="spellEnd"/>
+        <w:t>aplicación de gestión de tareas (</w:t>
+      </w:r>
+      <w:proofErr w:type="spellStart"/>
       <w:r>
         <w:rPr>
           <w:rFonts w:ascii="Times New Roman" w:eastAsia="Times New Roman" w:hAnsi="Times New Roman" w:cs="Times New Roman"/>
@@ -45,9 +35,9 @@
           <w:lang w:eastAsia="es-CO"/>
           <w14:ligatures w14:val="none"/>
         </w:rPr>
-        <w:t xml:space="preserve">-Do </w:t>
-      </w:r>
-      <w:proofErr w:type="spellStart"/>
+        <w:t>To</w:t>
+      </w:r>
+      <w:proofErr w:type="spellEnd"/>
       <w:r>
         <w:rPr>
           <w:rFonts w:ascii="Times New Roman" w:eastAsia="Times New Roman" w:hAnsi="Times New Roman" w:cs="Times New Roman"/>
@@ -57,9 +47,9 @@
           <w:lang w:eastAsia="es-CO"/>
           <w14:ligatures w14:val="none"/>
         </w:rPr>
-        <w:t>List</w:t>
-      </w:r>
-      <w:proofErr w:type="spellEnd"/>
+        <w:t xml:space="preserve">-Do </w:t>
+      </w:r>
+      <w:proofErr w:type="spellStart"/>
       <w:r>
         <w:rPr>
           <w:rFonts w:ascii="Times New Roman" w:eastAsia="Times New Roman" w:hAnsi="Times New Roman" w:cs="Times New Roman"/>
@@ -69,6 +59,18 @@
           <w:lang w:eastAsia="es-CO"/>
           <w14:ligatures w14:val="none"/>
         </w:rPr>
+        <w:t>List</w:t>
+      </w:r>
+      <w:proofErr w:type="spellEnd"/>
+      <w:r>
+        <w:rPr>
+          <w:rFonts w:ascii="Times New Roman" w:eastAsia="Times New Roman" w:hAnsi="Times New Roman" w:cs="Times New Roman"/>
+          <w:b/>
+          <w:bCs/>
+          <w:kern w:val="0"/>
+          <w:lang w:eastAsia="es-CO"/>
+          <w14:ligatures w14:val="none"/>
+        </w:rPr>
         <w:t>)</w:t>
       </w:r>
     </w:p>
@@ -98,6 +100,1984 @@
           <w:lang w:eastAsia="es-CO"/>
           <w14:ligatures w14:val="none"/>
         </w:rPr>
+        <w:t>Historias de Usuario</w:t>
+      </w:r>
+    </w:p>
+    <w:p>
+      <w:pPr>
+        <w:spacing w:before="240" w:after="120" w:line="240" w:lineRule="auto"/>
+        <w:outlineLvl w:val="2"/>
+        <w:rPr>
+          <w:rFonts w:ascii="Times New Roman" w:eastAsia="Times New Roman" w:hAnsi="Times New Roman" w:cs="Times New Roman"/>
+          <w:b/>
+          <w:bCs/>
+          <w:kern w:val="0"/>
+          <w:sz w:val="27"/>
+          <w:szCs w:val="27"/>
+          <w:lang w:eastAsia="es-CO"/>
+          <w14:ligatures w14:val="none"/>
+        </w:rPr>
+      </w:pPr>
+      <w:r>
+        <w:rPr>
+          <w:rFonts w:ascii="Times New Roman" w:eastAsia="Times New Roman" w:hAnsi="Times New Roman" w:cs="Times New Roman"/>
+          <w:b/>
+          <w:bCs/>
+          <w:kern w:val="0"/>
+          <w:sz w:val="27"/>
+          <w:szCs w:val="27"/>
+          <w:lang w:eastAsia="es-CO"/>
+          <w14:ligatures w14:val="none"/>
+        </w:rPr>
+        <w:t>1. Creación de Tareas</w:t>
+      </w:r>
+    </w:p>
+    <w:p>
+      <w:pPr>
+        <w:numPr>
+          <w:ilvl w:val="0"/>
+          <w:numId w:val="8"/>
+        </w:numPr>
+        <w:spacing w:before="120" w:after="120" w:line="240" w:lineRule="auto"/>
+        <w:rPr>
+          <w:rFonts w:ascii="Times New Roman" w:eastAsia="Times New Roman" w:hAnsi="Times New Roman" w:cs="Times New Roman"/>
+          <w:kern w:val="0"/>
+          <w:lang w:eastAsia="es-CO"/>
+          <w14:ligatures w14:val="none"/>
+        </w:rPr>
+      </w:pPr>
+      <w:r>
+        <w:rPr>
+          <w:rFonts w:ascii="Times New Roman" w:eastAsia="Times New Roman" w:hAnsi="Times New Roman" w:cs="Times New Roman"/>
+          <w:b/>
+          <w:bCs/>
+          <w:kern w:val="0"/>
+          <w:lang w:eastAsia="es-CO"/>
+          <w14:ligatures w14:val="none"/>
+        </w:rPr>
+        <w:t>Descripción:</w:t>
+      </w:r>
+      <w:r>
+        <w:rPr>
+          <w:rFonts w:ascii="Times New Roman" w:eastAsia="Times New Roman" w:hAnsi="Times New Roman" w:cs="Times New Roman"/>
+          <w:kern w:val="0"/>
+          <w:lang w:eastAsia="es-CO"/>
+          <w14:ligatures w14:val="none"/>
+        </w:rPr>
+        <w:t xml:space="preserve"> Como usuario, quiero crear nuevas tareas para gestionar mis actividades.</w:t>
+      </w:r>
+    </w:p>
+    <w:p>
+      <w:pPr>
+        <w:numPr>
+          <w:ilvl w:val="0"/>
+          <w:numId w:val="8"/>
+        </w:numPr>
+        <w:spacing w:before="120" w:after="120" w:line="240" w:lineRule="auto"/>
+        <w:rPr>
+          <w:rFonts w:ascii="Times New Roman" w:eastAsia="Times New Roman" w:hAnsi="Times New Roman" w:cs="Times New Roman"/>
+          <w:kern w:val="0"/>
+          <w:lang w:eastAsia="es-CO"/>
+          <w14:ligatures w14:val="none"/>
+        </w:rPr>
+      </w:pPr>
+      <w:r>
+        <w:rPr>
+          <w:rFonts w:ascii="Times New Roman" w:eastAsia="Times New Roman" w:hAnsi="Times New Roman" w:cs="Times New Roman"/>
+          <w:b/>
+          <w:bCs/>
+          <w:kern w:val="0"/>
+          <w:lang w:eastAsia="es-CO"/>
+          <w14:ligatures w14:val="none"/>
+        </w:rPr>
+        <w:t>Tareas:</w:t>
+      </w:r>
+    </w:p>
+    <w:p>
+      <w:pPr>
+        <w:numPr>
+          <w:ilvl w:val="1"/>
+          <w:numId w:val="8"/>
+        </w:numPr>
+        <w:spacing w:before="120" w:after="120" w:line="240" w:lineRule="auto"/>
+        <w:rPr>
+          <w:rFonts w:ascii="Times New Roman" w:eastAsia="Times New Roman" w:hAnsi="Times New Roman" w:cs="Times New Roman"/>
+          <w:kern w:val="0"/>
+          <w:lang w:eastAsia="es-CO"/>
+          <w14:ligatures w14:val="none"/>
+        </w:rPr>
+      </w:pPr>
+      <w:r>
+        <w:rPr>
+          <w:rFonts w:ascii="Times New Roman" w:eastAsia="Times New Roman" w:hAnsi="Times New Roman" w:cs="Times New Roman"/>
+          <w:kern w:val="0"/>
+          <w:lang w:eastAsia="es-CO"/>
+          <w14:ligatures w14:val="none"/>
+        </w:rPr>
+        <w:t>Crear formulario de nueva tarea con campos: título, descripción, fecha de vencimiento, prioridad.</w:t>
+      </w:r>
+    </w:p>
+    <w:p>
+      <w:pPr>
+        <w:numPr>
+          <w:ilvl w:val="1"/>
+          <w:numId w:val="8"/>
+        </w:numPr>
+        <w:spacing w:before="120" w:after="120" w:line="240" w:lineRule="auto"/>
+        <w:rPr>
+          <w:rFonts w:ascii="Times New Roman" w:eastAsia="Times New Roman" w:hAnsi="Times New Roman" w:cs="Times New Roman"/>
+          <w:kern w:val="0"/>
+          <w:lang w:eastAsia="es-CO"/>
+          <w14:ligatures w14:val="none"/>
+        </w:rPr>
+      </w:pPr>
+      <w:r>
+        <w:rPr>
+          <w:rFonts w:ascii="Times New Roman" w:eastAsia="Times New Roman" w:hAnsi="Times New Roman" w:cs="Times New Roman"/>
+          <w:kern w:val="0"/>
+          <w:lang w:eastAsia="es-CO"/>
+          <w14:ligatures w14:val="none"/>
+        </w:rPr>
+        <w:t xml:space="preserve">Implementar </w:t>
+      </w:r>
+      <w:proofErr w:type="spellStart"/>
+      <w:r>
+        <w:rPr>
+          <w:rFonts w:ascii="Times New Roman" w:eastAsia="Times New Roman" w:hAnsi="Times New Roman" w:cs="Times New Roman"/>
+          <w:kern w:val="0"/>
+          <w:lang w:eastAsia="es-CO"/>
+          <w14:ligatures w14:val="none"/>
+        </w:rPr>
+        <w:t>endpoint</w:t>
+      </w:r>
+      <w:proofErr w:type="spellEnd"/>
+      <w:r>
+        <w:rPr>
+          <w:rFonts w:ascii="Times New Roman" w:eastAsia="Times New Roman" w:hAnsi="Times New Roman" w:cs="Times New Roman"/>
+          <w:kern w:val="0"/>
+          <w:lang w:eastAsia="es-CO"/>
+          <w14:ligatures w14:val="none"/>
+        </w:rPr>
+        <w:t xml:space="preserve"> para crear tareas en el </w:t>
+      </w:r>
+      <w:proofErr w:type="spellStart"/>
+      <w:r>
+        <w:rPr>
+          <w:rFonts w:ascii="Times New Roman" w:eastAsia="Times New Roman" w:hAnsi="Times New Roman" w:cs="Times New Roman"/>
+          <w:kern w:val="0"/>
+          <w:lang w:eastAsia="es-CO"/>
+          <w14:ligatures w14:val="none"/>
+        </w:rPr>
+        <w:t>backend</w:t>
+      </w:r>
+      <w:proofErr w:type="spellEnd"/>
+      <w:r>
+        <w:rPr>
+          <w:rFonts w:ascii="Times New Roman" w:eastAsia="Times New Roman" w:hAnsi="Times New Roman" w:cs="Times New Roman"/>
+          <w:kern w:val="0"/>
+          <w:lang w:eastAsia="es-CO"/>
+          <w14:ligatures w14:val="none"/>
+        </w:rPr>
+        <w:t>.</w:t>
+      </w:r>
+    </w:p>
+    <w:p>
+      <w:pPr>
+        <w:numPr>
+          <w:ilvl w:val="1"/>
+          <w:numId w:val="8"/>
+        </w:numPr>
+        <w:spacing w:before="120" w:after="120" w:line="240" w:lineRule="auto"/>
+        <w:rPr>
+          <w:rFonts w:ascii="Times New Roman" w:eastAsia="Times New Roman" w:hAnsi="Times New Roman" w:cs="Times New Roman"/>
+          <w:kern w:val="0"/>
+          <w:lang w:eastAsia="es-CO"/>
+          <w14:ligatures w14:val="none"/>
+        </w:rPr>
+      </w:pPr>
+      <w:r>
+        <w:rPr>
+          <w:rFonts w:ascii="Times New Roman" w:eastAsia="Times New Roman" w:hAnsi="Times New Roman" w:cs="Times New Roman"/>
+          <w:kern w:val="0"/>
+          <w:lang w:eastAsia="es-CO"/>
+          <w14:ligatures w14:val="none"/>
+        </w:rPr>
+        <w:t>Guardar tarea en la base de datos.</w:t>
+      </w:r>
+    </w:p>
+    <w:p>
+      <w:pPr>
+        <w:numPr>
+          <w:ilvl w:val="1"/>
+          <w:numId w:val="8"/>
+        </w:numPr>
+        <w:spacing w:before="120" w:after="120" w:line="240" w:lineRule="auto"/>
+        <w:rPr>
+          <w:rFonts w:ascii="Times New Roman" w:eastAsia="Times New Roman" w:hAnsi="Times New Roman" w:cs="Times New Roman"/>
+          <w:kern w:val="0"/>
+          <w:lang w:eastAsia="es-CO"/>
+          <w14:ligatures w14:val="none"/>
+        </w:rPr>
+      </w:pPr>
+      <w:r>
+        <w:rPr>
+          <w:rFonts w:ascii="Times New Roman" w:eastAsia="Times New Roman" w:hAnsi="Times New Roman" w:cs="Times New Roman"/>
+          <w:kern w:val="0"/>
+          <w:lang w:eastAsia="es-CO"/>
+          <w14:ligatures w14:val="none"/>
+        </w:rPr>
+        <w:t>Mostrar tareas creadas en la interfaz del usuario.</w:t>
+      </w:r>
+    </w:p>
+    <w:p>
+      <w:pPr>
+        <w:spacing w:before="240" w:after="120" w:line="240" w:lineRule="auto"/>
+        <w:outlineLvl w:val="2"/>
+        <w:rPr>
+          <w:rFonts w:ascii="Times New Roman" w:eastAsia="Times New Roman" w:hAnsi="Times New Roman" w:cs="Times New Roman"/>
+          <w:b/>
+          <w:bCs/>
+          <w:kern w:val="0"/>
+          <w:sz w:val="27"/>
+          <w:szCs w:val="27"/>
+          <w:lang w:eastAsia="es-CO"/>
+          <w14:ligatures w14:val="none"/>
+        </w:rPr>
+      </w:pPr>
+      <w:r>
+        <w:rPr>
+          <w:rFonts w:ascii="Times New Roman" w:eastAsia="Times New Roman" w:hAnsi="Times New Roman" w:cs="Times New Roman"/>
+          <w:b/>
+          <w:bCs/>
+          <w:kern w:val="0"/>
+          <w:sz w:val="27"/>
+          <w:szCs w:val="27"/>
+          <w:lang w:eastAsia="es-CO"/>
+          <w14:ligatures w14:val="none"/>
+        </w:rPr>
+        <w:t>2. Listado de Tareas</w:t>
+      </w:r>
+    </w:p>
+    <w:p>
+      <w:pPr>
+        <w:numPr>
+          <w:ilvl w:val="0"/>
+          <w:numId w:val="9"/>
+        </w:numPr>
+        <w:spacing w:before="120" w:after="120" w:line="240" w:lineRule="auto"/>
+        <w:rPr>
+          <w:rFonts w:ascii="Times New Roman" w:eastAsia="Times New Roman" w:hAnsi="Times New Roman" w:cs="Times New Roman"/>
+          <w:kern w:val="0"/>
+          <w:lang w:eastAsia="es-CO"/>
+          <w14:ligatures w14:val="none"/>
+        </w:rPr>
+      </w:pPr>
+      <w:r>
+        <w:rPr>
+          <w:rFonts w:ascii="Times New Roman" w:eastAsia="Times New Roman" w:hAnsi="Times New Roman" w:cs="Times New Roman"/>
+          <w:b/>
+          <w:bCs/>
+          <w:kern w:val="0"/>
+          <w:lang w:eastAsia="es-CO"/>
+          <w14:ligatures w14:val="none"/>
+        </w:rPr>
+        <w:t>Descripción:</w:t>
+      </w:r>
+      <w:r>
+        <w:rPr>
+          <w:rFonts w:ascii="Times New Roman" w:eastAsia="Times New Roman" w:hAnsi="Times New Roman" w:cs="Times New Roman"/>
+          <w:kern w:val="0"/>
+          <w:lang w:eastAsia="es-CO"/>
+          <w14:ligatures w14:val="none"/>
+        </w:rPr>
+        <w:t xml:space="preserve"> Como usuario, quiero ver una lista de todas las tareas o tareas por usuario.</w:t>
+      </w:r>
+    </w:p>
+    <w:p>
+      <w:pPr>
+        <w:numPr>
+          <w:ilvl w:val="0"/>
+          <w:numId w:val="9"/>
+        </w:numPr>
+        <w:spacing w:before="120" w:after="120" w:line="240" w:lineRule="auto"/>
+        <w:rPr>
+          <w:rFonts w:ascii="Times New Roman" w:eastAsia="Times New Roman" w:hAnsi="Times New Roman" w:cs="Times New Roman"/>
+          <w:kern w:val="0"/>
+          <w:lang w:eastAsia="es-CO"/>
+          <w14:ligatures w14:val="none"/>
+        </w:rPr>
+      </w:pPr>
+      <w:r>
+        <w:rPr>
+          <w:rFonts w:ascii="Times New Roman" w:eastAsia="Times New Roman" w:hAnsi="Times New Roman" w:cs="Times New Roman"/>
+          <w:b/>
+          <w:bCs/>
+          <w:kern w:val="0"/>
+          <w:lang w:eastAsia="es-CO"/>
+          <w14:ligatures w14:val="none"/>
+        </w:rPr>
+        <w:t>Tareas:</w:t>
+      </w:r>
+    </w:p>
+    <w:p>
+      <w:pPr>
+        <w:numPr>
+          <w:ilvl w:val="1"/>
+          <w:numId w:val="9"/>
+        </w:numPr>
+        <w:spacing w:before="120" w:after="120" w:line="240" w:lineRule="auto"/>
+        <w:rPr>
+          <w:rFonts w:ascii="Times New Roman" w:eastAsia="Times New Roman" w:hAnsi="Times New Roman" w:cs="Times New Roman"/>
+          <w:kern w:val="0"/>
+          <w:lang w:eastAsia="es-CO"/>
+          <w14:ligatures w14:val="none"/>
+        </w:rPr>
+      </w:pPr>
+      <w:r>
+        <w:rPr>
+          <w:rFonts w:ascii="Times New Roman" w:eastAsia="Times New Roman" w:hAnsi="Times New Roman" w:cs="Times New Roman"/>
+          <w:kern w:val="0"/>
+          <w:lang w:eastAsia="es-CO"/>
+          <w14:ligatures w14:val="none"/>
+        </w:rPr>
+        <w:t xml:space="preserve">Implementar </w:t>
+      </w:r>
+      <w:proofErr w:type="spellStart"/>
+      <w:r>
+        <w:rPr>
+          <w:rFonts w:ascii="Times New Roman" w:eastAsia="Times New Roman" w:hAnsi="Times New Roman" w:cs="Times New Roman"/>
+          <w:kern w:val="0"/>
+          <w:lang w:eastAsia="es-CO"/>
+          <w14:ligatures w14:val="none"/>
+        </w:rPr>
+        <w:t>endpoint</w:t>
+      </w:r>
+      <w:proofErr w:type="spellEnd"/>
+      <w:r>
+        <w:rPr>
+          <w:rFonts w:ascii="Times New Roman" w:eastAsia="Times New Roman" w:hAnsi="Times New Roman" w:cs="Times New Roman"/>
+          <w:kern w:val="0"/>
+          <w:lang w:eastAsia="es-CO"/>
+          <w14:ligatures w14:val="none"/>
+        </w:rPr>
+        <w:t xml:space="preserve"> para obtener todas las tareas del usuario en el </w:t>
+      </w:r>
+      <w:proofErr w:type="spellStart"/>
+      <w:r>
+        <w:rPr>
+          <w:rFonts w:ascii="Times New Roman" w:eastAsia="Times New Roman" w:hAnsi="Times New Roman" w:cs="Times New Roman"/>
+          <w:kern w:val="0"/>
+          <w:lang w:eastAsia="es-CO"/>
+          <w14:ligatures w14:val="none"/>
+        </w:rPr>
+        <w:t>backend</w:t>
+      </w:r>
+      <w:proofErr w:type="spellEnd"/>
+      <w:r>
+        <w:rPr>
+          <w:rFonts w:ascii="Times New Roman" w:eastAsia="Times New Roman" w:hAnsi="Times New Roman" w:cs="Times New Roman"/>
+          <w:kern w:val="0"/>
+          <w:lang w:eastAsia="es-CO"/>
+          <w14:ligatures w14:val="none"/>
+        </w:rPr>
+        <w:t>.</w:t>
+      </w:r>
+    </w:p>
+    <w:p>
+      <w:pPr>
+        <w:numPr>
+          <w:ilvl w:val="1"/>
+          <w:numId w:val="9"/>
+        </w:numPr>
+        <w:spacing w:before="120" w:after="120" w:line="240" w:lineRule="auto"/>
+        <w:rPr>
+          <w:rFonts w:ascii="Times New Roman" w:eastAsia="Times New Roman" w:hAnsi="Times New Roman" w:cs="Times New Roman"/>
+          <w:kern w:val="0"/>
+          <w:lang w:eastAsia="es-CO"/>
+          <w14:ligatures w14:val="none"/>
+        </w:rPr>
+      </w:pPr>
+      <w:r>
+        <w:rPr>
+          <w:rFonts w:ascii="Times New Roman" w:eastAsia="Times New Roman" w:hAnsi="Times New Roman" w:cs="Times New Roman"/>
+          <w:kern w:val="0"/>
+          <w:lang w:eastAsia="es-CO"/>
+          <w14:ligatures w14:val="none"/>
+        </w:rPr>
+        <w:t xml:space="preserve">Crear componente en </w:t>
+      </w:r>
+      <w:proofErr w:type="spellStart"/>
+      <w:r>
+        <w:rPr>
+          <w:rFonts w:ascii="Times New Roman" w:eastAsia="Times New Roman" w:hAnsi="Times New Roman" w:cs="Times New Roman"/>
+          <w:kern w:val="0"/>
+          <w:lang w:eastAsia="es-CO"/>
+          <w14:ligatures w14:val="none"/>
+        </w:rPr>
+        <w:t>React</w:t>
+      </w:r>
+      <w:proofErr w:type="spellEnd"/>
+      <w:r>
+        <w:rPr>
+          <w:rFonts w:ascii="Times New Roman" w:eastAsia="Times New Roman" w:hAnsi="Times New Roman" w:cs="Times New Roman"/>
+          <w:kern w:val="0"/>
+          <w:lang w:eastAsia="es-CO"/>
+          <w14:ligatures w14:val="none"/>
+        </w:rPr>
+        <w:t xml:space="preserve"> para mostrar la lista de tareas.</w:t>
+      </w:r>
+    </w:p>
+    <w:p>
+      <w:pPr>
+        <w:numPr>
+          <w:ilvl w:val="1"/>
+          <w:numId w:val="9"/>
+        </w:numPr>
+        <w:spacing w:before="120" w:after="120" w:line="240" w:lineRule="auto"/>
+        <w:rPr>
+          <w:rFonts w:ascii="Times New Roman" w:eastAsia="Times New Roman" w:hAnsi="Times New Roman" w:cs="Times New Roman"/>
+          <w:kern w:val="0"/>
+          <w:lang w:eastAsia="es-CO"/>
+          <w14:ligatures w14:val="none"/>
+        </w:rPr>
+      </w:pPr>
+      <w:r>
+        <w:rPr>
+          <w:rFonts w:ascii="Times New Roman" w:eastAsia="Times New Roman" w:hAnsi="Times New Roman" w:cs="Times New Roman"/>
+          <w:kern w:val="0"/>
+          <w:lang w:eastAsia="es-CO"/>
+          <w14:ligatures w14:val="none"/>
+        </w:rPr>
+        <w:t>Manejar paginación y filtros (opcional).</w:t>
+      </w:r>
+    </w:p>
+    <w:p>
+      <w:pPr>
+        <w:numPr>
+          <w:ilvl w:val="1"/>
+          <w:numId w:val="9"/>
+        </w:numPr>
+        <w:spacing w:before="120" w:after="120" w:line="240" w:lineRule="auto"/>
+        <w:rPr>
+          <w:rFonts w:ascii="Times New Roman" w:eastAsia="Times New Roman" w:hAnsi="Times New Roman" w:cs="Times New Roman"/>
+          <w:kern w:val="0"/>
+          <w:lang w:eastAsia="es-CO"/>
+          <w14:ligatures w14:val="none"/>
+        </w:rPr>
+      </w:pPr>
+      <w:r>
+        <w:rPr>
+          <w:rFonts w:ascii="Times New Roman" w:eastAsia="Times New Roman" w:hAnsi="Times New Roman" w:cs="Times New Roman"/>
+          <w:kern w:val="0"/>
+          <w:lang w:eastAsia="es-CO"/>
+          <w14:ligatures w14:val="none"/>
+        </w:rPr>
+        <w:t>Actualizar lista en tiempo real tras la creación, edición o eliminación de tareas.</w:t>
+      </w:r>
+    </w:p>
+    <w:p>
+      <w:pPr>
+        <w:spacing w:before="240" w:after="120" w:line="240" w:lineRule="auto"/>
+        <w:outlineLvl w:val="2"/>
+        <w:rPr>
+          <w:rFonts w:ascii="Times New Roman" w:eastAsia="Times New Roman" w:hAnsi="Times New Roman" w:cs="Times New Roman"/>
+          <w:b/>
+          <w:bCs/>
+          <w:kern w:val="0"/>
+          <w:sz w:val="27"/>
+          <w:szCs w:val="27"/>
+          <w:lang w:eastAsia="es-CO"/>
+          <w14:ligatures w14:val="none"/>
+        </w:rPr>
+      </w:pPr>
+      <w:r>
+        <w:rPr>
+          <w:rFonts w:ascii="Times New Roman" w:eastAsia="Times New Roman" w:hAnsi="Times New Roman" w:cs="Times New Roman"/>
+          <w:b/>
+          <w:bCs/>
+          <w:kern w:val="0"/>
+          <w:sz w:val="27"/>
+          <w:szCs w:val="27"/>
+          <w:lang w:eastAsia="es-CO"/>
+          <w14:ligatures w14:val="none"/>
+        </w:rPr>
+        <w:t>3. Edición de Tareas</w:t>
+      </w:r>
+    </w:p>
+    <w:p>
+      <w:pPr>
+        <w:numPr>
+          <w:ilvl w:val="0"/>
+          <w:numId w:val="10"/>
+        </w:numPr>
+        <w:spacing w:before="120" w:after="120" w:line="240" w:lineRule="auto"/>
+        <w:rPr>
+          <w:rFonts w:ascii="Times New Roman" w:eastAsia="Times New Roman" w:hAnsi="Times New Roman" w:cs="Times New Roman"/>
+          <w:kern w:val="0"/>
+          <w:lang w:eastAsia="es-CO"/>
+          <w14:ligatures w14:val="none"/>
+        </w:rPr>
+      </w:pPr>
+      <w:r>
+        <w:rPr>
+          <w:rFonts w:ascii="Times New Roman" w:eastAsia="Times New Roman" w:hAnsi="Times New Roman" w:cs="Times New Roman"/>
+          <w:b/>
+          <w:bCs/>
+          <w:kern w:val="0"/>
+          <w:lang w:eastAsia="es-CO"/>
+          <w14:ligatures w14:val="none"/>
+        </w:rPr>
+        <w:t>Descripción:</w:t>
+      </w:r>
+      <w:r>
+        <w:rPr>
+          <w:rFonts w:ascii="Times New Roman" w:eastAsia="Times New Roman" w:hAnsi="Times New Roman" w:cs="Times New Roman"/>
+          <w:kern w:val="0"/>
+          <w:lang w:eastAsia="es-CO"/>
+          <w14:ligatures w14:val="none"/>
+        </w:rPr>
+        <w:t xml:space="preserve"> Como usuario, quiero editar las tareas existentes para actualizar la información.</w:t>
+      </w:r>
+    </w:p>
+    <w:p>
+      <w:pPr>
+        <w:numPr>
+          <w:ilvl w:val="0"/>
+          <w:numId w:val="10"/>
+        </w:numPr>
+        <w:spacing w:before="120" w:after="120" w:line="240" w:lineRule="auto"/>
+        <w:rPr>
+          <w:rFonts w:ascii="Times New Roman" w:eastAsia="Times New Roman" w:hAnsi="Times New Roman" w:cs="Times New Roman"/>
+          <w:kern w:val="0"/>
+          <w:lang w:eastAsia="es-CO"/>
+          <w14:ligatures w14:val="none"/>
+        </w:rPr>
+      </w:pPr>
+      <w:r>
+        <w:rPr>
+          <w:rFonts w:ascii="Times New Roman" w:eastAsia="Times New Roman" w:hAnsi="Times New Roman" w:cs="Times New Roman"/>
+          <w:b/>
+          <w:bCs/>
+          <w:kern w:val="0"/>
+          <w:lang w:eastAsia="es-CO"/>
+          <w14:ligatures w14:val="none"/>
+        </w:rPr>
+        <w:t>Tareas:</w:t>
+      </w:r>
+    </w:p>
+    <w:p>
+      <w:pPr>
+        <w:numPr>
+          <w:ilvl w:val="1"/>
+          <w:numId w:val="10"/>
+        </w:numPr>
+        <w:spacing w:before="120" w:after="120" w:line="240" w:lineRule="auto"/>
+        <w:rPr>
+          <w:rFonts w:ascii="Times New Roman" w:eastAsia="Times New Roman" w:hAnsi="Times New Roman" w:cs="Times New Roman"/>
+          <w:kern w:val="0"/>
+          <w:lang w:eastAsia="es-CO"/>
+          <w14:ligatures w14:val="none"/>
+        </w:rPr>
+      </w:pPr>
+      <w:r>
+        <w:rPr>
+          <w:rFonts w:ascii="Times New Roman" w:eastAsia="Times New Roman" w:hAnsi="Times New Roman" w:cs="Times New Roman"/>
+          <w:kern w:val="0"/>
+          <w:lang w:eastAsia="es-CO"/>
+          <w14:ligatures w14:val="none"/>
+        </w:rPr>
+        <w:t>Crear formulario de edición de tarea.</w:t>
+      </w:r>
+    </w:p>
+    <w:p>
+      <w:pPr>
+        <w:numPr>
+          <w:ilvl w:val="1"/>
+          <w:numId w:val="10"/>
+        </w:numPr>
+        <w:spacing w:before="120" w:after="120" w:line="240" w:lineRule="auto"/>
+        <w:rPr>
+          <w:rFonts w:ascii="Times New Roman" w:eastAsia="Times New Roman" w:hAnsi="Times New Roman" w:cs="Times New Roman"/>
+          <w:kern w:val="0"/>
+          <w:lang w:eastAsia="es-CO"/>
+          <w14:ligatures w14:val="none"/>
+        </w:rPr>
+      </w:pPr>
+      <w:proofErr w:type="spellStart"/>
+      <w:r>
+        <w:rPr>
+          <w:rFonts w:ascii="Times New Roman" w:eastAsia="Times New Roman" w:hAnsi="Times New Roman" w:cs="Times New Roman"/>
+          <w:kern w:val="0"/>
+          <w:lang w:eastAsia="es-CO"/>
+          <w14:ligatures w14:val="none"/>
+        </w:rPr>
+        <w:t>Prellenar</w:t>
+      </w:r>
+      <w:proofErr w:type="spellEnd"/>
+      <w:r>
+        <w:rPr>
+          <w:rFonts w:ascii="Times New Roman" w:eastAsia="Times New Roman" w:hAnsi="Times New Roman" w:cs="Times New Roman"/>
+          <w:kern w:val="0"/>
+          <w:lang w:eastAsia="es-CO"/>
+          <w14:ligatures w14:val="none"/>
+        </w:rPr>
+        <w:t xml:space="preserve"> formulario con datos existentes de la tarea.</w:t>
+      </w:r>
+    </w:p>
+    <w:p>
+      <w:pPr>
+        <w:numPr>
+          <w:ilvl w:val="1"/>
+          <w:numId w:val="10"/>
+        </w:numPr>
+        <w:spacing w:before="120" w:after="120" w:line="240" w:lineRule="auto"/>
+        <w:rPr>
+          <w:rFonts w:ascii="Times New Roman" w:eastAsia="Times New Roman" w:hAnsi="Times New Roman" w:cs="Times New Roman"/>
+          <w:kern w:val="0"/>
+          <w:lang w:eastAsia="es-CO"/>
+          <w14:ligatures w14:val="none"/>
+        </w:rPr>
+      </w:pPr>
+      <w:r>
+        <w:rPr>
+          <w:rFonts w:ascii="Times New Roman" w:eastAsia="Times New Roman" w:hAnsi="Times New Roman" w:cs="Times New Roman"/>
+          <w:kern w:val="0"/>
+          <w:lang w:eastAsia="es-CO"/>
+          <w14:ligatures w14:val="none"/>
+        </w:rPr>
+        <w:t xml:space="preserve">Implementar </w:t>
+      </w:r>
+      <w:proofErr w:type="spellStart"/>
+      <w:r>
+        <w:rPr>
+          <w:rFonts w:ascii="Times New Roman" w:eastAsia="Times New Roman" w:hAnsi="Times New Roman" w:cs="Times New Roman"/>
+          <w:kern w:val="0"/>
+          <w:lang w:eastAsia="es-CO"/>
+          <w14:ligatures w14:val="none"/>
+        </w:rPr>
+        <w:t>endpoint</w:t>
+      </w:r>
+      <w:proofErr w:type="spellEnd"/>
+      <w:r>
+        <w:rPr>
+          <w:rFonts w:ascii="Times New Roman" w:eastAsia="Times New Roman" w:hAnsi="Times New Roman" w:cs="Times New Roman"/>
+          <w:kern w:val="0"/>
+          <w:lang w:eastAsia="es-CO"/>
+          <w14:ligatures w14:val="none"/>
+        </w:rPr>
+        <w:t xml:space="preserve"> para actualizar tarea en el </w:t>
+      </w:r>
+      <w:proofErr w:type="spellStart"/>
+      <w:r>
+        <w:rPr>
+          <w:rFonts w:ascii="Times New Roman" w:eastAsia="Times New Roman" w:hAnsi="Times New Roman" w:cs="Times New Roman"/>
+          <w:kern w:val="0"/>
+          <w:lang w:eastAsia="es-CO"/>
+          <w14:ligatures w14:val="none"/>
+        </w:rPr>
+        <w:t>backend</w:t>
+      </w:r>
+      <w:proofErr w:type="spellEnd"/>
+      <w:r>
+        <w:rPr>
+          <w:rFonts w:ascii="Times New Roman" w:eastAsia="Times New Roman" w:hAnsi="Times New Roman" w:cs="Times New Roman"/>
+          <w:kern w:val="0"/>
+          <w:lang w:eastAsia="es-CO"/>
+          <w14:ligatures w14:val="none"/>
+        </w:rPr>
+        <w:t>.</w:t>
+      </w:r>
+    </w:p>
+    <w:p>
+      <w:pPr>
+        <w:numPr>
+          <w:ilvl w:val="1"/>
+          <w:numId w:val="10"/>
+        </w:numPr>
+        <w:spacing w:before="120" w:after="120" w:line="240" w:lineRule="auto"/>
+        <w:rPr>
+          <w:rFonts w:ascii="Times New Roman" w:eastAsia="Times New Roman" w:hAnsi="Times New Roman" w:cs="Times New Roman"/>
+          <w:kern w:val="0"/>
+          <w:lang w:eastAsia="es-CO"/>
+          <w14:ligatures w14:val="none"/>
+        </w:rPr>
+      </w:pPr>
+      <w:r>
+        <w:rPr>
+          <w:rFonts w:ascii="Times New Roman" w:eastAsia="Times New Roman" w:hAnsi="Times New Roman" w:cs="Times New Roman"/>
+          <w:kern w:val="0"/>
+          <w:lang w:eastAsia="es-CO"/>
+          <w14:ligatures w14:val="none"/>
+        </w:rPr>
+        <w:t>Guardar cambios en la base de datos.</w:t>
+      </w:r>
+    </w:p>
+    <w:p>
+      <w:pPr>
+        <w:numPr>
+          <w:ilvl w:val="1"/>
+          <w:numId w:val="10"/>
+        </w:numPr>
+        <w:spacing w:before="120" w:after="120" w:line="240" w:lineRule="auto"/>
+        <w:rPr>
+          <w:rFonts w:ascii="Times New Roman" w:eastAsia="Times New Roman" w:hAnsi="Times New Roman" w:cs="Times New Roman"/>
+          <w:kern w:val="0"/>
+          <w:lang w:eastAsia="es-CO"/>
+          <w14:ligatures w14:val="none"/>
+        </w:rPr>
+      </w:pPr>
+      <w:r>
+        <w:rPr>
+          <w:rFonts w:ascii="Times New Roman" w:eastAsia="Times New Roman" w:hAnsi="Times New Roman" w:cs="Times New Roman"/>
+          <w:kern w:val="0"/>
+          <w:lang w:eastAsia="es-CO"/>
+          <w14:ligatures w14:val="none"/>
+        </w:rPr>
+        <w:t xml:space="preserve">Actualizar lista de tareas en el </w:t>
+      </w:r>
+      <w:proofErr w:type="spellStart"/>
+      <w:r>
+        <w:rPr>
+          <w:rFonts w:ascii="Times New Roman" w:eastAsia="Times New Roman" w:hAnsi="Times New Roman" w:cs="Times New Roman"/>
+          <w:kern w:val="0"/>
+          <w:lang w:eastAsia="es-CO"/>
+          <w14:ligatures w14:val="none"/>
+        </w:rPr>
+        <w:t>frontend</w:t>
+      </w:r>
+      <w:proofErr w:type="spellEnd"/>
+      <w:r>
+        <w:rPr>
+          <w:rFonts w:ascii="Times New Roman" w:eastAsia="Times New Roman" w:hAnsi="Times New Roman" w:cs="Times New Roman"/>
+          <w:kern w:val="0"/>
+          <w:lang w:eastAsia="es-CO"/>
+          <w14:ligatures w14:val="none"/>
+        </w:rPr>
+        <w:t xml:space="preserve"> tras la edición.</w:t>
+      </w:r>
+    </w:p>
+    <w:p>
+      <w:pPr>
+        <w:spacing w:before="240" w:after="120" w:line="240" w:lineRule="auto"/>
+        <w:outlineLvl w:val="2"/>
+        <w:rPr>
+          <w:rFonts w:ascii="Times New Roman" w:eastAsia="Times New Roman" w:hAnsi="Times New Roman" w:cs="Times New Roman"/>
+          <w:b/>
+          <w:bCs/>
+          <w:kern w:val="0"/>
+          <w:sz w:val="27"/>
+          <w:szCs w:val="27"/>
+          <w:lang w:eastAsia="es-CO"/>
+          <w14:ligatures w14:val="none"/>
+        </w:rPr>
+      </w:pPr>
+      <w:r>
+        <w:rPr>
+          <w:rFonts w:ascii="Times New Roman" w:eastAsia="Times New Roman" w:hAnsi="Times New Roman" w:cs="Times New Roman"/>
+          <w:b/>
+          <w:bCs/>
+          <w:kern w:val="0"/>
+          <w:sz w:val="27"/>
+          <w:szCs w:val="27"/>
+          <w:lang w:eastAsia="es-CO"/>
+          <w14:ligatures w14:val="none"/>
+        </w:rPr>
+        <w:t>4. Eliminación de Tareas</w:t>
+      </w:r>
+    </w:p>
+    <w:p>
+      <w:pPr>
+        <w:numPr>
+          <w:ilvl w:val="0"/>
+          <w:numId w:val="11"/>
+        </w:numPr>
+        <w:spacing w:before="120" w:after="120" w:line="240" w:lineRule="auto"/>
+        <w:rPr>
+          <w:rFonts w:ascii="Times New Roman" w:eastAsia="Times New Roman" w:hAnsi="Times New Roman" w:cs="Times New Roman"/>
+          <w:kern w:val="0"/>
+          <w:lang w:eastAsia="es-CO"/>
+          <w14:ligatures w14:val="none"/>
+        </w:rPr>
+      </w:pPr>
+      <w:r>
+        <w:rPr>
+          <w:rFonts w:ascii="Times New Roman" w:eastAsia="Times New Roman" w:hAnsi="Times New Roman" w:cs="Times New Roman"/>
+          <w:b/>
+          <w:bCs/>
+          <w:kern w:val="0"/>
+          <w:lang w:eastAsia="es-CO"/>
+          <w14:ligatures w14:val="none"/>
+        </w:rPr>
+        <w:t>Descripción:</w:t>
+      </w:r>
+      <w:r>
+        <w:rPr>
+          <w:rFonts w:ascii="Times New Roman" w:eastAsia="Times New Roman" w:hAnsi="Times New Roman" w:cs="Times New Roman"/>
+          <w:kern w:val="0"/>
+          <w:lang w:eastAsia="es-CO"/>
+          <w14:ligatures w14:val="none"/>
+        </w:rPr>
+        <w:t xml:space="preserve"> Como usuario, quiero eliminar tareas que ya no necesito.</w:t>
+      </w:r>
+    </w:p>
+    <w:p>
+      <w:pPr>
+        <w:numPr>
+          <w:ilvl w:val="0"/>
+          <w:numId w:val="11"/>
+        </w:numPr>
+        <w:spacing w:before="120" w:after="120" w:line="240" w:lineRule="auto"/>
+        <w:rPr>
+          <w:rFonts w:ascii="Times New Roman" w:eastAsia="Times New Roman" w:hAnsi="Times New Roman" w:cs="Times New Roman"/>
+          <w:kern w:val="0"/>
+          <w:lang w:eastAsia="es-CO"/>
+          <w14:ligatures w14:val="none"/>
+        </w:rPr>
+      </w:pPr>
+      <w:r>
+        <w:rPr>
+          <w:rFonts w:ascii="Times New Roman" w:eastAsia="Times New Roman" w:hAnsi="Times New Roman" w:cs="Times New Roman"/>
+          <w:b/>
+          <w:bCs/>
+          <w:kern w:val="0"/>
+          <w:lang w:eastAsia="es-CO"/>
+          <w14:ligatures w14:val="none"/>
+        </w:rPr>
+        <w:lastRenderedPageBreak/>
+        <w:t>Tareas:</w:t>
+      </w:r>
+    </w:p>
+    <w:p>
+      <w:pPr>
+        <w:numPr>
+          <w:ilvl w:val="1"/>
+          <w:numId w:val="11"/>
+        </w:numPr>
+        <w:spacing w:before="120" w:after="120" w:line="240" w:lineRule="auto"/>
+        <w:rPr>
+          <w:rFonts w:ascii="Times New Roman" w:eastAsia="Times New Roman" w:hAnsi="Times New Roman" w:cs="Times New Roman"/>
+          <w:kern w:val="0"/>
+          <w:lang w:eastAsia="es-CO"/>
+          <w14:ligatures w14:val="none"/>
+        </w:rPr>
+      </w:pPr>
+      <w:r>
+        <w:rPr>
+          <w:rFonts w:ascii="Times New Roman" w:eastAsia="Times New Roman" w:hAnsi="Times New Roman" w:cs="Times New Roman"/>
+          <w:kern w:val="0"/>
+          <w:lang w:eastAsia="es-CO"/>
+          <w14:ligatures w14:val="none"/>
+        </w:rPr>
+        <w:t>Implementar botón de eliminación en cada tarea de la lista.</w:t>
+      </w:r>
+    </w:p>
+    <w:p>
+      <w:pPr>
+        <w:numPr>
+          <w:ilvl w:val="1"/>
+          <w:numId w:val="11"/>
+        </w:numPr>
+        <w:spacing w:before="120" w:after="120" w:line="240" w:lineRule="auto"/>
+        <w:rPr>
+          <w:rFonts w:ascii="Times New Roman" w:eastAsia="Times New Roman" w:hAnsi="Times New Roman" w:cs="Times New Roman"/>
+          <w:kern w:val="0"/>
+          <w:lang w:eastAsia="es-CO"/>
+          <w14:ligatures w14:val="none"/>
+        </w:rPr>
+      </w:pPr>
+      <w:r>
+        <w:rPr>
+          <w:rFonts w:ascii="Times New Roman" w:eastAsia="Times New Roman" w:hAnsi="Times New Roman" w:cs="Times New Roman"/>
+          <w:kern w:val="0"/>
+          <w:lang w:eastAsia="es-CO"/>
+          <w14:ligatures w14:val="none"/>
+        </w:rPr>
+        <w:t>Mostrar confirmación antes de eliminar.</w:t>
+      </w:r>
+    </w:p>
+    <w:p>
+      <w:pPr>
+        <w:numPr>
+          <w:ilvl w:val="1"/>
+          <w:numId w:val="11"/>
+        </w:numPr>
+        <w:spacing w:before="120" w:after="120" w:line="240" w:lineRule="auto"/>
+        <w:rPr>
+          <w:rFonts w:ascii="Times New Roman" w:eastAsia="Times New Roman" w:hAnsi="Times New Roman" w:cs="Times New Roman"/>
+          <w:kern w:val="0"/>
+          <w:lang w:eastAsia="es-CO"/>
+          <w14:ligatures w14:val="none"/>
+        </w:rPr>
+      </w:pPr>
+      <w:r>
+        <w:rPr>
+          <w:rFonts w:ascii="Times New Roman" w:eastAsia="Times New Roman" w:hAnsi="Times New Roman" w:cs="Times New Roman"/>
+          <w:kern w:val="0"/>
+          <w:lang w:eastAsia="es-CO"/>
+          <w14:ligatures w14:val="none"/>
+        </w:rPr>
+        <w:t xml:space="preserve">Implementar </w:t>
+      </w:r>
+      <w:proofErr w:type="spellStart"/>
+      <w:r>
+        <w:rPr>
+          <w:rFonts w:ascii="Times New Roman" w:eastAsia="Times New Roman" w:hAnsi="Times New Roman" w:cs="Times New Roman"/>
+          <w:kern w:val="0"/>
+          <w:lang w:eastAsia="es-CO"/>
+          <w14:ligatures w14:val="none"/>
+        </w:rPr>
+        <w:t>endpoint</w:t>
+      </w:r>
+      <w:proofErr w:type="spellEnd"/>
+      <w:r>
+        <w:rPr>
+          <w:rFonts w:ascii="Times New Roman" w:eastAsia="Times New Roman" w:hAnsi="Times New Roman" w:cs="Times New Roman"/>
+          <w:kern w:val="0"/>
+          <w:lang w:eastAsia="es-CO"/>
+          <w14:ligatures w14:val="none"/>
+        </w:rPr>
+        <w:t xml:space="preserve"> para eliminar tarea en el </w:t>
+      </w:r>
+      <w:proofErr w:type="spellStart"/>
+      <w:r>
+        <w:rPr>
+          <w:rFonts w:ascii="Times New Roman" w:eastAsia="Times New Roman" w:hAnsi="Times New Roman" w:cs="Times New Roman"/>
+          <w:kern w:val="0"/>
+          <w:lang w:eastAsia="es-CO"/>
+          <w14:ligatures w14:val="none"/>
+        </w:rPr>
+        <w:t>backend</w:t>
+      </w:r>
+      <w:proofErr w:type="spellEnd"/>
+      <w:r>
+        <w:rPr>
+          <w:rFonts w:ascii="Times New Roman" w:eastAsia="Times New Roman" w:hAnsi="Times New Roman" w:cs="Times New Roman"/>
+          <w:kern w:val="0"/>
+          <w:lang w:eastAsia="es-CO"/>
+          <w14:ligatures w14:val="none"/>
+        </w:rPr>
+        <w:t>.</w:t>
+      </w:r>
+    </w:p>
+    <w:p>
+      <w:pPr>
+        <w:numPr>
+          <w:ilvl w:val="1"/>
+          <w:numId w:val="11"/>
+        </w:numPr>
+        <w:spacing w:before="120" w:after="120" w:line="240" w:lineRule="auto"/>
+        <w:rPr>
+          <w:rFonts w:ascii="Times New Roman" w:eastAsia="Times New Roman" w:hAnsi="Times New Roman" w:cs="Times New Roman"/>
+          <w:kern w:val="0"/>
+          <w:lang w:eastAsia="es-CO"/>
+          <w14:ligatures w14:val="none"/>
+        </w:rPr>
+      </w:pPr>
+      <w:r>
+        <w:rPr>
+          <w:rFonts w:ascii="Times New Roman" w:eastAsia="Times New Roman" w:hAnsi="Times New Roman" w:cs="Times New Roman"/>
+          <w:kern w:val="0"/>
+          <w:lang w:eastAsia="es-CO"/>
+          <w14:ligatures w14:val="none"/>
+        </w:rPr>
+        <w:t>Remover tarea de la base de datos.</w:t>
+      </w:r>
+    </w:p>
+    <w:p>
+      <w:pPr>
+        <w:numPr>
+          <w:ilvl w:val="1"/>
+          <w:numId w:val="11"/>
+        </w:numPr>
+        <w:spacing w:before="120" w:after="120" w:line="240" w:lineRule="auto"/>
+        <w:rPr>
+          <w:rFonts w:ascii="Times New Roman" w:eastAsia="Times New Roman" w:hAnsi="Times New Roman" w:cs="Times New Roman"/>
+          <w:kern w:val="0"/>
+          <w:lang w:eastAsia="es-CO"/>
+          <w14:ligatures w14:val="none"/>
+        </w:rPr>
+      </w:pPr>
+      <w:r>
+        <w:rPr>
+          <w:rFonts w:ascii="Times New Roman" w:eastAsia="Times New Roman" w:hAnsi="Times New Roman" w:cs="Times New Roman"/>
+          <w:kern w:val="0"/>
+          <w:lang w:eastAsia="es-CO"/>
+          <w14:ligatures w14:val="none"/>
+        </w:rPr>
+        <w:t xml:space="preserve">Actualizar lista de tareas en el </w:t>
+      </w:r>
+      <w:proofErr w:type="spellStart"/>
+      <w:r>
+        <w:rPr>
+          <w:rFonts w:ascii="Times New Roman" w:eastAsia="Times New Roman" w:hAnsi="Times New Roman" w:cs="Times New Roman"/>
+          <w:kern w:val="0"/>
+          <w:lang w:eastAsia="es-CO"/>
+          <w14:ligatures w14:val="none"/>
+        </w:rPr>
+        <w:t>frontend</w:t>
+      </w:r>
+      <w:proofErr w:type="spellEnd"/>
+      <w:r>
+        <w:rPr>
+          <w:rFonts w:ascii="Times New Roman" w:eastAsia="Times New Roman" w:hAnsi="Times New Roman" w:cs="Times New Roman"/>
+          <w:kern w:val="0"/>
+          <w:lang w:eastAsia="es-CO"/>
+          <w14:ligatures w14:val="none"/>
+        </w:rPr>
+        <w:t xml:space="preserve"> tras la eliminación.</w:t>
+      </w:r>
+    </w:p>
+    <w:p>
+      <w:pPr>
+        <w:spacing w:before="240" w:after="120" w:line="240" w:lineRule="auto"/>
+        <w:outlineLvl w:val="2"/>
+        <w:rPr>
+          <w:rFonts w:ascii="Times New Roman" w:eastAsia="Times New Roman" w:hAnsi="Times New Roman" w:cs="Times New Roman"/>
+          <w:b/>
+          <w:bCs/>
+          <w:kern w:val="0"/>
+          <w:sz w:val="27"/>
+          <w:szCs w:val="27"/>
+          <w:lang w:eastAsia="es-CO"/>
+          <w14:ligatures w14:val="none"/>
+        </w:rPr>
+      </w:pPr>
+      <w:r>
+        <w:rPr>
+          <w:rFonts w:ascii="Times New Roman" w:eastAsia="Times New Roman" w:hAnsi="Times New Roman" w:cs="Times New Roman"/>
+          <w:b/>
+          <w:bCs/>
+          <w:kern w:val="0"/>
+          <w:sz w:val="27"/>
+          <w:szCs w:val="27"/>
+          <w:lang w:eastAsia="es-CO"/>
+          <w14:ligatures w14:val="none"/>
+        </w:rPr>
+        <w:t>5. Marcado de Tareas como Completadas o canceladas</w:t>
+      </w:r>
+    </w:p>
+    <w:p>
+      <w:pPr>
+        <w:numPr>
+          <w:ilvl w:val="0"/>
+          <w:numId w:val="12"/>
+        </w:numPr>
+        <w:spacing w:before="120" w:after="120" w:line="240" w:lineRule="auto"/>
+        <w:rPr>
+          <w:rFonts w:ascii="Times New Roman" w:eastAsia="Times New Roman" w:hAnsi="Times New Roman" w:cs="Times New Roman"/>
+          <w:kern w:val="0"/>
+          <w:lang w:eastAsia="es-CO"/>
+          <w14:ligatures w14:val="none"/>
+        </w:rPr>
+      </w:pPr>
+      <w:r>
+        <w:rPr>
+          <w:rFonts w:ascii="Times New Roman" w:eastAsia="Times New Roman" w:hAnsi="Times New Roman" w:cs="Times New Roman"/>
+          <w:b/>
+          <w:bCs/>
+          <w:kern w:val="0"/>
+          <w:lang w:eastAsia="es-CO"/>
+          <w14:ligatures w14:val="none"/>
+        </w:rPr>
+        <w:t>Descripción:</w:t>
+      </w:r>
+      <w:r>
+        <w:rPr>
+          <w:rFonts w:ascii="Times New Roman" w:eastAsia="Times New Roman" w:hAnsi="Times New Roman" w:cs="Times New Roman"/>
+          <w:kern w:val="0"/>
+          <w:lang w:eastAsia="es-CO"/>
+          <w14:ligatures w14:val="none"/>
+        </w:rPr>
+        <w:t xml:space="preserve"> Como usuario, quiero marcar tareas como completadas o canceladas para mantener un seguimiento.</w:t>
+      </w:r>
+    </w:p>
+    <w:p>
+      <w:pPr>
+        <w:numPr>
+          <w:ilvl w:val="0"/>
+          <w:numId w:val="12"/>
+        </w:numPr>
+        <w:spacing w:before="120" w:after="120" w:line="240" w:lineRule="auto"/>
+        <w:rPr>
+          <w:rFonts w:ascii="Times New Roman" w:eastAsia="Times New Roman" w:hAnsi="Times New Roman" w:cs="Times New Roman"/>
+          <w:kern w:val="0"/>
+          <w:lang w:eastAsia="es-CO"/>
+          <w14:ligatures w14:val="none"/>
+        </w:rPr>
+      </w:pPr>
+      <w:r>
+        <w:rPr>
+          <w:rFonts w:ascii="Times New Roman" w:eastAsia="Times New Roman" w:hAnsi="Times New Roman" w:cs="Times New Roman"/>
+          <w:b/>
+          <w:bCs/>
+          <w:kern w:val="0"/>
+          <w:lang w:eastAsia="es-CO"/>
+          <w14:ligatures w14:val="none"/>
+        </w:rPr>
+        <w:t>Tareas:</w:t>
+      </w:r>
+    </w:p>
+    <w:p>
+      <w:pPr>
+        <w:numPr>
+          <w:ilvl w:val="1"/>
+          <w:numId w:val="12"/>
+        </w:numPr>
+        <w:spacing w:before="120" w:after="120" w:line="240" w:lineRule="auto"/>
+        <w:rPr>
+          <w:rFonts w:ascii="Times New Roman" w:eastAsia="Times New Roman" w:hAnsi="Times New Roman" w:cs="Times New Roman"/>
+          <w:kern w:val="0"/>
+          <w:lang w:eastAsia="es-CO"/>
+          <w14:ligatures w14:val="none"/>
+        </w:rPr>
+      </w:pPr>
+      <w:r>
+        <w:rPr>
+          <w:rFonts w:ascii="Times New Roman" w:eastAsia="Times New Roman" w:hAnsi="Times New Roman" w:cs="Times New Roman"/>
+          <w:kern w:val="0"/>
+          <w:lang w:eastAsia="es-CO"/>
+          <w14:ligatures w14:val="none"/>
+        </w:rPr>
+        <w:t xml:space="preserve">Implementar </w:t>
+      </w:r>
+      <w:proofErr w:type="spellStart"/>
+      <w:r>
+        <w:rPr>
+          <w:rFonts w:ascii="Times New Roman" w:eastAsia="Times New Roman" w:hAnsi="Times New Roman" w:cs="Times New Roman"/>
+          <w:kern w:val="0"/>
+          <w:lang w:eastAsia="es-CO"/>
+          <w14:ligatures w14:val="none"/>
+        </w:rPr>
+        <w:t>checkbox</w:t>
+      </w:r>
+      <w:proofErr w:type="spellEnd"/>
+      <w:r>
+        <w:rPr>
+          <w:rFonts w:ascii="Times New Roman" w:eastAsia="Times New Roman" w:hAnsi="Times New Roman" w:cs="Times New Roman"/>
+          <w:kern w:val="0"/>
+          <w:lang w:eastAsia="es-CO"/>
+          <w14:ligatures w14:val="none"/>
+        </w:rPr>
+        <w:t xml:space="preserve"> o botón para marcar tareas como completadas o canceladas.</w:t>
+      </w:r>
+    </w:p>
+    <w:p>
+      <w:pPr>
+        <w:numPr>
+          <w:ilvl w:val="1"/>
+          <w:numId w:val="12"/>
+        </w:numPr>
+        <w:spacing w:before="120" w:after="120" w:line="240" w:lineRule="auto"/>
+        <w:rPr>
+          <w:rFonts w:ascii="Times New Roman" w:eastAsia="Times New Roman" w:hAnsi="Times New Roman" w:cs="Times New Roman"/>
+          <w:kern w:val="0"/>
+          <w:lang w:eastAsia="es-CO"/>
+          <w14:ligatures w14:val="none"/>
+        </w:rPr>
+      </w:pPr>
+      <w:r>
+        <w:rPr>
+          <w:rFonts w:ascii="Times New Roman" w:eastAsia="Times New Roman" w:hAnsi="Times New Roman" w:cs="Times New Roman"/>
+          <w:kern w:val="0"/>
+          <w:lang w:eastAsia="es-CO"/>
+          <w14:ligatures w14:val="none"/>
+        </w:rPr>
+        <w:t xml:space="preserve">Implementar </w:t>
+      </w:r>
+      <w:proofErr w:type="spellStart"/>
+      <w:r>
+        <w:rPr>
+          <w:rFonts w:ascii="Times New Roman" w:eastAsia="Times New Roman" w:hAnsi="Times New Roman" w:cs="Times New Roman"/>
+          <w:kern w:val="0"/>
+          <w:lang w:eastAsia="es-CO"/>
+          <w14:ligatures w14:val="none"/>
+        </w:rPr>
+        <w:t>endpoint</w:t>
+      </w:r>
+      <w:proofErr w:type="spellEnd"/>
+      <w:r>
+        <w:rPr>
+          <w:rFonts w:ascii="Times New Roman" w:eastAsia="Times New Roman" w:hAnsi="Times New Roman" w:cs="Times New Roman"/>
+          <w:kern w:val="0"/>
+          <w:lang w:eastAsia="es-CO"/>
+          <w14:ligatures w14:val="none"/>
+        </w:rPr>
+        <w:t xml:space="preserve"> para actualizar estado de la tarea en el </w:t>
+      </w:r>
+      <w:proofErr w:type="spellStart"/>
+      <w:r>
+        <w:rPr>
+          <w:rFonts w:ascii="Times New Roman" w:eastAsia="Times New Roman" w:hAnsi="Times New Roman" w:cs="Times New Roman"/>
+          <w:kern w:val="0"/>
+          <w:lang w:eastAsia="es-CO"/>
+          <w14:ligatures w14:val="none"/>
+        </w:rPr>
+        <w:t>backend</w:t>
+      </w:r>
+      <w:proofErr w:type="spellEnd"/>
+      <w:r>
+        <w:rPr>
+          <w:rFonts w:ascii="Times New Roman" w:eastAsia="Times New Roman" w:hAnsi="Times New Roman" w:cs="Times New Roman"/>
+          <w:kern w:val="0"/>
+          <w:lang w:eastAsia="es-CO"/>
+          <w14:ligatures w14:val="none"/>
+        </w:rPr>
+        <w:t>.</w:t>
+      </w:r>
+    </w:p>
+    <w:p>
+      <w:pPr>
+        <w:numPr>
+          <w:ilvl w:val="1"/>
+          <w:numId w:val="12"/>
+        </w:numPr>
+        <w:spacing w:before="120" w:after="120" w:line="240" w:lineRule="auto"/>
+        <w:rPr>
+          <w:rFonts w:ascii="Times New Roman" w:eastAsia="Times New Roman" w:hAnsi="Times New Roman" w:cs="Times New Roman"/>
+          <w:kern w:val="0"/>
+          <w:lang w:eastAsia="es-CO"/>
+          <w14:ligatures w14:val="none"/>
+        </w:rPr>
+      </w:pPr>
+      <w:r>
+        <w:rPr>
+          <w:rFonts w:ascii="Times New Roman" w:eastAsia="Times New Roman" w:hAnsi="Times New Roman" w:cs="Times New Roman"/>
+          <w:kern w:val="0"/>
+          <w:lang w:eastAsia="es-CO"/>
+          <w14:ligatures w14:val="none"/>
+        </w:rPr>
+        <w:t>Guardar estado de completado o cancelado en la base de datos.</w:t>
+      </w:r>
+    </w:p>
+    <w:p>
+      <w:pPr>
+        <w:numPr>
+          <w:ilvl w:val="1"/>
+          <w:numId w:val="12"/>
+        </w:numPr>
+        <w:spacing w:before="120" w:after="120" w:line="240" w:lineRule="auto"/>
+        <w:rPr>
+          <w:rFonts w:ascii="Times New Roman" w:eastAsia="Times New Roman" w:hAnsi="Times New Roman" w:cs="Times New Roman"/>
+          <w:kern w:val="0"/>
+          <w:lang w:eastAsia="es-CO"/>
+          <w14:ligatures w14:val="none"/>
+        </w:rPr>
+      </w:pPr>
+      <w:r>
+        <w:rPr>
+          <w:rFonts w:ascii="Times New Roman" w:eastAsia="Times New Roman" w:hAnsi="Times New Roman" w:cs="Times New Roman"/>
+          <w:kern w:val="0"/>
+          <w:lang w:eastAsia="es-CO"/>
+          <w14:ligatures w14:val="none"/>
+        </w:rPr>
+        <w:t>Visualmente diferenciar tareas completadas o canceladas en la lista.</w:t>
+      </w:r>
+    </w:p>
+    <w:p>
+      <w:pPr>
+        <w:spacing w:before="240" w:after="120" w:line="240" w:lineRule="auto"/>
+        <w:outlineLvl w:val="2"/>
+        <w:rPr>
+          <w:rFonts w:ascii="Times New Roman" w:eastAsia="Times New Roman" w:hAnsi="Times New Roman" w:cs="Times New Roman"/>
+          <w:b/>
+          <w:bCs/>
+          <w:kern w:val="0"/>
+          <w:sz w:val="27"/>
+          <w:szCs w:val="27"/>
+          <w:lang w:eastAsia="es-CO"/>
+          <w14:ligatures w14:val="none"/>
+        </w:rPr>
+      </w:pPr>
+      <w:r>
+        <w:rPr>
+          <w:rFonts w:ascii="Times New Roman" w:eastAsia="Times New Roman" w:hAnsi="Times New Roman" w:cs="Times New Roman"/>
+          <w:b/>
+          <w:bCs/>
+          <w:kern w:val="0"/>
+          <w:sz w:val="27"/>
+          <w:szCs w:val="27"/>
+          <w:lang w:eastAsia="es-CO"/>
+          <w14:ligatures w14:val="none"/>
+        </w:rPr>
+        <w:t xml:space="preserve">6 </w:t>
+      </w:r>
+      <w:proofErr w:type="gramStart"/>
+      <w:r>
+        <w:rPr>
+          <w:rFonts w:ascii="Times New Roman" w:eastAsia="Times New Roman" w:hAnsi="Times New Roman" w:cs="Times New Roman"/>
+          <w:b/>
+          <w:bCs/>
+          <w:kern w:val="0"/>
+          <w:sz w:val="27"/>
+          <w:szCs w:val="27"/>
+          <w:lang w:eastAsia="es-CO"/>
+          <w14:ligatures w14:val="none"/>
+        </w:rPr>
+        <w:t>Filtros</w:t>
+      </w:r>
+      <w:proofErr w:type="gramEnd"/>
+      <w:r>
+        <w:rPr>
+          <w:rFonts w:ascii="Times New Roman" w:eastAsia="Times New Roman" w:hAnsi="Times New Roman" w:cs="Times New Roman"/>
+          <w:b/>
+          <w:bCs/>
+          <w:kern w:val="0"/>
+          <w:sz w:val="27"/>
+          <w:szCs w:val="27"/>
+          <w:lang w:eastAsia="es-CO"/>
+          <w14:ligatures w14:val="none"/>
+        </w:rPr>
+        <w:t xml:space="preserve"> y Búsqueda de Tareas</w:t>
+      </w:r>
+    </w:p>
+    <w:p>
+      <w:pPr>
+        <w:numPr>
+          <w:ilvl w:val="0"/>
+          <w:numId w:val="13"/>
+        </w:numPr>
+        <w:spacing w:before="120" w:after="120" w:line="240" w:lineRule="auto"/>
+        <w:rPr>
+          <w:rFonts w:ascii="Times New Roman" w:eastAsia="Times New Roman" w:hAnsi="Times New Roman" w:cs="Times New Roman"/>
+          <w:kern w:val="0"/>
+          <w:lang w:eastAsia="es-CO"/>
+          <w14:ligatures w14:val="none"/>
+        </w:rPr>
+      </w:pPr>
+      <w:r>
+        <w:rPr>
+          <w:rFonts w:ascii="Times New Roman" w:eastAsia="Times New Roman" w:hAnsi="Times New Roman" w:cs="Times New Roman"/>
+          <w:b/>
+          <w:bCs/>
+          <w:kern w:val="0"/>
+          <w:lang w:eastAsia="es-CO"/>
+          <w14:ligatures w14:val="none"/>
+        </w:rPr>
+        <w:t>Descripción:</w:t>
+      </w:r>
+      <w:r>
+        <w:rPr>
+          <w:rFonts w:ascii="Times New Roman" w:eastAsia="Times New Roman" w:hAnsi="Times New Roman" w:cs="Times New Roman"/>
+          <w:kern w:val="0"/>
+          <w:lang w:eastAsia="es-CO"/>
+          <w14:ligatures w14:val="none"/>
+        </w:rPr>
+        <w:t xml:space="preserve"> Como usuario, quiero buscar y filtrar por tareas o por usuarios para encontrar rápidamente la información.</w:t>
+      </w:r>
+    </w:p>
+    <w:p>
+      <w:pPr>
+        <w:numPr>
+          <w:ilvl w:val="0"/>
+          <w:numId w:val="13"/>
+        </w:numPr>
+        <w:spacing w:before="120" w:after="120" w:line="240" w:lineRule="auto"/>
+        <w:rPr>
+          <w:rFonts w:ascii="Times New Roman" w:eastAsia="Times New Roman" w:hAnsi="Times New Roman" w:cs="Times New Roman"/>
+          <w:kern w:val="0"/>
+          <w:lang w:eastAsia="es-CO"/>
+          <w14:ligatures w14:val="none"/>
+        </w:rPr>
+      </w:pPr>
+      <w:r>
+        <w:rPr>
+          <w:rFonts w:ascii="Times New Roman" w:eastAsia="Times New Roman" w:hAnsi="Times New Roman" w:cs="Times New Roman"/>
+          <w:b/>
+          <w:bCs/>
+          <w:kern w:val="0"/>
+          <w:lang w:eastAsia="es-CO"/>
+          <w14:ligatures w14:val="none"/>
+        </w:rPr>
+        <w:t>Tareas:</w:t>
+      </w:r>
+    </w:p>
+    <w:p>
+      <w:pPr>
+        <w:numPr>
+          <w:ilvl w:val="1"/>
+          <w:numId w:val="13"/>
+        </w:numPr>
+        <w:spacing w:before="120" w:after="120" w:line="240" w:lineRule="auto"/>
+        <w:rPr>
+          <w:rFonts w:ascii="Times New Roman" w:eastAsia="Times New Roman" w:hAnsi="Times New Roman" w:cs="Times New Roman"/>
+          <w:kern w:val="0"/>
+          <w:lang w:eastAsia="es-CO"/>
+          <w14:ligatures w14:val="none"/>
+        </w:rPr>
+      </w:pPr>
+      <w:r>
+        <w:rPr>
+          <w:rFonts w:ascii="Times New Roman" w:eastAsia="Times New Roman" w:hAnsi="Times New Roman" w:cs="Times New Roman"/>
+          <w:kern w:val="0"/>
+          <w:lang w:eastAsia="es-CO"/>
+          <w14:ligatures w14:val="none"/>
+        </w:rPr>
+        <w:t xml:space="preserve">Implementar barra de búsqueda en el </w:t>
+      </w:r>
+      <w:proofErr w:type="spellStart"/>
+      <w:r>
+        <w:rPr>
+          <w:rFonts w:ascii="Times New Roman" w:eastAsia="Times New Roman" w:hAnsi="Times New Roman" w:cs="Times New Roman"/>
+          <w:kern w:val="0"/>
+          <w:lang w:eastAsia="es-CO"/>
+          <w14:ligatures w14:val="none"/>
+        </w:rPr>
+        <w:t>frontend</w:t>
+      </w:r>
+      <w:proofErr w:type="spellEnd"/>
+      <w:r>
+        <w:rPr>
+          <w:rFonts w:ascii="Times New Roman" w:eastAsia="Times New Roman" w:hAnsi="Times New Roman" w:cs="Times New Roman"/>
+          <w:kern w:val="0"/>
+          <w:lang w:eastAsia="es-CO"/>
+          <w14:ligatures w14:val="none"/>
+        </w:rPr>
+        <w:t>.</w:t>
+      </w:r>
+    </w:p>
+    <w:p>
+      <w:pPr>
+        <w:numPr>
+          <w:ilvl w:val="1"/>
+          <w:numId w:val="13"/>
+        </w:numPr>
+        <w:spacing w:before="120" w:after="120" w:line="240" w:lineRule="auto"/>
+        <w:rPr>
+          <w:rFonts w:ascii="Times New Roman" w:eastAsia="Times New Roman" w:hAnsi="Times New Roman" w:cs="Times New Roman"/>
+          <w:kern w:val="0"/>
+          <w:lang w:eastAsia="es-CO"/>
+          <w14:ligatures w14:val="none"/>
+        </w:rPr>
+      </w:pPr>
+      <w:r>
+        <w:rPr>
+          <w:rFonts w:ascii="Times New Roman" w:eastAsia="Times New Roman" w:hAnsi="Times New Roman" w:cs="Times New Roman"/>
+          <w:kern w:val="0"/>
+          <w:lang w:eastAsia="es-CO"/>
+          <w14:ligatures w14:val="none"/>
+        </w:rPr>
+        <w:t>Implementar filtros por fecha, prioridad y estado.</w:t>
+      </w:r>
+    </w:p>
+    <w:p>
+      <w:pPr>
+        <w:numPr>
+          <w:ilvl w:val="1"/>
+          <w:numId w:val="13"/>
+        </w:numPr>
+        <w:spacing w:before="120" w:after="120" w:line="240" w:lineRule="auto"/>
+        <w:rPr>
+          <w:rFonts w:ascii="Times New Roman" w:eastAsia="Times New Roman" w:hAnsi="Times New Roman" w:cs="Times New Roman"/>
+          <w:kern w:val="0"/>
+          <w:lang w:eastAsia="es-CO"/>
+          <w14:ligatures w14:val="none"/>
+        </w:rPr>
+      </w:pPr>
+      <w:r>
+        <w:rPr>
+          <w:rFonts w:ascii="Times New Roman" w:eastAsia="Times New Roman" w:hAnsi="Times New Roman" w:cs="Times New Roman"/>
+          <w:kern w:val="0"/>
+          <w:lang w:eastAsia="es-CO"/>
+          <w14:ligatures w14:val="none"/>
+        </w:rPr>
+        <w:t xml:space="preserve">Implementar </w:t>
+      </w:r>
+      <w:proofErr w:type="spellStart"/>
+      <w:r>
+        <w:rPr>
+          <w:rFonts w:ascii="Times New Roman" w:eastAsia="Times New Roman" w:hAnsi="Times New Roman" w:cs="Times New Roman"/>
+          <w:kern w:val="0"/>
+          <w:lang w:eastAsia="es-CO"/>
+          <w14:ligatures w14:val="none"/>
+        </w:rPr>
+        <w:t>endpoints</w:t>
+      </w:r>
+      <w:proofErr w:type="spellEnd"/>
+      <w:r>
+        <w:rPr>
+          <w:rFonts w:ascii="Times New Roman" w:eastAsia="Times New Roman" w:hAnsi="Times New Roman" w:cs="Times New Roman"/>
+          <w:kern w:val="0"/>
+          <w:lang w:eastAsia="es-CO"/>
+          <w14:ligatures w14:val="none"/>
+        </w:rPr>
+        <w:t xml:space="preserve"> en el </w:t>
+      </w:r>
+      <w:proofErr w:type="spellStart"/>
+      <w:r>
+        <w:rPr>
+          <w:rFonts w:ascii="Times New Roman" w:eastAsia="Times New Roman" w:hAnsi="Times New Roman" w:cs="Times New Roman"/>
+          <w:kern w:val="0"/>
+          <w:lang w:eastAsia="es-CO"/>
+          <w14:ligatures w14:val="none"/>
+        </w:rPr>
+        <w:t>backend</w:t>
+      </w:r>
+      <w:proofErr w:type="spellEnd"/>
+      <w:r>
+        <w:rPr>
+          <w:rFonts w:ascii="Times New Roman" w:eastAsia="Times New Roman" w:hAnsi="Times New Roman" w:cs="Times New Roman"/>
+          <w:kern w:val="0"/>
+          <w:lang w:eastAsia="es-CO"/>
+          <w14:ligatures w14:val="none"/>
+        </w:rPr>
+        <w:t xml:space="preserve"> para búsqueda y filtrado.</w:t>
+      </w:r>
+    </w:p>
+    <w:p>
+      <w:pPr>
+        <w:numPr>
+          <w:ilvl w:val="1"/>
+          <w:numId w:val="13"/>
+        </w:numPr>
+        <w:spacing w:before="120" w:after="120" w:line="240" w:lineRule="auto"/>
+        <w:rPr>
+          <w:rFonts w:ascii="Times New Roman" w:eastAsia="Times New Roman" w:hAnsi="Times New Roman" w:cs="Times New Roman"/>
+          <w:kern w:val="0"/>
+          <w:lang w:eastAsia="es-CO"/>
+          <w14:ligatures w14:val="none"/>
+        </w:rPr>
+      </w:pPr>
+      <w:r>
+        <w:rPr>
+          <w:rFonts w:ascii="Times New Roman" w:eastAsia="Times New Roman" w:hAnsi="Times New Roman" w:cs="Times New Roman"/>
+          <w:kern w:val="0"/>
+          <w:lang w:eastAsia="es-CO"/>
+          <w14:ligatures w14:val="none"/>
+        </w:rPr>
+        <w:t>Actualizar lista de tareas basada en criterios de búsqueda y filtros.</w:t>
+      </w:r>
+    </w:p>
+    <w:p>
+      <w:pPr>
+        <w:spacing w:before="120" w:after="120" w:line="240" w:lineRule="auto"/>
+        <w:rPr>
+          <w:rFonts w:ascii="Times New Roman" w:eastAsia="Times New Roman" w:hAnsi="Times New Roman" w:cs="Times New Roman"/>
+          <w:kern w:val="0"/>
+          <w:lang w:eastAsia="es-CO"/>
+          <w14:ligatures w14:val="none"/>
+        </w:rPr>
+      </w:pPr>
+      <w:r>
+        <w:rPr>
+          <w:rFonts w:ascii="Times New Roman" w:eastAsia="Times New Roman" w:hAnsi="Times New Roman" w:cs="Times New Roman"/>
+          <w:kern w:val="0"/>
+          <w:lang w:eastAsia="es-CO"/>
+          <w14:ligatures w14:val="none"/>
+        </w:rPr>
+        <w:t> </w:t>
+      </w:r>
+    </w:p>
+    <w:p>
+      <w:pPr>
+        <w:numPr>
+          <w:ilvl w:val="0"/>
+          <w:numId w:val="14"/>
+        </w:numPr>
+        <w:spacing w:before="120" w:after="120" w:line="240" w:lineRule="auto"/>
+        <w:rPr>
+          <w:rFonts w:ascii="Times New Roman" w:eastAsia="Times New Roman" w:hAnsi="Times New Roman" w:cs="Times New Roman"/>
+          <w:kern w:val="0"/>
+          <w:lang w:eastAsia="es-CO"/>
+          <w14:ligatures w14:val="none"/>
+        </w:rPr>
+      </w:pPr>
+      <w:r>
+        <w:rPr>
+          <w:rFonts w:ascii="Times New Roman" w:eastAsia="Times New Roman" w:hAnsi="Times New Roman" w:cs="Times New Roman"/>
+          <w:b/>
+          <w:bCs/>
+          <w:kern w:val="0"/>
+          <w:lang w:eastAsia="es-CO"/>
+          <w14:ligatures w14:val="none"/>
+        </w:rPr>
+        <w:t>Requisitos</w:t>
+      </w:r>
+    </w:p>
+    <w:p>
+      <w:pPr>
+        <w:numPr>
+          <w:ilvl w:val="1"/>
+          <w:numId w:val="14"/>
+        </w:numPr>
+        <w:spacing w:before="120" w:after="120" w:line="240" w:lineRule="auto"/>
+        <w:rPr>
+          <w:rFonts w:ascii="Times New Roman" w:eastAsia="Times New Roman" w:hAnsi="Times New Roman" w:cs="Times New Roman"/>
+          <w:kern w:val="0"/>
+          <w:lang w:eastAsia="es-CO"/>
+          <w14:ligatures w14:val="none"/>
+        </w:rPr>
+      </w:pPr>
+      <w:proofErr w:type="gramStart"/>
+      <w:r>
+        <w:rPr>
+          <w:rFonts w:ascii="Times New Roman" w:eastAsia="Times New Roman" w:hAnsi="Times New Roman" w:cs="Times New Roman"/>
+          <w:kern w:val="0"/>
+          <w:lang w:eastAsia="es-CO"/>
+          <w14:ligatures w14:val="none"/>
+        </w:rPr>
+        <w:t>La api</w:t>
+      </w:r>
+      <w:proofErr w:type="gramEnd"/>
+      <w:r>
+        <w:rPr>
+          <w:rFonts w:ascii="Times New Roman" w:eastAsia="Times New Roman" w:hAnsi="Times New Roman" w:cs="Times New Roman"/>
+          <w:kern w:val="0"/>
+          <w:lang w:eastAsia="es-CO"/>
+          <w14:ligatures w14:val="none"/>
+        </w:rPr>
+        <w:t xml:space="preserve"> del </w:t>
+      </w:r>
+      <w:proofErr w:type="spellStart"/>
+      <w:r>
+        <w:rPr>
+          <w:rFonts w:ascii="Times New Roman" w:eastAsia="Times New Roman" w:hAnsi="Times New Roman" w:cs="Times New Roman"/>
+          <w:kern w:val="0"/>
+          <w:lang w:eastAsia="es-CO"/>
+          <w14:ligatures w14:val="none"/>
+        </w:rPr>
+        <w:t>backend</w:t>
+      </w:r>
+      <w:proofErr w:type="spellEnd"/>
+      <w:r>
+        <w:rPr>
+          <w:rFonts w:ascii="Times New Roman" w:eastAsia="Times New Roman" w:hAnsi="Times New Roman" w:cs="Times New Roman"/>
+          <w:kern w:val="0"/>
+          <w:lang w:eastAsia="es-CO"/>
+          <w14:ligatures w14:val="none"/>
+        </w:rPr>
+        <w:t xml:space="preserve"> debe de tener </w:t>
+      </w:r>
+      <w:proofErr w:type="spellStart"/>
+      <w:r>
+        <w:rPr>
+          <w:rFonts w:ascii="Times New Roman" w:eastAsia="Times New Roman" w:hAnsi="Times New Roman" w:cs="Times New Roman"/>
+          <w:kern w:val="0"/>
+          <w:lang w:eastAsia="es-CO"/>
+          <w14:ligatures w14:val="none"/>
+        </w:rPr>
+        <w:t>basic</w:t>
+      </w:r>
+      <w:proofErr w:type="spellEnd"/>
+      <w:r>
+        <w:rPr>
+          <w:rFonts w:ascii="Times New Roman" w:eastAsia="Times New Roman" w:hAnsi="Times New Roman" w:cs="Times New Roman"/>
+          <w:kern w:val="0"/>
+          <w:lang w:eastAsia="es-CO"/>
+          <w14:ligatures w14:val="none"/>
+        </w:rPr>
+        <w:t xml:space="preserve"> </w:t>
+      </w:r>
+      <w:proofErr w:type="spellStart"/>
+      <w:r>
+        <w:rPr>
+          <w:rFonts w:ascii="Times New Roman" w:eastAsia="Times New Roman" w:hAnsi="Times New Roman" w:cs="Times New Roman"/>
+          <w:kern w:val="0"/>
+          <w:lang w:eastAsia="es-CO"/>
+          <w14:ligatures w14:val="none"/>
+        </w:rPr>
+        <w:t>auth</w:t>
+      </w:r>
+      <w:proofErr w:type="spellEnd"/>
+    </w:p>
+    <w:p>
+      <w:pPr>
+        <w:numPr>
+          <w:ilvl w:val="1"/>
+          <w:numId w:val="14"/>
+        </w:numPr>
+        <w:spacing w:before="120" w:after="120" w:line="240" w:lineRule="auto"/>
+        <w:rPr>
+          <w:rFonts w:ascii="Times New Roman" w:eastAsia="Times New Roman" w:hAnsi="Times New Roman" w:cs="Times New Roman"/>
+          <w:kern w:val="0"/>
+          <w:lang w:eastAsia="es-CO"/>
+          <w14:ligatures w14:val="none"/>
+        </w:rPr>
+      </w:pPr>
+      <w:r>
+        <w:rPr>
+          <w:rFonts w:ascii="Times New Roman" w:eastAsia="Times New Roman" w:hAnsi="Times New Roman" w:cs="Times New Roman"/>
+          <w:kern w:val="0"/>
+          <w:lang w:eastAsia="es-CO"/>
+          <w14:ligatures w14:val="none"/>
+        </w:rPr>
+        <w:t xml:space="preserve">Si una tarea no </w:t>
+      </w:r>
+      <w:proofErr w:type="spellStart"/>
+      <w:r>
+        <w:rPr>
+          <w:rFonts w:ascii="Times New Roman" w:eastAsia="Times New Roman" w:hAnsi="Times New Roman" w:cs="Times New Roman"/>
+          <w:kern w:val="0"/>
+          <w:lang w:eastAsia="es-CO"/>
+          <w14:ligatures w14:val="none"/>
+        </w:rPr>
+        <w:t>esta</w:t>
+      </w:r>
+      <w:proofErr w:type="spellEnd"/>
+      <w:r>
+        <w:rPr>
+          <w:rFonts w:ascii="Times New Roman" w:eastAsia="Times New Roman" w:hAnsi="Times New Roman" w:cs="Times New Roman"/>
+          <w:kern w:val="0"/>
+          <w:lang w:eastAsia="es-CO"/>
+          <w14:ligatures w14:val="none"/>
+        </w:rPr>
+        <w:t xml:space="preserve"> completada o cancelada se debe asumir que </w:t>
+      </w:r>
+      <w:proofErr w:type="spellStart"/>
+      <w:r>
+        <w:rPr>
+          <w:rFonts w:ascii="Times New Roman" w:eastAsia="Times New Roman" w:hAnsi="Times New Roman" w:cs="Times New Roman"/>
+          <w:kern w:val="0"/>
+          <w:lang w:eastAsia="es-CO"/>
+          <w14:ligatures w14:val="none"/>
+        </w:rPr>
+        <w:t>esta</w:t>
+      </w:r>
+      <w:proofErr w:type="spellEnd"/>
+      <w:r>
+        <w:rPr>
+          <w:rFonts w:ascii="Times New Roman" w:eastAsia="Times New Roman" w:hAnsi="Times New Roman" w:cs="Times New Roman"/>
+          <w:kern w:val="0"/>
+          <w:lang w:eastAsia="es-CO"/>
+          <w14:ligatures w14:val="none"/>
+        </w:rPr>
+        <w:t xml:space="preserve"> pendiente</w:t>
+      </w:r>
+    </w:p>
+    <w:p>
+      <w:pPr>
+        <w:numPr>
+          <w:ilvl w:val="1"/>
+          <w:numId w:val="14"/>
+        </w:numPr>
+        <w:spacing w:before="120" w:after="120" w:line="240" w:lineRule="auto"/>
+        <w:rPr>
+          <w:rFonts w:ascii="Times New Roman" w:eastAsia="Times New Roman" w:hAnsi="Times New Roman" w:cs="Times New Roman"/>
+          <w:kern w:val="0"/>
+          <w:lang w:eastAsia="es-CO"/>
+          <w14:ligatures w14:val="none"/>
+        </w:rPr>
+      </w:pPr>
+      <w:r>
+        <w:rPr>
+          <w:rFonts w:ascii="Times New Roman" w:eastAsia="Times New Roman" w:hAnsi="Times New Roman" w:cs="Times New Roman"/>
+          <w:kern w:val="0"/>
+          <w:lang w:eastAsia="es-CO"/>
+          <w14:ligatures w14:val="none"/>
+        </w:rPr>
+        <w:t xml:space="preserve">El </w:t>
+      </w:r>
+      <w:proofErr w:type="spellStart"/>
+      <w:r>
+        <w:rPr>
+          <w:rFonts w:ascii="Times New Roman" w:eastAsia="Times New Roman" w:hAnsi="Times New Roman" w:cs="Times New Roman"/>
+          <w:kern w:val="0"/>
+          <w:lang w:eastAsia="es-CO"/>
+          <w14:ligatures w14:val="none"/>
+        </w:rPr>
+        <w:t>frontend</w:t>
+      </w:r>
+      <w:proofErr w:type="spellEnd"/>
+      <w:r>
+        <w:rPr>
+          <w:rFonts w:ascii="Times New Roman" w:eastAsia="Times New Roman" w:hAnsi="Times New Roman" w:cs="Times New Roman"/>
+          <w:kern w:val="0"/>
+          <w:lang w:eastAsia="es-CO"/>
+          <w14:ligatures w14:val="none"/>
+        </w:rPr>
+        <w:t xml:space="preserve"> debe ser responsive </w:t>
+      </w:r>
+      <w:proofErr w:type="spellStart"/>
+      <w:r>
+        <w:rPr>
+          <w:rFonts w:ascii="Times New Roman" w:eastAsia="Times New Roman" w:hAnsi="Times New Roman" w:cs="Times New Roman"/>
+          <w:kern w:val="0"/>
+          <w:lang w:eastAsia="es-CO"/>
+          <w14:ligatures w14:val="none"/>
+        </w:rPr>
+        <w:t>y</w:t>
+      </w:r>
+      <w:proofErr w:type="spellEnd"/>
+      <w:r>
+        <w:rPr>
+          <w:rFonts w:ascii="Times New Roman" w:eastAsia="Times New Roman" w:hAnsi="Times New Roman" w:cs="Times New Roman"/>
+          <w:kern w:val="0"/>
+          <w:lang w:eastAsia="es-CO"/>
+          <w14:ligatures w14:val="none"/>
+        </w:rPr>
+        <w:t xml:space="preserve"> intuitivo </w:t>
+      </w:r>
+    </w:p>
+    <w:p>
+      <w:pPr>
+        <w:numPr>
+          <w:ilvl w:val="1"/>
+          <w:numId w:val="14"/>
+        </w:numPr>
+        <w:spacing w:before="120" w:after="120" w:line="240" w:lineRule="auto"/>
+        <w:rPr>
+          <w:rFonts w:ascii="Times New Roman" w:eastAsia="Times New Roman" w:hAnsi="Times New Roman" w:cs="Times New Roman"/>
+          <w:kern w:val="0"/>
+          <w:lang w:eastAsia="es-CO"/>
+          <w14:ligatures w14:val="none"/>
+        </w:rPr>
+      </w:pPr>
+      <w:r>
+        <w:rPr>
+          <w:rFonts w:ascii="Times New Roman" w:eastAsia="Times New Roman" w:hAnsi="Times New Roman" w:cs="Times New Roman"/>
+          <w:kern w:val="0"/>
+          <w:lang w:eastAsia="es-CO"/>
+          <w14:ligatures w14:val="none"/>
+        </w:rPr>
+        <w:t xml:space="preserve">Para el modelado de las tablas en el </w:t>
+      </w:r>
+      <w:proofErr w:type="spellStart"/>
+      <w:r>
+        <w:rPr>
+          <w:rFonts w:ascii="Times New Roman" w:eastAsia="Times New Roman" w:hAnsi="Times New Roman" w:cs="Times New Roman"/>
+          <w:kern w:val="0"/>
+          <w:lang w:eastAsia="es-CO"/>
+          <w14:ligatures w14:val="none"/>
+        </w:rPr>
+        <w:t>backend</w:t>
+      </w:r>
+      <w:proofErr w:type="spellEnd"/>
+      <w:r>
+        <w:rPr>
+          <w:rFonts w:ascii="Times New Roman" w:eastAsia="Times New Roman" w:hAnsi="Times New Roman" w:cs="Times New Roman"/>
+          <w:kern w:val="0"/>
+          <w:lang w:eastAsia="es-CO"/>
+          <w14:ligatures w14:val="none"/>
+        </w:rPr>
+        <w:t xml:space="preserve"> utilizar un ORM (JPA e </w:t>
+      </w:r>
+      <w:proofErr w:type="spellStart"/>
+      <w:r>
+        <w:rPr>
+          <w:rFonts w:ascii="Times New Roman" w:eastAsia="Times New Roman" w:hAnsi="Times New Roman" w:cs="Times New Roman"/>
+          <w:kern w:val="0"/>
+          <w:lang w:eastAsia="es-CO"/>
+          <w14:ligatures w14:val="none"/>
+        </w:rPr>
+        <w:t>hibernate</w:t>
+      </w:r>
+      <w:proofErr w:type="spellEnd"/>
+      <w:r>
+        <w:rPr>
+          <w:rFonts w:ascii="Times New Roman" w:eastAsia="Times New Roman" w:hAnsi="Times New Roman" w:cs="Times New Roman"/>
+          <w:kern w:val="0"/>
+          <w:lang w:eastAsia="es-CO"/>
+          <w14:ligatures w14:val="none"/>
+        </w:rPr>
+        <w:t>)</w:t>
+      </w:r>
+    </w:p>
+    <w:p>
+      <w:pPr>
+        <w:numPr>
+          <w:ilvl w:val="1"/>
+          <w:numId w:val="14"/>
+        </w:numPr>
+        <w:spacing w:before="120" w:after="120" w:line="240" w:lineRule="auto"/>
+        <w:rPr>
+          <w:rFonts w:ascii="Times New Roman" w:eastAsia="Times New Roman" w:hAnsi="Times New Roman" w:cs="Times New Roman"/>
+          <w:kern w:val="0"/>
+          <w:lang w:eastAsia="es-CO"/>
+          <w14:ligatures w14:val="none"/>
+        </w:rPr>
+      </w:pPr>
+      <w:r>
+        <w:rPr>
+          <w:rFonts w:ascii="Times New Roman" w:eastAsia="Times New Roman" w:hAnsi="Times New Roman" w:cs="Times New Roman"/>
+          <w:kern w:val="0"/>
+          <w:lang w:eastAsia="es-CO"/>
+          <w14:ligatures w14:val="none"/>
+        </w:rPr>
+        <w:t xml:space="preserve">Se debe de contar con una tabla de usuarios, con id y nombre y </w:t>
+      </w:r>
+      <w:proofErr w:type="gramStart"/>
+      <w:r>
+        <w:rPr>
+          <w:rFonts w:ascii="Times New Roman" w:eastAsia="Times New Roman" w:hAnsi="Times New Roman" w:cs="Times New Roman"/>
+          <w:kern w:val="0"/>
+          <w:lang w:eastAsia="es-CO"/>
+          <w14:ligatures w14:val="none"/>
+        </w:rPr>
+        <w:t>asociarle</w:t>
+      </w:r>
+      <w:proofErr w:type="gramEnd"/>
+      <w:r>
+        <w:rPr>
+          <w:rFonts w:ascii="Times New Roman" w:eastAsia="Times New Roman" w:hAnsi="Times New Roman" w:cs="Times New Roman"/>
+          <w:kern w:val="0"/>
+          <w:lang w:eastAsia="es-CO"/>
+          <w14:ligatures w14:val="none"/>
+        </w:rPr>
+        <w:t xml:space="preserve"> las tareas a los usuarios </w:t>
+      </w:r>
+    </w:p>
+    <w:p>
+      <w:pPr>
+        <w:numPr>
+          <w:ilvl w:val="1"/>
+          <w:numId w:val="14"/>
+        </w:numPr>
+        <w:spacing w:before="120" w:after="120" w:line="240" w:lineRule="auto"/>
+        <w:rPr>
+          <w:rFonts w:ascii="Times New Roman" w:eastAsia="Times New Roman" w:hAnsi="Times New Roman" w:cs="Times New Roman"/>
+          <w:kern w:val="0"/>
+          <w:lang w:eastAsia="es-CO"/>
+          <w14:ligatures w14:val="none"/>
+        </w:rPr>
+      </w:pPr>
+      <w:r>
+        <w:rPr>
+          <w:rFonts w:ascii="Times New Roman" w:eastAsia="Times New Roman" w:hAnsi="Times New Roman" w:cs="Times New Roman"/>
+          <w:kern w:val="0"/>
+          <w:lang w:eastAsia="es-CO"/>
+          <w14:ligatures w14:val="none"/>
+        </w:rPr>
+        <w:t> </w:t>
+      </w:r>
+    </w:p>
+    <w:p>
+      <w:pPr>
+        <w:spacing w:before="100" w:beforeAutospacing="1" w:after="100" w:afterAutospacing="1" w:line="240" w:lineRule="auto"/>
+        <w:rPr>
+          <w:rFonts w:ascii="Times New Roman" w:eastAsia="Times New Roman" w:hAnsi="Times New Roman" w:cs="Times New Roman"/>
+          <w:kern w:val="0"/>
+          <w:lang w:eastAsia="es-CO"/>
+          <w14:ligatures w14:val="none"/>
+        </w:rPr>
+      </w:pPr>
+    </w:p>
+    <w:p>
+      <w:pPr>
+        <w:spacing w:before="240" w:after="120" w:line="240" w:lineRule="auto"/>
+        <w:outlineLvl w:val="2"/>
+        <w:rPr>
+          <w:rFonts w:ascii="Times New Roman" w:eastAsia="Times New Roman" w:hAnsi="Times New Roman" w:cs="Times New Roman"/>
+          <w:b/>
+          <w:bCs/>
+          <w:kern w:val="0"/>
+          <w:sz w:val="27"/>
+          <w:szCs w:val="27"/>
+          <w:highlight w:val="red"/>
+          <w:lang w:eastAsia="es-CO"/>
+          <w14:ligatures w14:val="none"/>
+        </w:rPr>
+      </w:pPr>
+      <w:r>
+        <w:rPr>
+          <w:rFonts w:ascii="Times New Roman" w:eastAsia="Times New Roman" w:hAnsi="Times New Roman" w:cs="Times New Roman"/>
+          <w:b/>
+          <w:bCs/>
+          <w:kern w:val="0"/>
+          <w:sz w:val="27"/>
+          <w:szCs w:val="27"/>
+          <w:highlight w:val="red"/>
+          <w:lang w:eastAsia="es-CO"/>
+          <w14:ligatures w14:val="none"/>
+        </w:rPr>
         <w:t>Funcionalidades:</w:t>
       </w:r>
     </w:p>
@@ -111,6 +2091,7 @@
         <w:rPr>
           <w:rFonts w:ascii="Times New Roman" w:eastAsia="Times New Roman" w:hAnsi="Times New Roman" w:cs="Times New Roman"/>
           <w:kern w:val="0"/>
+          <w:highlight w:val="red"/>
           <w:lang w:eastAsia="es-CO"/>
           <w14:ligatures w14:val="none"/>
         </w:rPr>
@@ -121,6 +2102,7 @@
           <w:b/>
           <w:bCs/>
           <w:kern w:val="0"/>
+          <w:highlight w:val="red"/>
           <w:lang w:eastAsia="es-CO"/>
           <w14:ligatures w14:val="none"/>
         </w:rPr>
@@ -137,14 +2119,16 @@
         <w:rPr>
           <w:rFonts w:ascii="Times New Roman" w:eastAsia="Times New Roman" w:hAnsi="Times New Roman" w:cs="Times New Roman"/>
           <w:kern w:val="0"/>
-          <w:lang w:eastAsia="es-CO"/>
-          <w14:ligatures w14:val="none"/>
-        </w:rPr>
-      </w:pPr>
-      <w:r>
-        <w:rPr>
-          <w:rFonts w:ascii="Times New Roman" w:eastAsia="Times New Roman" w:hAnsi="Times New Roman" w:cs="Times New Roman"/>
-          <w:kern w:val="0"/>
+          <w:highlight w:val="red"/>
+          <w:lang w:eastAsia="es-CO"/>
+          <w14:ligatures w14:val="none"/>
+        </w:rPr>
+      </w:pPr>
+      <w:r>
+        <w:rPr>
+          <w:rFonts w:ascii="Times New Roman" w:eastAsia="Times New Roman" w:hAnsi="Times New Roman" w:cs="Times New Roman"/>
+          <w:kern w:val="0"/>
+          <w:highlight w:val="red"/>
           <w:lang w:eastAsia="es-CO"/>
           <w14:ligatures w14:val="none"/>
         </w:rPr>
@@ -161,14 +2145,16 @@
         <w:rPr>
           <w:rFonts w:ascii="Times New Roman" w:eastAsia="Times New Roman" w:hAnsi="Times New Roman" w:cs="Times New Roman"/>
           <w:kern w:val="0"/>
-          <w:lang w:eastAsia="es-CO"/>
-          <w14:ligatures w14:val="none"/>
-        </w:rPr>
-      </w:pPr>
-      <w:r>
-        <w:rPr>
-          <w:rFonts w:ascii="Times New Roman" w:eastAsia="Times New Roman" w:hAnsi="Times New Roman" w:cs="Times New Roman"/>
-          <w:kern w:val="0"/>
+          <w:highlight w:val="red"/>
+          <w:lang w:eastAsia="es-CO"/>
+          <w14:ligatures w14:val="none"/>
+        </w:rPr>
+      </w:pPr>
+      <w:r>
+        <w:rPr>
+          <w:rFonts w:ascii="Times New Roman" w:eastAsia="Times New Roman" w:hAnsi="Times New Roman" w:cs="Times New Roman"/>
+          <w:kern w:val="0"/>
+          <w:highlight w:val="red"/>
           <w:lang w:eastAsia="es-CO"/>
           <w14:ligatures w14:val="none"/>
         </w:rPr>
@@ -185,6 +2171,7 @@
         <w:rPr>
           <w:rFonts w:ascii="Times New Roman" w:eastAsia="Times New Roman" w:hAnsi="Times New Roman" w:cs="Times New Roman"/>
           <w:kern w:val="0"/>
+          <w:highlight w:val="red"/>
           <w:lang w:eastAsia="es-CO"/>
           <w14:ligatures w14:val="none"/>
         </w:rPr>
@@ -195,6 +2182,7 @@
           <w:b/>
           <w:bCs/>
           <w:kern w:val="0"/>
+          <w:highlight w:val="red"/>
           <w:lang w:eastAsia="es-CO"/>
           <w14:ligatures w14:val="none"/>
         </w:rPr>
@@ -211,14 +2199,16 @@
         <w:rPr>
           <w:rFonts w:ascii="Times New Roman" w:eastAsia="Times New Roman" w:hAnsi="Times New Roman" w:cs="Times New Roman"/>
           <w:kern w:val="0"/>
-          <w:lang w:eastAsia="es-CO"/>
-          <w14:ligatures w14:val="none"/>
-        </w:rPr>
-      </w:pPr>
-      <w:r>
-        <w:rPr>
-          <w:rFonts w:ascii="Times New Roman" w:eastAsia="Times New Roman" w:hAnsi="Times New Roman" w:cs="Times New Roman"/>
-          <w:kern w:val="0"/>
+          <w:highlight w:val="red"/>
+          <w:lang w:eastAsia="es-CO"/>
+          <w14:ligatures w14:val="none"/>
+        </w:rPr>
+      </w:pPr>
+      <w:r>
+        <w:rPr>
+          <w:rFonts w:ascii="Times New Roman" w:eastAsia="Times New Roman" w:hAnsi="Times New Roman" w:cs="Times New Roman"/>
+          <w:kern w:val="0"/>
+          <w:highlight w:val="red"/>
           <w:lang w:eastAsia="es-CO"/>
           <w14:ligatures w14:val="none"/>
         </w:rPr>
@@ -235,14 +2225,16 @@
         <w:rPr>
           <w:rFonts w:ascii="Times New Roman" w:eastAsia="Times New Roman" w:hAnsi="Times New Roman" w:cs="Times New Roman"/>
           <w:kern w:val="0"/>
-          <w:lang w:eastAsia="es-CO"/>
-          <w14:ligatures w14:val="none"/>
-        </w:rPr>
-      </w:pPr>
-      <w:r>
-        <w:rPr>
-          <w:rFonts w:ascii="Times New Roman" w:eastAsia="Times New Roman" w:hAnsi="Times New Roman" w:cs="Times New Roman"/>
-          <w:kern w:val="0"/>
+          <w:highlight w:val="red"/>
+          <w:lang w:eastAsia="es-CO"/>
+          <w14:ligatures w14:val="none"/>
+        </w:rPr>
+      </w:pPr>
+      <w:r>
+        <w:rPr>
+          <w:rFonts w:ascii="Times New Roman" w:eastAsia="Times New Roman" w:hAnsi="Times New Roman" w:cs="Times New Roman"/>
+          <w:kern w:val="0"/>
+          <w:highlight w:val="red"/>
           <w:lang w:eastAsia="es-CO"/>
           <w14:ligatures w14:val="none"/>
         </w:rPr>
@@ -259,6 +2251,7 @@
         <w:rPr>
           <w:rFonts w:ascii="Times New Roman" w:eastAsia="Times New Roman" w:hAnsi="Times New Roman" w:cs="Times New Roman"/>
           <w:kern w:val="0"/>
+          <w:highlight w:val="red"/>
           <w:lang w:eastAsia="es-CO"/>
           <w14:ligatures w14:val="none"/>
         </w:rPr>
@@ -269,6 +2262,7 @@
           <w:b/>
           <w:bCs/>
           <w:kern w:val="0"/>
+          <w:highlight w:val="red"/>
           <w:lang w:eastAsia="es-CO"/>
           <w14:ligatures w14:val="none"/>
         </w:rPr>
@@ -285,21 +2279,29 @@
         <w:rPr>
           <w:rFonts w:ascii="Times New Roman" w:eastAsia="Times New Roman" w:hAnsi="Times New Roman" w:cs="Times New Roman"/>
           <w:kern w:val="0"/>
-          <w:lang w:eastAsia="es-CO"/>
-          <w14:ligatures w14:val="none"/>
-        </w:rPr>
-      </w:pPr>
-      <w:r>
-        <w:rPr>
-          <w:rFonts w:ascii="Times New Roman" w:eastAsia="Times New Roman" w:hAnsi="Times New Roman" w:cs="Times New Roman"/>
-          <w:kern w:val="0"/>
+          <w:highlight w:val="red"/>
+          <w:lang w:eastAsia="es-CO"/>
+          <w14:ligatures w14:val="none"/>
+        </w:rPr>
+      </w:pPr>
+      <w:r>
+        <w:rPr>
+          <w:rFonts w:ascii="Times New Roman" w:eastAsia="Times New Roman" w:hAnsi="Times New Roman" w:cs="Times New Roman"/>
+          <w:kern w:val="0"/>
+          <w:highlight w:val="red"/>
           <w:lang w:eastAsia="es-CO"/>
           <w14:ligatures w14:val="none"/>
         </w:rPr>
         <w:t>Un diseño simple y responsivo para la gestión de tareas.</w:t>
       </w:r>
     </w:p>
-    <w:p/>
+    <w:p>
+      <w:pPr>
+        <w:rPr>
+          <w:highlight w:val="red"/>
+        </w:rPr>
+      </w:pPr>
+    </w:p>
     <w:p>
       <w:pPr>
         <w:spacing w:before="240" w:after="120" w:line="240" w:lineRule="auto"/>
@@ -311,6 +2313,7 @@
           <w:kern w:val="0"/>
           <w:sz w:val="27"/>
           <w:szCs w:val="27"/>
+          <w:highlight w:val="red"/>
           <w:lang w:eastAsia="es-CO"/>
           <w14:ligatures w14:val="none"/>
         </w:rPr>
@@ -323,6 +2326,7 @@
           <w:kern w:val="0"/>
           <w:sz w:val="27"/>
           <w:szCs w:val="27"/>
+          <w:highlight w:val="red"/>
           <w:lang w:eastAsia="es-CO"/>
           <w14:ligatures w14:val="none"/>
         </w:rPr>
@@ -340,6 +2344,7 @@
           <w:kern w:val="0"/>
           <w:sz w:val="27"/>
           <w:szCs w:val="27"/>
+          <w:highlight w:val="red"/>
           <w:lang w:eastAsia="es-CO"/>
           <w14:ligatures w14:val="none"/>
         </w:rPr>
@@ -356,6 +2361,7 @@
           <w:kern w:val="0"/>
           <w:sz w:val="27"/>
           <w:szCs w:val="27"/>
+          <w:highlight w:val="red"/>
           <w:lang w:eastAsia="es-CO"/>
           <w14:ligatures w14:val="none"/>
         </w:rPr>
@@ -368,6 +2374,7 @@
           <w:kern w:val="0"/>
           <w:sz w:val="27"/>
           <w:szCs w:val="27"/>
+          <w:highlight w:val="red"/>
           <w:lang w:eastAsia="es-CO"/>
           <w14:ligatures w14:val="none"/>
         </w:rPr>
@@ -384,6 +2391,7 @@
         <w:rPr>
           <w:rFonts w:ascii="Times New Roman" w:eastAsia="Times New Roman" w:hAnsi="Times New Roman" w:cs="Times New Roman"/>
           <w:kern w:val="0"/>
+          <w:highlight w:val="red"/>
           <w:lang w:eastAsia="es-CO"/>
           <w14:ligatures w14:val="none"/>
         </w:rPr>
@@ -394,6 +2402,7 @@
           <w:b/>
           <w:bCs/>
           <w:kern w:val="0"/>
+          <w:highlight w:val="red"/>
           <w:lang w:eastAsia="es-CO"/>
           <w14:ligatures w14:val="none"/>
         </w:rPr>
@@ -403,6 +2412,7 @@
         <w:rPr>
           <w:rFonts w:ascii="Times New Roman" w:eastAsia="Times New Roman" w:hAnsi="Times New Roman" w:cs="Times New Roman"/>
           <w:kern w:val="0"/>
+          <w:highlight w:val="red"/>
           <w:lang w:eastAsia="es-CO"/>
           <w14:ligatures w14:val="none"/>
         </w:rPr>
@@ -419,6 +2429,7 @@
         <w:rPr>
           <w:rFonts w:ascii="Times New Roman" w:eastAsia="Times New Roman" w:hAnsi="Times New Roman" w:cs="Times New Roman"/>
           <w:kern w:val="0"/>
+          <w:highlight w:val="red"/>
           <w:lang w:eastAsia="es-CO"/>
           <w14:ligatures w14:val="none"/>
         </w:rPr>
@@ -429,6 +2440,7 @@
           <w:b/>
           <w:bCs/>
           <w:kern w:val="0"/>
+          <w:highlight w:val="red"/>
           <w:lang w:eastAsia="es-CO"/>
           <w14:ligatures w14:val="none"/>
         </w:rPr>
@@ -445,16 +2457,16 @@
         <w:rPr>
           <w:rFonts w:ascii="Times New Roman" w:eastAsia="Times New Roman" w:hAnsi="Times New Roman" w:cs="Times New Roman"/>
           <w:kern w:val="0"/>
-          <w:highlight w:val="yellow"/>
-          <w:lang w:eastAsia="es-CO"/>
-          <w14:ligatures w14:val="none"/>
-        </w:rPr>
-      </w:pPr>
-      <w:r>
-        <w:rPr>
-          <w:rFonts w:ascii="Times New Roman" w:eastAsia="Times New Roman" w:hAnsi="Times New Roman" w:cs="Times New Roman"/>
-          <w:kern w:val="0"/>
-          <w:highlight w:val="yellow"/>
+          <w:highlight w:val="red"/>
+          <w:lang w:eastAsia="es-CO"/>
+          <w14:ligatures w14:val="none"/>
+        </w:rPr>
+      </w:pPr>
+      <w:r>
+        <w:rPr>
+          <w:rFonts w:ascii="Times New Roman" w:eastAsia="Times New Roman" w:hAnsi="Times New Roman" w:cs="Times New Roman"/>
+          <w:kern w:val="0"/>
+          <w:highlight w:val="red"/>
           <w:lang w:eastAsia="es-CO"/>
           <w14:ligatures w14:val="none"/>
         </w:rPr>
@@ -471,14 +2483,16 @@
         <w:rPr>
           <w:rFonts w:ascii="Times New Roman" w:eastAsia="Times New Roman" w:hAnsi="Times New Roman" w:cs="Times New Roman"/>
           <w:kern w:val="0"/>
-          <w:lang w:eastAsia="es-CO"/>
-          <w14:ligatures w14:val="none"/>
-        </w:rPr>
-      </w:pPr>
-      <w:r>
-        <w:rPr>
-          <w:rFonts w:ascii="Times New Roman" w:eastAsia="Times New Roman" w:hAnsi="Times New Roman" w:cs="Times New Roman"/>
-          <w:kern w:val="0"/>
+          <w:highlight w:val="red"/>
+          <w:lang w:eastAsia="es-CO"/>
+          <w14:ligatures w14:val="none"/>
+        </w:rPr>
+      </w:pPr>
+      <w:r>
+        <w:rPr>
+          <w:rFonts w:ascii="Times New Roman" w:eastAsia="Times New Roman" w:hAnsi="Times New Roman" w:cs="Times New Roman"/>
+          <w:kern w:val="0"/>
+          <w:highlight w:val="red"/>
           <w:lang w:eastAsia="es-CO"/>
           <w14:ligatures w14:val="none"/>
         </w:rPr>
@@ -489,6 +2503,7 @@
         <w:rPr>
           <w:rFonts w:ascii="Times New Roman" w:eastAsia="Times New Roman" w:hAnsi="Times New Roman" w:cs="Times New Roman"/>
           <w:kern w:val="0"/>
+          <w:highlight w:val="red"/>
           <w:lang w:eastAsia="es-CO"/>
           <w14:ligatures w14:val="none"/>
         </w:rPr>
@@ -499,6 +2514,7 @@
         <w:rPr>
           <w:rFonts w:ascii="Times New Roman" w:eastAsia="Times New Roman" w:hAnsi="Times New Roman" w:cs="Times New Roman"/>
           <w:kern w:val="0"/>
+          <w:highlight w:val="red"/>
           <w:lang w:eastAsia="es-CO"/>
           <w14:ligatures w14:val="none"/>
         </w:rPr>
@@ -509,6 +2525,7 @@
         <w:rPr>
           <w:rFonts w:ascii="Times New Roman" w:eastAsia="Times New Roman" w:hAnsi="Times New Roman" w:cs="Times New Roman"/>
           <w:kern w:val="0"/>
+          <w:highlight w:val="red"/>
           <w:lang w:eastAsia="es-CO"/>
           <w14:ligatures w14:val="none"/>
         </w:rPr>
@@ -519,6 +2536,7 @@
         <w:rPr>
           <w:rFonts w:ascii="Times New Roman" w:eastAsia="Times New Roman" w:hAnsi="Times New Roman" w:cs="Times New Roman"/>
           <w:kern w:val="0"/>
+          <w:highlight w:val="red"/>
           <w:lang w:eastAsia="es-CO"/>
           <w14:ligatures w14:val="none"/>
         </w:rPr>
@@ -535,14 +2553,16 @@
         <w:rPr>
           <w:rFonts w:ascii="Times New Roman" w:eastAsia="Times New Roman" w:hAnsi="Times New Roman" w:cs="Times New Roman"/>
           <w:kern w:val="0"/>
-          <w:lang w:eastAsia="es-CO"/>
-          <w14:ligatures w14:val="none"/>
-        </w:rPr>
-      </w:pPr>
-      <w:r>
-        <w:rPr>
-          <w:rFonts w:ascii="Times New Roman" w:eastAsia="Times New Roman" w:hAnsi="Times New Roman" w:cs="Times New Roman"/>
-          <w:kern w:val="0"/>
+          <w:highlight w:val="red"/>
+          <w:lang w:eastAsia="es-CO"/>
+          <w14:ligatures w14:val="none"/>
+        </w:rPr>
+      </w:pPr>
+      <w:r>
+        <w:rPr>
+          <w:rFonts w:ascii="Times New Roman" w:eastAsia="Times New Roman" w:hAnsi="Times New Roman" w:cs="Times New Roman"/>
+          <w:kern w:val="0"/>
+          <w:highlight w:val="red"/>
           <w:lang w:eastAsia="es-CO"/>
           <w14:ligatures w14:val="none"/>
         </w:rPr>
@@ -559,14 +2579,16 @@
         <w:rPr>
           <w:rFonts w:ascii="Times New Roman" w:eastAsia="Times New Roman" w:hAnsi="Times New Roman" w:cs="Times New Roman"/>
           <w:kern w:val="0"/>
-          <w:lang w:eastAsia="es-CO"/>
-          <w14:ligatures w14:val="none"/>
-        </w:rPr>
-      </w:pPr>
-      <w:r>
-        <w:rPr>
-          <w:rFonts w:ascii="Times New Roman" w:eastAsia="Times New Roman" w:hAnsi="Times New Roman" w:cs="Times New Roman"/>
-          <w:kern w:val="0"/>
+          <w:highlight w:val="red"/>
+          <w:lang w:eastAsia="es-CO"/>
+          <w14:ligatures w14:val="none"/>
+        </w:rPr>
+      </w:pPr>
+      <w:r>
+        <w:rPr>
+          <w:rFonts w:ascii="Times New Roman" w:eastAsia="Times New Roman" w:hAnsi="Times New Roman" w:cs="Times New Roman"/>
+          <w:kern w:val="0"/>
+          <w:highlight w:val="red"/>
           <w:lang w:eastAsia="es-CO"/>
           <w14:ligatures w14:val="none"/>
         </w:rPr>
@@ -584,6 +2606,7 @@
           <w:kern w:val="0"/>
           <w:sz w:val="27"/>
           <w:szCs w:val="27"/>
+          <w:highlight w:val="red"/>
           <w:lang w:eastAsia="es-CO"/>
           <w14:ligatures w14:val="none"/>
         </w:rPr>
@@ -596,6 +2619,7 @@
           <w:kern w:val="0"/>
           <w:sz w:val="27"/>
           <w:szCs w:val="27"/>
+          <w:highlight w:val="red"/>
           <w:lang w:eastAsia="es-CO"/>
           <w14:ligatures w14:val="none"/>
         </w:rPr>
@@ -612,6 +2636,7 @@
         <w:rPr>
           <w:rFonts w:ascii="Times New Roman" w:eastAsia="Times New Roman" w:hAnsi="Times New Roman" w:cs="Times New Roman"/>
           <w:kern w:val="0"/>
+          <w:highlight w:val="red"/>
           <w:lang w:eastAsia="es-CO"/>
           <w14:ligatures w14:val="none"/>
         </w:rPr>
@@ -622,6 +2647,7 @@
           <w:b/>
           <w:bCs/>
           <w:kern w:val="0"/>
+          <w:highlight w:val="red"/>
           <w:lang w:eastAsia="es-CO"/>
           <w14:ligatures w14:val="none"/>
         </w:rPr>
@@ -631,6 +2657,7 @@
         <w:rPr>
           <w:rFonts w:ascii="Times New Roman" w:eastAsia="Times New Roman" w:hAnsi="Times New Roman" w:cs="Times New Roman"/>
           <w:kern w:val="0"/>
+          <w:highlight w:val="red"/>
           <w:lang w:eastAsia="es-CO"/>
           <w14:ligatures w14:val="none"/>
         </w:rPr>
@@ -647,6 +2674,7 @@
         <w:rPr>
           <w:rFonts w:ascii="Times New Roman" w:eastAsia="Times New Roman" w:hAnsi="Times New Roman" w:cs="Times New Roman"/>
           <w:kern w:val="0"/>
+          <w:highlight w:val="red"/>
           <w:lang w:eastAsia="es-CO"/>
           <w14:ligatures w14:val="none"/>
         </w:rPr>
@@ -657,6 +2685,7 @@
           <w:b/>
           <w:bCs/>
           <w:kern w:val="0"/>
+          <w:highlight w:val="red"/>
           <w:lang w:eastAsia="es-CO"/>
           <w14:ligatures w14:val="none"/>
         </w:rPr>
@@ -673,14 +2702,16 @@
         <w:rPr>
           <w:rFonts w:ascii="Times New Roman" w:eastAsia="Times New Roman" w:hAnsi="Times New Roman" w:cs="Times New Roman"/>
           <w:kern w:val="0"/>
-          <w:lang w:eastAsia="es-CO"/>
-          <w14:ligatures w14:val="none"/>
-        </w:rPr>
-      </w:pPr>
-      <w:r>
-        <w:rPr>
-          <w:rFonts w:ascii="Times New Roman" w:eastAsia="Times New Roman" w:hAnsi="Times New Roman" w:cs="Times New Roman"/>
-          <w:kern w:val="0"/>
+          <w:highlight w:val="red"/>
+          <w:lang w:eastAsia="es-CO"/>
+          <w14:ligatures w14:val="none"/>
+        </w:rPr>
+      </w:pPr>
+      <w:r>
+        <w:rPr>
+          <w:rFonts w:ascii="Times New Roman" w:eastAsia="Times New Roman" w:hAnsi="Times New Roman" w:cs="Times New Roman"/>
+          <w:kern w:val="0"/>
+          <w:highlight w:val="red"/>
           <w:lang w:eastAsia="es-CO"/>
           <w14:ligatures w14:val="none"/>
         </w:rPr>
@@ -691,6 +2722,7 @@
         <w:rPr>
           <w:rFonts w:ascii="Times New Roman" w:eastAsia="Times New Roman" w:hAnsi="Times New Roman" w:cs="Times New Roman"/>
           <w:kern w:val="0"/>
+          <w:highlight w:val="red"/>
           <w:lang w:eastAsia="es-CO"/>
           <w14:ligatures w14:val="none"/>
         </w:rPr>
@@ -701,6 +2733,7 @@
         <w:rPr>
           <w:rFonts w:ascii="Times New Roman" w:eastAsia="Times New Roman" w:hAnsi="Times New Roman" w:cs="Times New Roman"/>
           <w:kern w:val="0"/>
+          <w:highlight w:val="red"/>
           <w:lang w:eastAsia="es-CO"/>
           <w14:ligatures w14:val="none"/>
         </w:rPr>
@@ -711,6 +2744,7 @@
         <w:rPr>
           <w:rFonts w:ascii="Times New Roman" w:eastAsia="Times New Roman" w:hAnsi="Times New Roman" w:cs="Times New Roman"/>
           <w:kern w:val="0"/>
+          <w:highlight w:val="red"/>
           <w:lang w:eastAsia="es-CO"/>
           <w14:ligatures w14:val="none"/>
         </w:rPr>
@@ -721,6 +2755,7 @@
         <w:rPr>
           <w:rFonts w:ascii="Times New Roman" w:eastAsia="Times New Roman" w:hAnsi="Times New Roman" w:cs="Times New Roman"/>
           <w:kern w:val="0"/>
+          <w:highlight w:val="red"/>
           <w:lang w:eastAsia="es-CO"/>
           <w14:ligatures w14:val="none"/>
         </w:rPr>
@@ -737,14 +2772,16 @@
         <w:rPr>
           <w:rFonts w:ascii="Times New Roman" w:eastAsia="Times New Roman" w:hAnsi="Times New Roman" w:cs="Times New Roman"/>
           <w:kern w:val="0"/>
-          <w:lang w:eastAsia="es-CO"/>
-          <w14:ligatures w14:val="none"/>
-        </w:rPr>
-      </w:pPr>
-      <w:r>
-        <w:rPr>
-          <w:rFonts w:ascii="Times New Roman" w:eastAsia="Times New Roman" w:hAnsi="Times New Roman" w:cs="Times New Roman"/>
-          <w:kern w:val="0"/>
+          <w:highlight w:val="red"/>
+          <w:lang w:eastAsia="es-CO"/>
+          <w14:ligatures w14:val="none"/>
+        </w:rPr>
+      </w:pPr>
+      <w:r>
+        <w:rPr>
+          <w:rFonts w:ascii="Times New Roman" w:eastAsia="Times New Roman" w:hAnsi="Times New Roman" w:cs="Times New Roman"/>
+          <w:kern w:val="0"/>
+          <w:highlight w:val="red"/>
           <w:lang w:eastAsia="es-CO"/>
           <w14:ligatures w14:val="none"/>
         </w:rPr>
@@ -755,6 +2792,7 @@
         <w:rPr>
           <w:rFonts w:ascii="Times New Roman" w:eastAsia="Times New Roman" w:hAnsi="Times New Roman" w:cs="Times New Roman"/>
           <w:kern w:val="0"/>
+          <w:highlight w:val="red"/>
           <w:lang w:eastAsia="es-CO"/>
           <w14:ligatures w14:val="none"/>
         </w:rPr>
@@ -765,6 +2803,7 @@
         <w:rPr>
           <w:rFonts w:ascii="Times New Roman" w:eastAsia="Times New Roman" w:hAnsi="Times New Roman" w:cs="Times New Roman"/>
           <w:kern w:val="0"/>
+          <w:highlight w:val="red"/>
           <w:lang w:eastAsia="es-CO"/>
           <w14:ligatures w14:val="none"/>
         </w:rPr>
@@ -781,14 +2820,16 @@
         <w:rPr>
           <w:rFonts w:ascii="Times New Roman" w:eastAsia="Times New Roman" w:hAnsi="Times New Roman" w:cs="Times New Roman"/>
           <w:kern w:val="0"/>
-          <w:lang w:eastAsia="es-CO"/>
-          <w14:ligatures w14:val="none"/>
-        </w:rPr>
-      </w:pPr>
-      <w:r>
-        <w:rPr>
-          <w:rFonts w:ascii="Times New Roman" w:eastAsia="Times New Roman" w:hAnsi="Times New Roman" w:cs="Times New Roman"/>
-          <w:kern w:val="0"/>
+          <w:highlight w:val="red"/>
+          <w:lang w:eastAsia="es-CO"/>
+          <w14:ligatures w14:val="none"/>
+        </w:rPr>
+      </w:pPr>
+      <w:r>
+        <w:rPr>
+          <w:rFonts w:ascii="Times New Roman" w:eastAsia="Times New Roman" w:hAnsi="Times New Roman" w:cs="Times New Roman"/>
+          <w:kern w:val="0"/>
+          <w:highlight w:val="red"/>
           <w:lang w:eastAsia="es-CO"/>
           <w14:ligatures w14:val="none"/>
         </w:rPr>
@@ -805,14 +2846,16 @@
         <w:rPr>
           <w:rFonts w:ascii="Times New Roman" w:eastAsia="Times New Roman" w:hAnsi="Times New Roman" w:cs="Times New Roman"/>
           <w:kern w:val="0"/>
-          <w:lang w:eastAsia="es-CO"/>
-          <w14:ligatures w14:val="none"/>
-        </w:rPr>
-      </w:pPr>
-      <w:r>
-        <w:rPr>
-          <w:rFonts w:ascii="Times New Roman" w:eastAsia="Times New Roman" w:hAnsi="Times New Roman" w:cs="Times New Roman"/>
-          <w:kern w:val="0"/>
+          <w:highlight w:val="red"/>
+          <w:lang w:eastAsia="es-CO"/>
+          <w14:ligatures w14:val="none"/>
+        </w:rPr>
+      </w:pPr>
+      <w:r>
+        <w:rPr>
+          <w:rFonts w:ascii="Times New Roman" w:eastAsia="Times New Roman" w:hAnsi="Times New Roman" w:cs="Times New Roman"/>
+          <w:kern w:val="0"/>
+          <w:highlight w:val="red"/>
           <w:lang w:eastAsia="es-CO"/>
           <w14:ligatures w14:val="none"/>
         </w:rPr>
@@ -830,6 +2873,7 @@
           <w:kern w:val="0"/>
           <w:sz w:val="27"/>
           <w:szCs w:val="27"/>
+          <w:highlight w:val="red"/>
           <w:lang w:eastAsia="es-CO"/>
           <w14:ligatures w14:val="none"/>
         </w:rPr>
@@ -842,6 +2886,7 @@
           <w:kern w:val="0"/>
           <w:sz w:val="27"/>
           <w:szCs w:val="27"/>
+          <w:highlight w:val="red"/>
           <w:lang w:eastAsia="es-CO"/>
           <w14:ligatures w14:val="none"/>
         </w:rPr>
@@ -859,6 +2904,7 @@
         <w:rPr>
           <w:rFonts w:ascii="Times New Roman" w:eastAsia="Times New Roman" w:hAnsi="Times New Roman" w:cs="Times New Roman"/>
           <w:kern w:val="0"/>
+          <w:highlight w:val="red"/>
           <w:lang w:eastAsia="es-CO"/>
           <w14:ligatures w14:val="none"/>
         </w:rPr>
@@ -869,6 +2915,7 @@
           <w:b/>
           <w:bCs/>
           <w:kern w:val="0"/>
+          <w:highlight w:val="red"/>
           <w:lang w:eastAsia="es-CO"/>
           <w14:ligatures w14:val="none"/>
         </w:rPr>
@@ -878,6 +2925,7 @@
         <w:rPr>
           <w:rFonts w:ascii="Times New Roman" w:eastAsia="Times New Roman" w:hAnsi="Times New Roman" w:cs="Times New Roman"/>
           <w:kern w:val="0"/>
+          <w:highlight w:val="red"/>
           <w:lang w:eastAsia="es-CO"/>
           <w14:ligatures w14:val="none"/>
         </w:rPr>
@@ -894,6 +2942,7 @@
         <w:rPr>
           <w:rFonts w:ascii="Times New Roman" w:eastAsia="Times New Roman" w:hAnsi="Times New Roman" w:cs="Times New Roman"/>
           <w:kern w:val="0"/>
+          <w:highlight w:val="red"/>
           <w:lang w:eastAsia="es-CO"/>
           <w14:ligatures w14:val="none"/>
         </w:rPr>
@@ -904,6 +2953,7 @@
           <w:b/>
           <w:bCs/>
           <w:kern w:val="0"/>
+          <w:highlight w:val="red"/>
           <w:lang w:eastAsia="es-CO"/>
           <w14:ligatures w14:val="none"/>
         </w:rPr>
@@ -920,14 +2970,16 @@
         <w:rPr>
           <w:rFonts w:ascii="Times New Roman" w:eastAsia="Times New Roman" w:hAnsi="Times New Roman" w:cs="Times New Roman"/>
           <w:kern w:val="0"/>
-          <w:lang w:eastAsia="es-CO"/>
-          <w14:ligatures w14:val="none"/>
-        </w:rPr>
-      </w:pPr>
-      <w:r>
-        <w:rPr>
-          <w:rFonts w:ascii="Times New Roman" w:eastAsia="Times New Roman" w:hAnsi="Times New Roman" w:cs="Times New Roman"/>
-          <w:kern w:val="0"/>
+          <w:highlight w:val="red"/>
+          <w:lang w:eastAsia="es-CO"/>
+          <w14:ligatures w14:val="none"/>
+        </w:rPr>
+      </w:pPr>
+      <w:r>
+        <w:rPr>
+          <w:rFonts w:ascii="Times New Roman" w:eastAsia="Times New Roman" w:hAnsi="Times New Roman" w:cs="Times New Roman"/>
+          <w:kern w:val="0"/>
+          <w:highlight w:val="red"/>
           <w:lang w:eastAsia="es-CO"/>
           <w14:ligatures w14:val="none"/>
         </w:rPr>
@@ -944,6 +2996,7 @@
         <w:rPr>
           <w:rFonts w:ascii="Times New Roman" w:eastAsia="Times New Roman" w:hAnsi="Times New Roman" w:cs="Times New Roman"/>
           <w:kern w:val="0"/>
+          <w:highlight w:val="red"/>
           <w:lang w:eastAsia="es-CO"/>
           <w14:ligatures w14:val="none"/>
         </w:rPr>
@@ -953,6 +3006,7 @@
         <w:rPr>
           <w:rFonts w:ascii="Times New Roman" w:eastAsia="Times New Roman" w:hAnsi="Times New Roman" w:cs="Times New Roman"/>
           <w:kern w:val="0"/>
+          <w:highlight w:val="red"/>
           <w:lang w:eastAsia="es-CO"/>
           <w14:ligatures w14:val="none"/>
         </w:rPr>
@@ -963,6 +3017,7 @@
         <w:rPr>
           <w:rFonts w:ascii="Times New Roman" w:eastAsia="Times New Roman" w:hAnsi="Times New Roman" w:cs="Times New Roman"/>
           <w:kern w:val="0"/>
+          <w:highlight w:val="red"/>
           <w:lang w:eastAsia="es-CO"/>
           <w14:ligatures w14:val="none"/>
         </w:rPr>
@@ -979,14 +3034,16 @@
         <w:rPr>
           <w:rFonts w:ascii="Times New Roman" w:eastAsia="Times New Roman" w:hAnsi="Times New Roman" w:cs="Times New Roman"/>
           <w:kern w:val="0"/>
-          <w:lang w:eastAsia="es-CO"/>
-          <w14:ligatures w14:val="none"/>
-        </w:rPr>
-      </w:pPr>
-      <w:r>
-        <w:rPr>
-          <w:rFonts w:ascii="Times New Roman" w:eastAsia="Times New Roman" w:hAnsi="Times New Roman" w:cs="Times New Roman"/>
-          <w:kern w:val="0"/>
+          <w:highlight w:val="red"/>
+          <w:lang w:eastAsia="es-CO"/>
+          <w14:ligatures w14:val="none"/>
+        </w:rPr>
+      </w:pPr>
+      <w:r>
+        <w:rPr>
+          <w:rFonts w:ascii="Times New Roman" w:eastAsia="Times New Roman" w:hAnsi="Times New Roman" w:cs="Times New Roman"/>
+          <w:kern w:val="0"/>
+          <w:highlight w:val="red"/>
           <w:lang w:eastAsia="es-CO"/>
           <w14:ligatures w14:val="none"/>
         </w:rPr>
@@ -997,6 +3054,7 @@
         <w:rPr>
           <w:rFonts w:ascii="Times New Roman" w:eastAsia="Times New Roman" w:hAnsi="Times New Roman" w:cs="Times New Roman"/>
           <w:kern w:val="0"/>
+          <w:highlight w:val="red"/>
           <w:lang w:eastAsia="es-CO"/>
           <w14:ligatures w14:val="none"/>
         </w:rPr>
@@ -1007,6 +3065,7 @@
         <w:rPr>
           <w:rFonts w:ascii="Times New Roman" w:eastAsia="Times New Roman" w:hAnsi="Times New Roman" w:cs="Times New Roman"/>
           <w:kern w:val="0"/>
+          <w:highlight w:val="red"/>
           <w:lang w:eastAsia="es-CO"/>
           <w14:ligatures w14:val="none"/>
         </w:rPr>
@@ -1017,6 +3076,7 @@
         <w:rPr>
           <w:rFonts w:ascii="Times New Roman" w:eastAsia="Times New Roman" w:hAnsi="Times New Roman" w:cs="Times New Roman"/>
           <w:kern w:val="0"/>
+          <w:highlight w:val="red"/>
           <w:lang w:eastAsia="es-CO"/>
           <w14:ligatures w14:val="none"/>
         </w:rPr>
@@ -1027,6 +3087,7 @@
         <w:rPr>
           <w:rFonts w:ascii="Times New Roman" w:eastAsia="Times New Roman" w:hAnsi="Times New Roman" w:cs="Times New Roman"/>
           <w:kern w:val="0"/>
+          <w:highlight w:val="red"/>
           <w:lang w:eastAsia="es-CO"/>
           <w14:ligatures w14:val="none"/>
         </w:rPr>
@@ -1043,14 +3104,16 @@
         <w:rPr>
           <w:rFonts w:ascii="Times New Roman" w:eastAsia="Times New Roman" w:hAnsi="Times New Roman" w:cs="Times New Roman"/>
           <w:kern w:val="0"/>
-          <w:lang w:eastAsia="es-CO"/>
-          <w14:ligatures w14:val="none"/>
-        </w:rPr>
-      </w:pPr>
-      <w:r>
-        <w:rPr>
-          <w:rFonts w:ascii="Times New Roman" w:eastAsia="Times New Roman" w:hAnsi="Times New Roman" w:cs="Times New Roman"/>
-          <w:kern w:val="0"/>
+          <w:highlight w:val="red"/>
+          <w:lang w:eastAsia="es-CO"/>
+          <w14:ligatures w14:val="none"/>
+        </w:rPr>
+      </w:pPr>
+      <w:r>
+        <w:rPr>
+          <w:rFonts w:ascii="Times New Roman" w:eastAsia="Times New Roman" w:hAnsi="Times New Roman" w:cs="Times New Roman"/>
+          <w:kern w:val="0"/>
+          <w:highlight w:val="red"/>
           <w:lang w:eastAsia="es-CO"/>
           <w14:ligatures w14:val="none"/>
         </w:rPr>
@@ -1067,14 +3130,16 @@
         <w:rPr>
           <w:rFonts w:ascii="Times New Roman" w:eastAsia="Times New Roman" w:hAnsi="Times New Roman" w:cs="Times New Roman"/>
           <w:kern w:val="0"/>
-          <w:lang w:eastAsia="es-CO"/>
-          <w14:ligatures w14:val="none"/>
-        </w:rPr>
-      </w:pPr>
-      <w:r>
-        <w:rPr>
-          <w:rFonts w:ascii="Times New Roman" w:eastAsia="Times New Roman" w:hAnsi="Times New Roman" w:cs="Times New Roman"/>
-          <w:kern w:val="0"/>
+          <w:highlight w:val="red"/>
+          <w:lang w:eastAsia="es-CO"/>
+          <w14:ligatures w14:val="none"/>
+        </w:rPr>
+      </w:pPr>
+      <w:r>
+        <w:rPr>
+          <w:rFonts w:ascii="Times New Roman" w:eastAsia="Times New Roman" w:hAnsi="Times New Roman" w:cs="Times New Roman"/>
+          <w:kern w:val="0"/>
+          <w:highlight w:val="red"/>
           <w:lang w:eastAsia="es-CO"/>
           <w14:ligatures w14:val="none"/>
         </w:rPr>
@@ -1085,6 +3150,7 @@
         <w:rPr>
           <w:rFonts w:ascii="Times New Roman" w:eastAsia="Times New Roman" w:hAnsi="Times New Roman" w:cs="Times New Roman"/>
           <w:kern w:val="0"/>
+          <w:highlight w:val="red"/>
           <w:lang w:eastAsia="es-CO"/>
           <w14:ligatures w14:val="none"/>
         </w:rPr>
@@ -1095,6 +3161,7 @@
         <w:rPr>
           <w:rFonts w:ascii="Times New Roman" w:eastAsia="Times New Roman" w:hAnsi="Times New Roman" w:cs="Times New Roman"/>
           <w:kern w:val="0"/>
+          <w:highlight w:val="red"/>
           <w:lang w:eastAsia="es-CO"/>
           <w14:ligatures w14:val="none"/>
         </w:rPr>
@@ -1112,6 +3179,7 @@
           <w:kern w:val="0"/>
           <w:sz w:val="27"/>
           <w:szCs w:val="27"/>
+          <w:highlight w:val="red"/>
           <w:lang w:eastAsia="es-CO"/>
           <w14:ligatures w14:val="none"/>
         </w:rPr>
@@ -1124,6 +3192,7 @@
           <w:kern w:val="0"/>
           <w:sz w:val="27"/>
           <w:szCs w:val="27"/>
+          <w:highlight w:val="red"/>
           <w:lang w:eastAsia="es-CO"/>
           <w14:ligatures w14:val="none"/>
         </w:rPr>
@@ -1140,6 +3209,7 @@
         <w:rPr>
           <w:rFonts w:ascii="Times New Roman" w:eastAsia="Times New Roman" w:hAnsi="Times New Roman" w:cs="Times New Roman"/>
           <w:kern w:val="0"/>
+          <w:highlight w:val="red"/>
           <w:lang w:eastAsia="es-CO"/>
           <w14:ligatures w14:val="none"/>
         </w:rPr>
@@ -1150,6 +3220,7 @@
           <w:b/>
           <w:bCs/>
           <w:kern w:val="0"/>
+          <w:highlight w:val="red"/>
           <w:lang w:eastAsia="es-CO"/>
           <w14:ligatures w14:val="none"/>
         </w:rPr>
@@ -1159,6 +3230,7 @@
         <w:rPr>
           <w:rFonts w:ascii="Times New Roman" w:eastAsia="Times New Roman" w:hAnsi="Times New Roman" w:cs="Times New Roman"/>
           <w:kern w:val="0"/>
+          <w:highlight w:val="red"/>
           <w:lang w:eastAsia="es-CO"/>
           <w14:ligatures w14:val="none"/>
         </w:rPr>
@@ -1175,6 +3247,7 @@
         <w:rPr>
           <w:rFonts w:ascii="Times New Roman" w:eastAsia="Times New Roman" w:hAnsi="Times New Roman" w:cs="Times New Roman"/>
           <w:kern w:val="0"/>
+          <w:highlight w:val="red"/>
           <w:lang w:eastAsia="es-CO"/>
           <w14:ligatures w14:val="none"/>
         </w:rPr>
@@ -1185,6 +3258,7 @@
           <w:b/>
           <w:bCs/>
           <w:kern w:val="0"/>
+          <w:highlight w:val="red"/>
           <w:lang w:eastAsia="es-CO"/>
           <w14:ligatures w14:val="none"/>
         </w:rPr>
@@ -1201,14 +3275,16 @@
         <w:rPr>
           <w:rFonts w:ascii="Times New Roman" w:eastAsia="Times New Roman" w:hAnsi="Times New Roman" w:cs="Times New Roman"/>
           <w:kern w:val="0"/>
-          <w:lang w:eastAsia="es-CO"/>
-          <w14:ligatures w14:val="none"/>
-        </w:rPr>
-      </w:pPr>
-      <w:r>
-        <w:rPr>
-          <w:rFonts w:ascii="Times New Roman" w:eastAsia="Times New Roman" w:hAnsi="Times New Roman" w:cs="Times New Roman"/>
-          <w:kern w:val="0"/>
+          <w:highlight w:val="red"/>
+          <w:lang w:eastAsia="es-CO"/>
+          <w14:ligatures w14:val="none"/>
+        </w:rPr>
+      </w:pPr>
+      <w:r>
+        <w:rPr>
+          <w:rFonts w:ascii="Times New Roman" w:eastAsia="Times New Roman" w:hAnsi="Times New Roman" w:cs="Times New Roman"/>
+          <w:kern w:val="0"/>
+          <w:highlight w:val="red"/>
           <w:lang w:eastAsia="es-CO"/>
           <w14:ligatures w14:val="none"/>
         </w:rPr>
@@ -1225,14 +3301,16 @@
         <w:rPr>
           <w:rFonts w:ascii="Times New Roman" w:eastAsia="Times New Roman" w:hAnsi="Times New Roman" w:cs="Times New Roman"/>
           <w:kern w:val="0"/>
-          <w:lang w:eastAsia="es-CO"/>
-          <w14:ligatures w14:val="none"/>
-        </w:rPr>
-      </w:pPr>
-      <w:r>
-        <w:rPr>
-          <w:rFonts w:ascii="Times New Roman" w:eastAsia="Times New Roman" w:hAnsi="Times New Roman" w:cs="Times New Roman"/>
-          <w:kern w:val="0"/>
+          <w:highlight w:val="red"/>
+          <w:lang w:eastAsia="es-CO"/>
+          <w14:ligatures w14:val="none"/>
+        </w:rPr>
+      </w:pPr>
+      <w:r>
+        <w:rPr>
+          <w:rFonts w:ascii="Times New Roman" w:eastAsia="Times New Roman" w:hAnsi="Times New Roman" w:cs="Times New Roman"/>
+          <w:kern w:val="0"/>
+          <w:highlight w:val="red"/>
           <w:lang w:eastAsia="es-CO"/>
           <w14:ligatures w14:val="none"/>
         </w:rPr>
@@ -1249,14 +3327,16 @@
         <w:rPr>
           <w:rFonts w:ascii="Times New Roman" w:eastAsia="Times New Roman" w:hAnsi="Times New Roman" w:cs="Times New Roman"/>
           <w:kern w:val="0"/>
-          <w:lang w:eastAsia="es-CO"/>
-          <w14:ligatures w14:val="none"/>
-        </w:rPr>
-      </w:pPr>
-      <w:r>
-        <w:rPr>
-          <w:rFonts w:ascii="Times New Roman" w:eastAsia="Times New Roman" w:hAnsi="Times New Roman" w:cs="Times New Roman"/>
-          <w:kern w:val="0"/>
+          <w:highlight w:val="red"/>
+          <w:lang w:eastAsia="es-CO"/>
+          <w14:ligatures w14:val="none"/>
+        </w:rPr>
+      </w:pPr>
+      <w:r>
+        <w:rPr>
+          <w:rFonts w:ascii="Times New Roman" w:eastAsia="Times New Roman" w:hAnsi="Times New Roman" w:cs="Times New Roman"/>
+          <w:kern w:val="0"/>
+          <w:highlight w:val="red"/>
           <w:lang w:eastAsia="es-CO"/>
           <w14:ligatures w14:val="none"/>
         </w:rPr>
@@ -1267,6 +3347,7 @@
         <w:rPr>
           <w:rFonts w:ascii="Times New Roman" w:eastAsia="Times New Roman" w:hAnsi="Times New Roman" w:cs="Times New Roman"/>
           <w:kern w:val="0"/>
+          <w:highlight w:val="red"/>
           <w:lang w:eastAsia="es-CO"/>
           <w14:ligatures w14:val="none"/>
         </w:rPr>
@@ -1277,6 +3358,7 @@
         <w:rPr>
           <w:rFonts w:ascii="Times New Roman" w:eastAsia="Times New Roman" w:hAnsi="Times New Roman" w:cs="Times New Roman"/>
           <w:kern w:val="0"/>
+          <w:highlight w:val="red"/>
           <w:lang w:eastAsia="es-CO"/>
           <w14:ligatures w14:val="none"/>
         </w:rPr>
@@ -1287,6 +3369,7 @@
         <w:rPr>
           <w:rFonts w:ascii="Times New Roman" w:eastAsia="Times New Roman" w:hAnsi="Times New Roman" w:cs="Times New Roman"/>
           <w:kern w:val="0"/>
+          <w:highlight w:val="red"/>
           <w:lang w:eastAsia="es-CO"/>
           <w14:ligatures w14:val="none"/>
         </w:rPr>
@@ -1297,6 +3380,7 @@
         <w:rPr>
           <w:rFonts w:ascii="Times New Roman" w:eastAsia="Times New Roman" w:hAnsi="Times New Roman" w:cs="Times New Roman"/>
           <w:kern w:val="0"/>
+          <w:highlight w:val="red"/>
           <w:lang w:eastAsia="es-CO"/>
           <w14:ligatures w14:val="none"/>
         </w:rPr>
@@ -1313,14 +3397,16 @@
         <w:rPr>
           <w:rFonts w:ascii="Times New Roman" w:eastAsia="Times New Roman" w:hAnsi="Times New Roman" w:cs="Times New Roman"/>
           <w:kern w:val="0"/>
-          <w:lang w:eastAsia="es-CO"/>
-          <w14:ligatures w14:val="none"/>
-        </w:rPr>
-      </w:pPr>
-      <w:r>
-        <w:rPr>
-          <w:rFonts w:ascii="Times New Roman" w:eastAsia="Times New Roman" w:hAnsi="Times New Roman" w:cs="Times New Roman"/>
-          <w:kern w:val="0"/>
+          <w:highlight w:val="red"/>
+          <w:lang w:eastAsia="es-CO"/>
+          <w14:ligatures w14:val="none"/>
+        </w:rPr>
+      </w:pPr>
+      <w:r>
+        <w:rPr>
+          <w:rFonts w:ascii="Times New Roman" w:eastAsia="Times New Roman" w:hAnsi="Times New Roman" w:cs="Times New Roman"/>
+          <w:kern w:val="0"/>
+          <w:highlight w:val="red"/>
           <w:lang w:eastAsia="es-CO"/>
           <w14:ligatures w14:val="none"/>
         </w:rPr>
@@ -1337,14 +3423,16 @@
         <w:rPr>
           <w:rFonts w:ascii="Times New Roman" w:eastAsia="Times New Roman" w:hAnsi="Times New Roman" w:cs="Times New Roman"/>
           <w:kern w:val="0"/>
-          <w:lang w:eastAsia="es-CO"/>
-          <w14:ligatures w14:val="none"/>
-        </w:rPr>
-      </w:pPr>
-      <w:r>
-        <w:rPr>
-          <w:rFonts w:ascii="Times New Roman" w:eastAsia="Times New Roman" w:hAnsi="Times New Roman" w:cs="Times New Roman"/>
-          <w:kern w:val="0"/>
+          <w:highlight w:val="red"/>
+          <w:lang w:eastAsia="es-CO"/>
+          <w14:ligatures w14:val="none"/>
+        </w:rPr>
+      </w:pPr>
+      <w:r>
+        <w:rPr>
+          <w:rFonts w:ascii="Times New Roman" w:eastAsia="Times New Roman" w:hAnsi="Times New Roman" w:cs="Times New Roman"/>
+          <w:kern w:val="0"/>
+          <w:highlight w:val="red"/>
           <w:lang w:eastAsia="es-CO"/>
           <w14:ligatures w14:val="none"/>
         </w:rPr>
@@ -1355,6 +3443,7 @@
         <w:rPr>
           <w:rFonts w:ascii="Times New Roman" w:eastAsia="Times New Roman" w:hAnsi="Times New Roman" w:cs="Times New Roman"/>
           <w:kern w:val="0"/>
+          <w:highlight w:val="red"/>
           <w:lang w:eastAsia="es-CO"/>
           <w14:ligatures w14:val="none"/>
         </w:rPr>
@@ -1365,6 +3454,7 @@
         <w:rPr>
           <w:rFonts w:ascii="Times New Roman" w:eastAsia="Times New Roman" w:hAnsi="Times New Roman" w:cs="Times New Roman"/>
           <w:kern w:val="0"/>
+          <w:highlight w:val="red"/>
           <w:lang w:eastAsia="es-CO"/>
           <w14:ligatures w14:val="none"/>
         </w:rPr>
@@ -1382,6 +3472,7 @@
           <w:kern w:val="0"/>
           <w:sz w:val="27"/>
           <w:szCs w:val="27"/>
+          <w:highlight w:val="red"/>
           <w:lang w:eastAsia="es-CO"/>
           <w14:ligatures w14:val="none"/>
         </w:rPr>
@@ -1394,6 +3485,7 @@
           <w:kern w:val="0"/>
           <w:sz w:val="27"/>
           <w:szCs w:val="27"/>
+          <w:highlight w:val="red"/>
           <w:lang w:eastAsia="es-CO"/>
           <w14:ligatures w14:val="none"/>
         </w:rPr>
@@ -1410,6 +3502,7 @@
         <w:rPr>
           <w:rFonts w:ascii="Times New Roman" w:eastAsia="Times New Roman" w:hAnsi="Times New Roman" w:cs="Times New Roman"/>
           <w:kern w:val="0"/>
+          <w:highlight w:val="red"/>
           <w:lang w:eastAsia="es-CO"/>
           <w14:ligatures w14:val="none"/>
         </w:rPr>
@@ -1420,6 +3513,7 @@
           <w:b/>
           <w:bCs/>
           <w:kern w:val="0"/>
+          <w:highlight w:val="red"/>
           <w:lang w:eastAsia="es-CO"/>
           <w14:ligatures w14:val="none"/>
         </w:rPr>
@@ -1429,6 +3523,7 @@
         <w:rPr>
           <w:rFonts w:ascii="Times New Roman" w:eastAsia="Times New Roman" w:hAnsi="Times New Roman" w:cs="Times New Roman"/>
           <w:kern w:val="0"/>
+          <w:highlight w:val="red"/>
           <w:lang w:eastAsia="es-CO"/>
           <w14:ligatures w14:val="none"/>
         </w:rPr>
@@ -1445,6 +3540,7 @@
         <w:rPr>
           <w:rFonts w:ascii="Times New Roman" w:eastAsia="Times New Roman" w:hAnsi="Times New Roman" w:cs="Times New Roman"/>
           <w:kern w:val="0"/>
+          <w:highlight w:val="red"/>
           <w:lang w:eastAsia="es-CO"/>
           <w14:ligatures w14:val="none"/>
         </w:rPr>
@@ -1455,6 +3551,7 @@
           <w:b/>
           <w:bCs/>
           <w:kern w:val="0"/>
+          <w:highlight w:val="red"/>
           <w:lang w:eastAsia="es-CO"/>
           <w14:ligatures w14:val="none"/>
         </w:rPr>
@@ -1471,14 +3568,16 @@
         <w:rPr>
           <w:rFonts w:ascii="Times New Roman" w:eastAsia="Times New Roman" w:hAnsi="Times New Roman" w:cs="Times New Roman"/>
           <w:kern w:val="0"/>
-          <w:lang w:eastAsia="es-CO"/>
-          <w14:ligatures w14:val="none"/>
-        </w:rPr>
-      </w:pPr>
-      <w:r>
-        <w:rPr>
-          <w:rFonts w:ascii="Times New Roman" w:eastAsia="Times New Roman" w:hAnsi="Times New Roman" w:cs="Times New Roman"/>
-          <w:kern w:val="0"/>
+          <w:highlight w:val="red"/>
+          <w:lang w:eastAsia="es-CO"/>
+          <w14:ligatures w14:val="none"/>
+        </w:rPr>
+      </w:pPr>
+      <w:r>
+        <w:rPr>
+          <w:rFonts w:ascii="Times New Roman" w:eastAsia="Times New Roman" w:hAnsi="Times New Roman" w:cs="Times New Roman"/>
+          <w:kern w:val="0"/>
+          <w:highlight w:val="red"/>
           <w:lang w:eastAsia="es-CO"/>
           <w14:ligatures w14:val="none"/>
         </w:rPr>
@@ -1489,6 +3588,7 @@
         <w:rPr>
           <w:rFonts w:ascii="Times New Roman" w:eastAsia="Times New Roman" w:hAnsi="Times New Roman" w:cs="Times New Roman"/>
           <w:kern w:val="0"/>
+          <w:highlight w:val="red"/>
           <w:lang w:eastAsia="es-CO"/>
           <w14:ligatures w14:val="none"/>
         </w:rPr>
@@ -1499,6 +3599,7 @@
         <w:rPr>
           <w:rFonts w:ascii="Times New Roman" w:eastAsia="Times New Roman" w:hAnsi="Times New Roman" w:cs="Times New Roman"/>
           <w:kern w:val="0"/>
+          <w:highlight w:val="red"/>
           <w:lang w:eastAsia="es-CO"/>
           <w14:ligatures w14:val="none"/>
         </w:rPr>
@@ -1515,14 +3616,16 @@
         <w:rPr>
           <w:rFonts w:ascii="Times New Roman" w:eastAsia="Times New Roman" w:hAnsi="Times New Roman" w:cs="Times New Roman"/>
           <w:kern w:val="0"/>
-          <w:lang w:eastAsia="es-CO"/>
-          <w14:ligatures w14:val="none"/>
-        </w:rPr>
-      </w:pPr>
-      <w:r>
-        <w:rPr>
-          <w:rFonts w:ascii="Times New Roman" w:eastAsia="Times New Roman" w:hAnsi="Times New Roman" w:cs="Times New Roman"/>
-          <w:kern w:val="0"/>
+          <w:highlight w:val="red"/>
+          <w:lang w:eastAsia="es-CO"/>
+          <w14:ligatures w14:val="none"/>
+        </w:rPr>
+      </w:pPr>
+      <w:r>
+        <w:rPr>
+          <w:rFonts w:ascii="Times New Roman" w:eastAsia="Times New Roman" w:hAnsi="Times New Roman" w:cs="Times New Roman"/>
+          <w:kern w:val="0"/>
+          <w:highlight w:val="red"/>
           <w:lang w:eastAsia="es-CO"/>
           <w14:ligatures w14:val="none"/>
         </w:rPr>
@@ -1533,6 +3636,7 @@
         <w:rPr>
           <w:rFonts w:ascii="Times New Roman" w:eastAsia="Times New Roman" w:hAnsi="Times New Roman" w:cs="Times New Roman"/>
           <w:kern w:val="0"/>
+          <w:highlight w:val="red"/>
           <w:lang w:eastAsia="es-CO"/>
           <w14:ligatures w14:val="none"/>
         </w:rPr>
@@ -1543,6 +3647,7 @@
         <w:rPr>
           <w:rFonts w:ascii="Times New Roman" w:eastAsia="Times New Roman" w:hAnsi="Times New Roman" w:cs="Times New Roman"/>
           <w:kern w:val="0"/>
+          <w:highlight w:val="red"/>
           <w:lang w:eastAsia="es-CO"/>
           <w14:ligatures w14:val="none"/>
         </w:rPr>
@@ -1553,6 +3658,7 @@
         <w:rPr>
           <w:rFonts w:ascii="Times New Roman" w:eastAsia="Times New Roman" w:hAnsi="Times New Roman" w:cs="Times New Roman"/>
           <w:kern w:val="0"/>
+          <w:highlight w:val="red"/>
           <w:lang w:eastAsia="es-CO"/>
           <w14:ligatures w14:val="none"/>
         </w:rPr>
@@ -1563,6 +3669,7 @@
         <w:rPr>
           <w:rFonts w:ascii="Times New Roman" w:eastAsia="Times New Roman" w:hAnsi="Times New Roman" w:cs="Times New Roman"/>
           <w:kern w:val="0"/>
+          <w:highlight w:val="red"/>
           <w:lang w:eastAsia="es-CO"/>
           <w14:ligatures w14:val="none"/>
         </w:rPr>
@@ -1579,14 +3686,16 @@
         <w:rPr>
           <w:rFonts w:ascii="Times New Roman" w:eastAsia="Times New Roman" w:hAnsi="Times New Roman" w:cs="Times New Roman"/>
           <w:kern w:val="0"/>
-          <w:lang w:eastAsia="es-CO"/>
-          <w14:ligatures w14:val="none"/>
-        </w:rPr>
-      </w:pPr>
-      <w:r>
-        <w:rPr>
-          <w:rFonts w:ascii="Times New Roman" w:eastAsia="Times New Roman" w:hAnsi="Times New Roman" w:cs="Times New Roman"/>
-          <w:kern w:val="0"/>
+          <w:highlight w:val="red"/>
+          <w:lang w:eastAsia="es-CO"/>
+          <w14:ligatures w14:val="none"/>
+        </w:rPr>
+      </w:pPr>
+      <w:r>
+        <w:rPr>
+          <w:rFonts w:ascii="Times New Roman" w:eastAsia="Times New Roman" w:hAnsi="Times New Roman" w:cs="Times New Roman"/>
+          <w:kern w:val="0"/>
+          <w:highlight w:val="red"/>
           <w:lang w:eastAsia="es-CO"/>
           <w14:ligatures w14:val="none"/>
         </w:rPr>
@@ -1603,14 +3712,16 @@
         <w:rPr>
           <w:rFonts w:ascii="Times New Roman" w:eastAsia="Times New Roman" w:hAnsi="Times New Roman" w:cs="Times New Roman"/>
           <w:kern w:val="0"/>
-          <w:lang w:eastAsia="es-CO"/>
-          <w14:ligatures w14:val="none"/>
-        </w:rPr>
-      </w:pPr>
-      <w:r>
-        <w:rPr>
-          <w:rFonts w:ascii="Times New Roman" w:eastAsia="Times New Roman" w:hAnsi="Times New Roman" w:cs="Times New Roman"/>
-          <w:kern w:val="0"/>
+          <w:highlight w:val="red"/>
+          <w:lang w:eastAsia="es-CO"/>
+          <w14:ligatures w14:val="none"/>
+        </w:rPr>
+      </w:pPr>
+      <w:r>
+        <w:rPr>
+          <w:rFonts w:ascii="Times New Roman" w:eastAsia="Times New Roman" w:hAnsi="Times New Roman" w:cs="Times New Roman"/>
+          <w:kern w:val="0"/>
+          <w:highlight w:val="red"/>
           <w:lang w:eastAsia="es-CO"/>
           <w14:ligatures w14:val="none"/>
         </w:rPr>
@@ -1628,6 +3739,7 @@
           <w:kern w:val="0"/>
           <w:sz w:val="27"/>
           <w:szCs w:val="27"/>
+          <w:highlight w:val="red"/>
           <w:lang w:eastAsia="es-CO"/>
           <w14:ligatures w14:val="none"/>
         </w:rPr>
@@ -1640,6 +3752,7 @@
           <w:kern w:val="0"/>
           <w:sz w:val="27"/>
           <w:szCs w:val="27"/>
+          <w:highlight w:val="red"/>
           <w:lang w:eastAsia="es-CO"/>
           <w14:ligatures w14:val="none"/>
         </w:rPr>
@@ -1654,6 +3767,7 @@
           <w:kern w:val="0"/>
           <w:sz w:val="27"/>
           <w:szCs w:val="27"/>
+          <w:highlight w:val="red"/>
           <w:lang w:eastAsia="es-CO"/>
           <w14:ligatures w14:val="none"/>
         </w:rPr>
@@ -1668,6 +3782,7 @@
           <w:kern w:val="0"/>
           <w:sz w:val="27"/>
           <w:szCs w:val="27"/>
+          <w:highlight w:val="red"/>
           <w:lang w:eastAsia="es-CO"/>
           <w14:ligatures w14:val="none"/>
         </w:rPr>
@@ -1684,6 +3799,7 @@
         <w:rPr>
           <w:rFonts w:ascii="Times New Roman" w:eastAsia="Times New Roman" w:hAnsi="Times New Roman" w:cs="Times New Roman"/>
           <w:kern w:val="0"/>
+          <w:highlight w:val="red"/>
           <w:lang w:eastAsia="es-CO"/>
           <w14:ligatures w14:val="none"/>
         </w:rPr>
@@ -1694,6 +3810,7 @@
           <w:b/>
           <w:bCs/>
           <w:kern w:val="0"/>
+          <w:highlight w:val="red"/>
           <w:lang w:eastAsia="es-CO"/>
           <w14:ligatures w14:val="none"/>
         </w:rPr>
@@ -1703,6 +3820,7 @@
         <w:rPr>
           <w:rFonts w:ascii="Times New Roman" w:eastAsia="Times New Roman" w:hAnsi="Times New Roman" w:cs="Times New Roman"/>
           <w:kern w:val="0"/>
+          <w:highlight w:val="red"/>
           <w:lang w:eastAsia="es-CO"/>
           <w14:ligatures w14:val="none"/>
         </w:rPr>
@@ -1719,6 +3837,7 @@
         <w:rPr>
           <w:rFonts w:ascii="Times New Roman" w:eastAsia="Times New Roman" w:hAnsi="Times New Roman" w:cs="Times New Roman"/>
           <w:kern w:val="0"/>
+          <w:highlight w:val="red"/>
           <w:lang w:eastAsia="es-CO"/>
           <w14:ligatures w14:val="none"/>
         </w:rPr>
@@ -1729,6 +3848,7 @@
           <w:b/>
           <w:bCs/>
           <w:kern w:val="0"/>
+          <w:highlight w:val="red"/>
           <w:lang w:eastAsia="es-CO"/>
           <w14:ligatures w14:val="none"/>
         </w:rPr>
@@ -1745,14 +3865,16 @@
         <w:rPr>
           <w:rFonts w:ascii="Times New Roman" w:eastAsia="Times New Roman" w:hAnsi="Times New Roman" w:cs="Times New Roman"/>
           <w:kern w:val="0"/>
-          <w:lang w:eastAsia="es-CO"/>
-          <w14:ligatures w14:val="none"/>
-        </w:rPr>
-      </w:pPr>
-      <w:r>
-        <w:rPr>
-          <w:rFonts w:ascii="Times New Roman" w:eastAsia="Times New Roman" w:hAnsi="Times New Roman" w:cs="Times New Roman"/>
-          <w:kern w:val="0"/>
+          <w:highlight w:val="red"/>
+          <w:lang w:eastAsia="es-CO"/>
+          <w14:ligatures w14:val="none"/>
+        </w:rPr>
+      </w:pPr>
+      <w:r>
+        <w:rPr>
+          <w:rFonts w:ascii="Times New Roman" w:eastAsia="Times New Roman" w:hAnsi="Times New Roman" w:cs="Times New Roman"/>
+          <w:kern w:val="0"/>
+          <w:highlight w:val="red"/>
           <w:lang w:eastAsia="es-CO"/>
           <w14:ligatures w14:val="none"/>
         </w:rPr>
@@ -1763,6 +3885,7 @@
         <w:rPr>
           <w:rFonts w:ascii="Times New Roman" w:eastAsia="Times New Roman" w:hAnsi="Times New Roman" w:cs="Times New Roman"/>
           <w:kern w:val="0"/>
+          <w:highlight w:val="red"/>
           <w:lang w:eastAsia="es-CO"/>
           <w14:ligatures w14:val="none"/>
         </w:rPr>
@@ -1773,6 +3896,7 @@
         <w:rPr>
           <w:rFonts w:ascii="Times New Roman" w:eastAsia="Times New Roman" w:hAnsi="Times New Roman" w:cs="Times New Roman"/>
           <w:kern w:val="0"/>
+          <w:highlight w:val="red"/>
           <w:lang w:eastAsia="es-CO"/>
           <w14:ligatures w14:val="none"/>
         </w:rPr>
@@ -1789,14 +3913,16 @@
         <w:rPr>
           <w:rFonts w:ascii="Times New Roman" w:eastAsia="Times New Roman" w:hAnsi="Times New Roman" w:cs="Times New Roman"/>
           <w:kern w:val="0"/>
-          <w:lang w:eastAsia="es-CO"/>
-          <w14:ligatures w14:val="none"/>
-        </w:rPr>
-      </w:pPr>
-      <w:r>
-        <w:rPr>
-          <w:rFonts w:ascii="Times New Roman" w:eastAsia="Times New Roman" w:hAnsi="Times New Roman" w:cs="Times New Roman"/>
-          <w:kern w:val="0"/>
+          <w:highlight w:val="red"/>
+          <w:lang w:eastAsia="es-CO"/>
+          <w14:ligatures w14:val="none"/>
+        </w:rPr>
+      </w:pPr>
+      <w:r>
+        <w:rPr>
+          <w:rFonts w:ascii="Times New Roman" w:eastAsia="Times New Roman" w:hAnsi="Times New Roman" w:cs="Times New Roman"/>
+          <w:kern w:val="0"/>
+          <w:highlight w:val="red"/>
           <w:lang w:eastAsia="es-CO"/>
           <w14:ligatures w14:val="none"/>
         </w:rPr>
@@ -1813,14 +3939,16 @@
         <w:rPr>
           <w:rFonts w:ascii="Times New Roman" w:eastAsia="Times New Roman" w:hAnsi="Times New Roman" w:cs="Times New Roman"/>
           <w:kern w:val="0"/>
-          <w:lang w:eastAsia="es-CO"/>
-          <w14:ligatures w14:val="none"/>
-        </w:rPr>
-      </w:pPr>
-      <w:r>
-        <w:rPr>
-          <w:rFonts w:ascii="Times New Roman" w:eastAsia="Times New Roman" w:hAnsi="Times New Roman" w:cs="Times New Roman"/>
-          <w:kern w:val="0"/>
+          <w:highlight w:val="red"/>
+          <w:lang w:eastAsia="es-CO"/>
+          <w14:ligatures w14:val="none"/>
+        </w:rPr>
+      </w:pPr>
+      <w:r>
+        <w:rPr>
+          <w:rFonts w:ascii="Times New Roman" w:eastAsia="Times New Roman" w:hAnsi="Times New Roman" w:cs="Times New Roman"/>
+          <w:kern w:val="0"/>
+          <w:highlight w:val="red"/>
           <w:lang w:eastAsia="es-CO"/>
           <w14:ligatures w14:val="none"/>
         </w:rPr>
@@ -1831,6 +3959,7 @@
         <w:rPr>
           <w:rFonts w:ascii="Times New Roman" w:eastAsia="Times New Roman" w:hAnsi="Times New Roman" w:cs="Times New Roman"/>
           <w:kern w:val="0"/>
+          <w:highlight w:val="red"/>
           <w:lang w:eastAsia="es-CO"/>
           <w14:ligatures w14:val="none"/>
         </w:rPr>
@@ -1841,6 +3970,7 @@
         <w:rPr>
           <w:rFonts w:ascii="Times New Roman" w:eastAsia="Times New Roman" w:hAnsi="Times New Roman" w:cs="Times New Roman"/>
           <w:kern w:val="0"/>
+          <w:highlight w:val="red"/>
           <w:lang w:eastAsia="es-CO"/>
           <w14:ligatures w14:val="none"/>
         </w:rPr>
@@ -1851,6 +3981,7 @@
         <w:rPr>
           <w:rFonts w:ascii="Times New Roman" w:eastAsia="Times New Roman" w:hAnsi="Times New Roman" w:cs="Times New Roman"/>
           <w:kern w:val="0"/>
+          <w:highlight w:val="red"/>
           <w:lang w:eastAsia="es-CO"/>
           <w14:ligatures w14:val="none"/>
         </w:rPr>
@@ -1861,6 +3992,7 @@
         <w:rPr>
           <w:rFonts w:ascii="Times New Roman" w:eastAsia="Times New Roman" w:hAnsi="Times New Roman" w:cs="Times New Roman"/>
           <w:kern w:val="0"/>
+          <w:highlight w:val="red"/>
           <w:lang w:eastAsia="es-CO"/>
           <w14:ligatures w14:val="none"/>
         </w:rPr>
@@ -1877,14 +4009,16 @@
         <w:rPr>
           <w:rFonts w:ascii="Times New Roman" w:eastAsia="Times New Roman" w:hAnsi="Times New Roman" w:cs="Times New Roman"/>
           <w:kern w:val="0"/>
-          <w:lang w:eastAsia="es-CO"/>
-          <w14:ligatures w14:val="none"/>
-        </w:rPr>
-      </w:pPr>
-      <w:r>
-        <w:rPr>
-          <w:rFonts w:ascii="Times New Roman" w:eastAsia="Times New Roman" w:hAnsi="Times New Roman" w:cs="Times New Roman"/>
-          <w:kern w:val="0"/>
+          <w:highlight w:val="red"/>
+          <w:lang w:eastAsia="es-CO"/>
+          <w14:ligatures w14:val="none"/>
+        </w:rPr>
+      </w:pPr>
+      <w:r>
+        <w:rPr>
+          <w:rFonts w:ascii="Times New Roman" w:eastAsia="Times New Roman" w:hAnsi="Times New Roman" w:cs="Times New Roman"/>
+          <w:kern w:val="0"/>
+          <w:highlight w:val="red"/>
           <w:lang w:eastAsia="es-CO"/>
           <w14:ligatures w14:val="none"/>
         </w:rPr>
@@ -1906,6 +4040,151 @@
 <file path=word/numbering.xml><?xml version="1.0" encoding="utf-8"?>
 <w:numbering xmlns:wpc="http://schemas.microsoft.com/office/word/2010/wordprocessingCanvas" xmlns:cx="http://schemas.microsoft.com/office/drawing/2014/chartex" xmlns:cx1="http://schemas.microsoft.com/office/drawing/2015/9/8/chartex" xmlns:cx2="http://schemas.microsoft.com/office/drawing/2015/10/21/chartex" xmlns:cx3="http://schemas.microsoft.com/office/drawing/2016/5/9/chartex" xmlns:cx4="http://schemas.microsoft.com/office/drawing/2016/5/10/chartex" xmlns:cx5="http://schemas.microsoft.com/office/drawing/2016/5/11/chartex" xmlns:cx6="http://schemas.microsoft.com/office/drawing/2016/5/12/chartex" xmlns:cx7="http://schemas.microsoft.com/office/drawing/2016/5/13/chartex" xmlns:cx8="http://schemas.microsoft.com/office/drawing/2016/5/14/chartex" xmlns:mc="http://schemas.openxmlformats.org/markup-compatibility/2006" xmlns:aink="http://schemas.microsoft.com/office/drawing/2016/ink" xmlns:am3d="http://schemas.microsoft.com/office/drawing/2017/model3d" xmlns:o="urn:schemas-microsoft-com:office:office" xmlns:oel="http://schemas.microsoft.com/office/2019/extlst" xmlns:r="http://schemas.openxmlformats.org/officeDocument/2006/relationships" xmlns:m="http://schemas.openxmlformats.org/officeDocument/2006/math" xmlns:v="urn:schemas-microsoft-com:vml" xmlns:wp14="http://schemas.microsoft.com/office/word/2010/wordprocessingDrawing" xmlns:wp="http://schemas.openxmlformats.org/drawingml/2006/wordprocessingDrawing" xmlns:w10="urn:schemas-microsoft-com:office:word" xmlns:w="http://schemas.openxmlformats.org/wordprocessingml/2006/main" xmlns:w14="http://schemas.microsoft.com/office/word/2010/wordml" xmlns:w15="http://schemas.microsoft.com/office/word/2012/wordml" xmlns:w16cex="http://schemas.microsoft.com/office/word/2018/wordml/cex" xmlns:w16cid="http://schemas.microsoft.com/office/word/2016/wordml/cid" xmlns:w16="http://schemas.microsoft.com/office/word/2018/wordml" xmlns:w16du="http://schemas.microsoft.com/office/word/2023/wordml/word16du" xmlns:w16sdtdh="http://schemas.microsoft.com/office/word/2020/wordml/sdtdatahash" xmlns:w16se="http://schemas.microsoft.com/office/word/2015/wordml/symex" xmlns:wpg="http://schemas.microsoft.com/office/word/2010/wordprocessingGroup" xmlns:wpi="http://schemas.microsoft.com/office/word/2010/wordprocessingInk" xmlns:wne="http://schemas.microsoft.com/office/word/2006/wordml" xmlns:wps="http://schemas.microsoft.com/office/word/2010/wordprocessingShape" mc:Ignorable="w14 w15 w16se w16cid w16 w16cex w16sdtdh w16du wp14">
   <w:abstractNum w:abstractNumId="0" w15:restartNumberingAfterBreak="0">
+    <w:nsid w:val="0B737689"/>
+    <w:multiLevelType w:val="multilevel"/>
+    <w:tmpl w:val="78E6A918"/>
+    <w:lvl w:ilvl="0">
+      <w:start w:val="1"/>
+      <w:numFmt w:val="bullet"/>
+      <w:lvlText w:val=""/>
+      <w:lvlJc w:val="left"/>
+      <w:pPr>
+        <w:tabs>
+          <w:tab w:val="num" w:pos="720"/>
+        </w:tabs>
+        <w:ind w:left="720" w:hanging="360"/>
+      </w:pPr>
+      <w:rPr>
+        <w:rFonts w:ascii="Symbol" w:hAnsi="Symbol" w:hint="default"/>
+        <w:sz w:val="20"/>
+      </w:rPr>
+    </w:lvl>
+    <w:lvl w:ilvl="1">
+      <w:start w:val="1"/>
+      <w:numFmt w:val="decimal"/>
+      <w:lvlText w:val="%2."/>
+      <w:lvlJc w:val="left"/>
+      <w:pPr>
+        <w:tabs>
+          <w:tab w:val="num" w:pos="1440"/>
+        </w:tabs>
+        <w:ind w:left="1440" w:hanging="360"/>
+      </w:pPr>
+    </w:lvl>
+    <w:lvl w:ilvl="2" w:tentative="1">
+      <w:start w:val="1"/>
+      <w:numFmt w:val="bullet"/>
+      <w:lvlText w:val=""/>
+      <w:lvlJc w:val="left"/>
+      <w:pPr>
+        <w:tabs>
+          <w:tab w:val="num" w:pos="2160"/>
+        </w:tabs>
+        <w:ind w:left="2160" w:hanging="360"/>
+      </w:pPr>
+      <w:rPr>
+        <w:rFonts w:ascii="Wingdings" w:hAnsi="Wingdings" w:hint="default"/>
+        <w:sz w:val="20"/>
+      </w:rPr>
+    </w:lvl>
+    <w:lvl w:ilvl="3" w:tentative="1">
+      <w:start w:val="1"/>
+      <w:numFmt w:val="bullet"/>
+      <w:lvlText w:val=""/>
+      <w:lvlJc w:val="left"/>
+      <w:pPr>
+        <w:tabs>
+          <w:tab w:val="num" w:pos="2880"/>
+        </w:tabs>
+        <w:ind w:left="2880" w:hanging="360"/>
+      </w:pPr>
+      <w:rPr>
+        <w:rFonts w:ascii="Wingdings" w:hAnsi="Wingdings" w:hint="default"/>
+        <w:sz w:val="20"/>
+      </w:rPr>
+    </w:lvl>
+    <w:lvl w:ilvl="4" w:tentative="1">
+      <w:start w:val="1"/>
+      <w:numFmt w:val="bullet"/>
+      <w:lvlText w:val=""/>
+      <w:lvlJc w:val="left"/>
+      <w:pPr>
+        <w:tabs>
+          <w:tab w:val="num" w:pos="3600"/>
+        </w:tabs>
+        <w:ind w:left="3600" w:hanging="360"/>
+      </w:pPr>
+      <w:rPr>
+        <w:rFonts w:ascii="Wingdings" w:hAnsi="Wingdings" w:hint="default"/>
+        <w:sz w:val="20"/>
+      </w:rPr>
+    </w:lvl>
+    <w:lvl w:ilvl="5" w:tentative="1">
+      <w:start w:val="1"/>
+      <w:numFmt w:val="bullet"/>
+      <w:lvlText w:val=""/>
+      <w:lvlJc w:val="left"/>
+      <w:pPr>
+        <w:tabs>
+          <w:tab w:val="num" w:pos="4320"/>
+        </w:tabs>
+        <w:ind w:left="4320" w:hanging="360"/>
+      </w:pPr>
+      <w:rPr>
+        <w:rFonts w:ascii="Wingdings" w:hAnsi="Wingdings" w:hint="default"/>
+        <w:sz w:val="20"/>
+      </w:rPr>
+    </w:lvl>
+    <w:lvl w:ilvl="6" w:tentative="1">
+      <w:start w:val="1"/>
+      <w:numFmt w:val="bullet"/>
+      <w:lvlText w:val=""/>
+      <w:lvlJc w:val="left"/>
+      <w:pPr>
+        <w:tabs>
+          <w:tab w:val="num" w:pos="5040"/>
+        </w:tabs>
+        <w:ind w:left="5040" w:hanging="360"/>
+      </w:pPr>
+      <w:rPr>
+        <w:rFonts w:ascii="Wingdings" w:hAnsi="Wingdings" w:hint="default"/>
+        <w:sz w:val="20"/>
+      </w:rPr>
+    </w:lvl>
+    <w:lvl w:ilvl="7" w:tentative="1">
+      <w:start w:val="1"/>
+      <w:numFmt w:val="bullet"/>
+      <w:lvlText w:val=""/>
+      <w:lvlJc w:val="left"/>
+      <w:pPr>
+        <w:tabs>
+          <w:tab w:val="num" w:pos="5760"/>
+        </w:tabs>
+        <w:ind w:left="5760" w:hanging="360"/>
+      </w:pPr>
+      <w:rPr>
+        <w:rFonts w:ascii="Wingdings" w:hAnsi="Wingdings" w:hint="default"/>
+        <w:sz w:val="20"/>
+      </w:rPr>
+    </w:lvl>
+    <w:lvl w:ilvl="8" w:tentative="1">
+      <w:start w:val="1"/>
+      <w:numFmt w:val="bullet"/>
+      <w:lvlText w:val=""/>
+      <w:lvlJc w:val="left"/>
+      <w:pPr>
+        <w:tabs>
+          <w:tab w:val="num" w:pos="6480"/>
+        </w:tabs>
+        <w:ind w:left="6480" w:hanging="360"/>
+      </w:pPr>
+      <w:rPr>
+        <w:rFonts w:ascii="Wingdings" w:hAnsi="Wingdings" w:hint="default"/>
+        <w:sz w:val="20"/>
+      </w:rPr>
+    </w:lvl>
+  </w:abstractNum>
+  <w:abstractNum w:abstractNumId="1" w15:restartNumberingAfterBreak="0">
     <w:nsid w:val="0C2050E0"/>
     <w:multiLevelType w:val="multilevel"/>
     <w:tmpl w:val="ADD424E8"/>
@@ -2050,7 +4329,7 @@
       </w:rPr>
     </w:lvl>
   </w:abstractNum>
-  <w:abstractNum w:abstractNumId="1" w15:restartNumberingAfterBreak="0">
+  <w:abstractNum w:abstractNumId="2" w15:restartNumberingAfterBreak="0">
     <w:nsid w:val="0CED2138"/>
     <w:multiLevelType w:val="multilevel"/>
     <w:tmpl w:val="5546E972"/>
@@ -2195,7 +4474,442 @@
       </w:rPr>
     </w:lvl>
   </w:abstractNum>
-  <w:abstractNum w:abstractNumId="2" w15:restartNumberingAfterBreak="0">
+  <w:abstractNum w:abstractNumId="3" w15:restartNumberingAfterBreak="0">
+    <w:nsid w:val="1C384FC5"/>
+    <w:multiLevelType w:val="multilevel"/>
+    <w:tmpl w:val="15B4E64E"/>
+    <w:lvl w:ilvl="0">
+      <w:start w:val="1"/>
+      <w:numFmt w:val="bullet"/>
+      <w:lvlText w:val=""/>
+      <w:lvlJc w:val="left"/>
+      <w:pPr>
+        <w:tabs>
+          <w:tab w:val="num" w:pos="720"/>
+        </w:tabs>
+        <w:ind w:left="720" w:hanging="360"/>
+      </w:pPr>
+      <w:rPr>
+        <w:rFonts w:ascii="Symbol" w:hAnsi="Symbol" w:hint="default"/>
+        <w:sz w:val="20"/>
+      </w:rPr>
+    </w:lvl>
+    <w:lvl w:ilvl="1">
+      <w:start w:val="1"/>
+      <w:numFmt w:val="decimal"/>
+      <w:lvlText w:val="%2."/>
+      <w:lvlJc w:val="left"/>
+      <w:pPr>
+        <w:tabs>
+          <w:tab w:val="num" w:pos="1440"/>
+        </w:tabs>
+        <w:ind w:left="1440" w:hanging="360"/>
+      </w:pPr>
+    </w:lvl>
+    <w:lvl w:ilvl="2" w:tentative="1">
+      <w:start w:val="1"/>
+      <w:numFmt w:val="bullet"/>
+      <w:lvlText w:val=""/>
+      <w:lvlJc w:val="left"/>
+      <w:pPr>
+        <w:tabs>
+          <w:tab w:val="num" w:pos="2160"/>
+        </w:tabs>
+        <w:ind w:left="2160" w:hanging="360"/>
+      </w:pPr>
+      <w:rPr>
+        <w:rFonts w:ascii="Wingdings" w:hAnsi="Wingdings" w:hint="default"/>
+        <w:sz w:val="20"/>
+      </w:rPr>
+    </w:lvl>
+    <w:lvl w:ilvl="3" w:tentative="1">
+      <w:start w:val="1"/>
+      <w:numFmt w:val="bullet"/>
+      <w:lvlText w:val=""/>
+      <w:lvlJc w:val="left"/>
+      <w:pPr>
+        <w:tabs>
+          <w:tab w:val="num" w:pos="2880"/>
+        </w:tabs>
+        <w:ind w:left="2880" w:hanging="360"/>
+      </w:pPr>
+      <w:rPr>
+        <w:rFonts w:ascii="Wingdings" w:hAnsi="Wingdings" w:hint="default"/>
+        <w:sz w:val="20"/>
+      </w:rPr>
+    </w:lvl>
+    <w:lvl w:ilvl="4" w:tentative="1">
+      <w:start w:val="1"/>
+      <w:numFmt w:val="bullet"/>
+      <w:lvlText w:val=""/>
+      <w:lvlJc w:val="left"/>
+      <w:pPr>
+        <w:tabs>
+          <w:tab w:val="num" w:pos="3600"/>
+        </w:tabs>
+        <w:ind w:left="3600" w:hanging="360"/>
+      </w:pPr>
+      <w:rPr>
+        <w:rFonts w:ascii="Wingdings" w:hAnsi="Wingdings" w:hint="default"/>
+        <w:sz w:val="20"/>
+      </w:rPr>
+    </w:lvl>
+    <w:lvl w:ilvl="5" w:tentative="1">
+      <w:start w:val="1"/>
+      <w:numFmt w:val="bullet"/>
+      <w:lvlText w:val=""/>
+      <w:lvlJc w:val="left"/>
+      <w:pPr>
+        <w:tabs>
+          <w:tab w:val="num" w:pos="4320"/>
+        </w:tabs>
+        <w:ind w:left="4320" w:hanging="360"/>
+      </w:pPr>
+      <w:rPr>
+        <w:rFonts w:ascii="Wingdings" w:hAnsi="Wingdings" w:hint="default"/>
+        <w:sz w:val="20"/>
+      </w:rPr>
+    </w:lvl>
+    <w:lvl w:ilvl="6" w:tentative="1">
+      <w:start w:val="1"/>
+      <w:numFmt w:val="bullet"/>
+      <w:lvlText w:val=""/>
+      <w:lvlJc w:val="left"/>
+      <w:pPr>
+        <w:tabs>
+          <w:tab w:val="num" w:pos="5040"/>
+        </w:tabs>
+        <w:ind w:left="5040" w:hanging="360"/>
+      </w:pPr>
+      <w:rPr>
+        <w:rFonts w:ascii="Wingdings" w:hAnsi="Wingdings" w:hint="default"/>
+        <w:sz w:val="20"/>
+      </w:rPr>
+    </w:lvl>
+    <w:lvl w:ilvl="7" w:tentative="1">
+      <w:start w:val="1"/>
+      <w:numFmt w:val="bullet"/>
+      <w:lvlText w:val=""/>
+      <w:lvlJc w:val="left"/>
+      <w:pPr>
+        <w:tabs>
+          <w:tab w:val="num" w:pos="5760"/>
+        </w:tabs>
+        <w:ind w:left="5760" w:hanging="360"/>
+      </w:pPr>
+      <w:rPr>
+        <w:rFonts w:ascii="Wingdings" w:hAnsi="Wingdings" w:hint="default"/>
+        <w:sz w:val="20"/>
+      </w:rPr>
+    </w:lvl>
+    <w:lvl w:ilvl="8" w:tentative="1">
+      <w:start w:val="1"/>
+      <w:numFmt w:val="bullet"/>
+      <w:lvlText w:val=""/>
+      <w:lvlJc w:val="left"/>
+      <w:pPr>
+        <w:tabs>
+          <w:tab w:val="num" w:pos="6480"/>
+        </w:tabs>
+        <w:ind w:left="6480" w:hanging="360"/>
+      </w:pPr>
+      <w:rPr>
+        <w:rFonts w:ascii="Wingdings" w:hAnsi="Wingdings" w:hint="default"/>
+        <w:sz w:val="20"/>
+      </w:rPr>
+    </w:lvl>
+  </w:abstractNum>
+  <w:abstractNum w:abstractNumId="4" w15:restartNumberingAfterBreak="0">
+    <w:nsid w:val="332854E8"/>
+    <w:multiLevelType w:val="multilevel"/>
+    <w:tmpl w:val="FA3C8BCC"/>
+    <w:lvl w:ilvl="0">
+      <w:start w:val="1"/>
+      <w:numFmt w:val="bullet"/>
+      <w:lvlText w:val=""/>
+      <w:lvlJc w:val="left"/>
+      <w:pPr>
+        <w:tabs>
+          <w:tab w:val="num" w:pos="720"/>
+        </w:tabs>
+        <w:ind w:left="720" w:hanging="360"/>
+      </w:pPr>
+      <w:rPr>
+        <w:rFonts w:ascii="Symbol" w:hAnsi="Symbol" w:hint="default"/>
+        <w:sz w:val="20"/>
+      </w:rPr>
+    </w:lvl>
+    <w:lvl w:ilvl="1">
+      <w:start w:val="1"/>
+      <w:numFmt w:val="decimal"/>
+      <w:lvlText w:val="%2."/>
+      <w:lvlJc w:val="left"/>
+      <w:pPr>
+        <w:tabs>
+          <w:tab w:val="num" w:pos="1440"/>
+        </w:tabs>
+        <w:ind w:left="1440" w:hanging="360"/>
+      </w:pPr>
+    </w:lvl>
+    <w:lvl w:ilvl="2" w:tentative="1">
+      <w:start w:val="1"/>
+      <w:numFmt w:val="bullet"/>
+      <w:lvlText w:val=""/>
+      <w:lvlJc w:val="left"/>
+      <w:pPr>
+        <w:tabs>
+          <w:tab w:val="num" w:pos="2160"/>
+        </w:tabs>
+        <w:ind w:left="2160" w:hanging="360"/>
+      </w:pPr>
+      <w:rPr>
+        <w:rFonts w:ascii="Wingdings" w:hAnsi="Wingdings" w:hint="default"/>
+        <w:sz w:val="20"/>
+      </w:rPr>
+    </w:lvl>
+    <w:lvl w:ilvl="3" w:tentative="1">
+      <w:start w:val="1"/>
+      <w:numFmt w:val="bullet"/>
+      <w:lvlText w:val=""/>
+      <w:lvlJc w:val="left"/>
+      <w:pPr>
+        <w:tabs>
+          <w:tab w:val="num" w:pos="2880"/>
+        </w:tabs>
+        <w:ind w:left="2880" w:hanging="360"/>
+      </w:pPr>
+      <w:rPr>
+        <w:rFonts w:ascii="Wingdings" w:hAnsi="Wingdings" w:hint="default"/>
+        <w:sz w:val="20"/>
+      </w:rPr>
+    </w:lvl>
+    <w:lvl w:ilvl="4" w:tentative="1">
+      <w:start w:val="1"/>
+      <w:numFmt w:val="bullet"/>
+      <w:lvlText w:val=""/>
+      <w:lvlJc w:val="left"/>
+      <w:pPr>
+        <w:tabs>
+          <w:tab w:val="num" w:pos="3600"/>
+        </w:tabs>
+        <w:ind w:left="3600" w:hanging="360"/>
+      </w:pPr>
+      <w:rPr>
+        <w:rFonts w:ascii="Wingdings" w:hAnsi="Wingdings" w:hint="default"/>
+        <w:sz w:val="20"/>
+      </w:rPr>
+    </w:lvl>
+    <w:lvl w:ilvl="5" w:tentative="1">
+      <w:start w:val="1"/>
+      <w:numFmt w:val="bullet"/>
+      <w:lvlText w:val=""/>
+      <w:lvlJc w:val="left"/>
+      <w:pPr>
+        <w:tabs>
+          <w:tab w:val="num" w:pos="4320"/>
+        </w:tabs>
+        <w:ind w:left="4320" w:hanging="360"/>
+      </w:pPr>
+      <w:rPr>
+        <w:rFonts w:ascii="Wingdings" w:hAnsi="Wingdings" w:hint="default"/>
+        <w:sz w:val="20"/>
+      </w:rPr>
+    </w:lvl>
+    <w:lvl w:ilvl="6" w:tentative="1">
+      <w:start w:val="1"/>
+      <w:numFmt w:val="bullet"/>
+      <w:lvlText w:val=""/>
+      <w:lvlJc w:val="left"/>
+      <w:pPr>
+        <w:tabs>
+          <w:tab w:val="num" w:pos="5040"/>
+        </w:tabs>
+        <w:ind w:left="5040" w:hanging="360"/>
+      </w:pPr>
+      <w:rPr>
+        <w:rFonts w:ascii="Wingdings" w:hAnsi="Wingdings" w:hint="default"/>
+        <w:sz w:val="20"/>
+      </w:rPr>
+    </w:lvl>
+    <w:lvl w:ilvl="7" w:tentative="1">
+      <w:start w:val="1"/>
+      <w:numFmt w:val="bullet"/>
+      <w:lvlText w:val=""/>
+      <w:lvlJc w:val="left"/>
+      <w:pPr>
+        <w:tabs>
+          <w:tab w:val="num" w:pos="5760"/>
+        </w:tabs>
+        <w:ind w:left="5760" w:hanging="360"/>
+      </w:pPr>
+      <w:rPr>
+        <w:rFonts w:ascii="Wingdings" w:hAnsi="Wingdings" w:hint="default"/>
+        <w:sz w:val="20"/>
+      </w:rPr>
+    </w:lvl>
+    <w:lvl w:ilvl="8" w:tentative="1">
+      <w:start w:val="1"/>
+      <w:numFmt w:val="bullet"/>
+      <w:lvlText w:val=""/>
+      <w:lvlJc w:val="left"/>
+      <w:pPr>
+        <w:tabs>
+          <w:tab w:val="num" w:pos="6480"/>
+        </w:tabs>
+        <w:ind w:left="6480" w:hanging="360"/>
+      </w:pPr>
+      <w:rPr>
+        <w:rFonts w:ascii="Wingdings" w:hAnsi="Wingdings" w:hint="default"/>
+        <w:sz w:val="20"/>
+      </w:rPr>
+    </w:lvl>
+  </w:abstractNum>
+  <w:abstractNum w:abstractNumId="5" w15:restartNumberingAfterBreak="0">
+    <w:nsid w:val="39023494"/>
+    <w:multiLevelType w:val="multilevel"/>
+    <w:tmpl w:val="A4444CD8"/>
+    <w:lvl w:ilvl="0">
+      <w:start w:val="1"/>
+      <w:numFmt w:val="bullet"/>
+      <w:lvlText w:val=""/>
+      <w:lvlJc w:val="left"/>
+      <w:pPr>
+        <w:tabs>
+          <w:tab w:val="num" w:pos="720"/>
+        </w:tabs>
+        <w:ind w:left="720" w:hanging="360"/>
+      </w:pPr>
+      <w:rPr>
+        <w:rFonts w:ascii="Symbol" w:hAnsi="Symbol" w:hint="default"/>
+        <w:sz w:val="20"/>
+      </w:rPr>
+    </w:lvl>
+    <w:lvl w:ilvl="1">
+      <w:start w:val="1"/>
+      <w:numFmt w:val="decimal"/>
+      <w:lvlText w:val="%2."/>
+      <w:lvlJc w:val="left"/>
+      <w:pPr>
+        <w:tabs>
+          <w:tab w:val="num" w:pos="1440"/>
+        </w:tabs>
+        <w:ind w:left="1440" w:hanging="360"/>
+      </w:pPr>
+    </w:lvl>
+    <w:lvl w:ilvl="2" w:tentative="1">
+      <w:start w:val="1"/>
+      <w:numFmt w:val="bullet"/>
+      <w:lvlText w:val=""/>
+      <w:lvlJc w:val="left"/>
+      <w:pPr>
+        <w:tabs>
+          <w:tab w:val="num" w:pos="2160"/>
+        </w:tabs>
+        <w:ind w:left="2160" w:hanging="360"/>
+      </w:pPr>
+      <w:rPr>
+        <w:rFonts w:ascii="Wingdings" w:hAnsi="Wingdings" w:hint="default"/>
+        <w:sz w:val="20"/>
+      </w:rPr>
+    </w:lvl>
+    <w:lvl w:ilvl="3" w:tentative="1">
+      <w:start w:val="1"/>
+      <w:numFmt w:val="bullet"/>
+      <w:lvlText w:val=""/>
+      <w:lvlJc w:val="left"/>
+      <w:pPr>
+        <w:tabs>
+          <w:tab w:val="num" w:pos="2880"/>
+        </w:tabs>
+        <w:ind w:left="2880" w:hanging="360"/>
+      </w:pPr>
+      <w:rPr>
+        <w:rFonts w:ascii="Wingdings" w:hAnsi="Wingdings" w:hint="default"/>
+        <w:sz w:val="20"/>
+      </w:rPr>
+    </w:lvl>
+    <w:lvl w:ilvl="4" w:tentative="1">
+      <w:start w:val="1"/>
+      <w:numFmt w:val="bullet"/>
+      <w:lvlText w:val=""/>
+      <w:lvlJc w:val="left"/>
+      <w:pPr>
+        <w:tabs>
+          <w:tab w:val="num" w:pos="3600"/>
+        </w:tabs>
+        <w:ind w:left="3600" w:hanging="360"/>
+      </w:pPr>
+      <w:rPr>
+        <w:rFonts w:ascii="Wingdings" w:hAnsi="Wingdings" w:hint="default"/>
+        <w:sz w:val="20"/>
+      </w:rPr>
+    </w:lvl>
+    <w:lvl w:ilvl="5" w:tentative="1">
+      <w:start w:val="1"/>
+      <w:numFmt w:val="bullet"/>
+      <w:lvlText w:val=""/>
+      <w:lvlJc w:val="left"/>
+      <w:pPr>
+        <w:tabs>
+          <w:tab w:val="num" w:pos="4320"/>
+        </w:tabs>
+        <w:ind w:left="4320" w:hanging="360"/>
+      </w:pPr>
+      <w:rPr>
+        <w:rFonts w:ascii="Wingdings" w:hAnsi="Wingdings" w:hint="default"/>
+        <w:sz w:val="20"/>
+      </w:rPr>
+    </w:lvl>
+    <w:lvl w:ilvl="6" w:tentative="1">
+      <w:start w:val="1"/>
+      <w:numFmt w:val="bullet"/>
+      <w:lvlText w:val=""/>
+      <w:lvlJc w:val="left"/>
+      <w:pPr>
+        <w:tabs>
+          <w:tab w:val="num" w:pos="5040"/>
+        </w:tabs>
+        <w:ind w:left="5040" w:hanging="360"/>
+      </w:pPr>
+      <w:rPr>
+        <w:rFonts w:ascii="Wingdings" w:hAnsi="Wingdings" w:hint="default"/>
+        <w:sz w:val="20"/>
+      </w:rPr>
+    </w:lvl>
+    <w:lvl w:ilvl="7" w:tentative="1">
+      <w:start w:val="1"/>
+      <w:numFmt w:val="bullet"/>
+      <w:lvlText w:val=""/>
+      <w:lvlJc w:val="left"/>
+      <w:pPr>
+        <w:tabs>
+          <w:tab w:val="num" w:pos="5760"/>
+        </w:tabs>
+        <w:ind w:left="5760" w:hanging="360"/>
+      </w:pPr>
+      <w:rPr>
+        <w:rFonts w:ascii="Wingdings" w:hAnsi="Wingdings" w:hint="default"/>
+        <w:sz w:val="20"/>
+      </w:rPr>
+    </w:lvl>
+    <w:lvl w:ilvl="8" w:tentative="1">
+      <w:start w:val="1"/>
+      <w:numFmt w:val="bullet"/>
+      <w:lvlText w:val=""/>
+      <w:lvlJc w:val="left"/>
+      <w:pPr>
+        <w:tabs>
+          <w:tab w:val="num" w:pos="6480"/>
+        </w:tabs>
+        <w:ind w:left="6480" w:hanging="360"/>
+      </w:pPr>
+      <w:rPr>
+        <w:rFonts w:ascii="Wingdings" w:hAnsi="Wingdings" w:hint="default"/>
+        <w:sz w:val="20"/>
+      </w:rPr>
+    </w:lvl>
+  </w:abstractNum>
+  <w:abstractNum w:abstractNumId="6" w15:restartNumberingAfterBreak="0">
     <w:nsid w:val="3C166B3D"/>
     <w:multiLevelType w:val="multilevel"/>
     <w:tmpl w:val="7D2EE2BC"/>
@@ -2340,7 +5054,7 @@
       </w:rPr>
     </w:lvl>
   </w:abstractNum>
-  <w:abstractNum w:abstractNumId="3" w15:restartNumberingAfterBreak="0">
+  <w:abstractNum w:abstractNumId="7" w15:restartNumberingAfterBreak="0">
     <w:nsid w:val="425A3737"/>
     <w:multiLevelType w:val="multilevel"/>
     <w:tmpl w:val="D0A28604"/>
@@ -2485,7 +5199,7 @@
       </w:rPr>
     </w:lvl>
   </w:abstractNum>
-  <w:abstractNum w:abstractNumId="4" w15:restartNumberingAfterBreak="0">
+  <w:abstractNum w:abstractNumId="8" w15:restartNumberingAfterBreak="0">
     <w:nsid w:val="46BC51D9"/>
     <w:multiLevelType w:val="multilevel"/>
     <w:tmpl w:val="93047B7A"/>
@@ -2630,7 +5344,7 @@
       </w:rPr>
     </w:lvl>
   </w:abstractNum>
-  <w:abstractNum w:abstractNumId="5" w15:restartNumberingAfterBreak="0">
+  <w:abstractNum w:abstractNumId="9" w15:restartNumberingAfterBreak="0">
     <w:nsid w:val="476C40D5"/>
     <w:multiLevelType w:val="multilevel"/>
     <w:tmpl w:val="EC563A8C"/>
@@ -2747,7 +5461,446 @@
       </w:pPr>
     </w:lvl>
   </w:abstractNum>
-  <w:abstractNum w:abstractNumId="6" w15:restartNumberingAfterBreak="0">
+  <w:abstractNum w:abstractNumId="10" w15:restartNumberingAfterBreak="0">
+    <w:nsid w:val="53A47D29"/>
+    <w:multiLevelType w:val="multilevel"/>
+    <w:tmpl w:val="D1427DFC"/>
+    <w:lvl w:ilvl="0">
+      <w:start w:val="1"/>
+      <w:numFmt w:val="bullet"/>
+      <w:lvlText w:val=""/>
+      <w:lvlJc w:val="left"/>
+      <w:pPr>
+        <w:tabs>
+          <w:tab w:val="num" w:pos="720"/>
+        </w:tabs>
+        <w:ind w:left="720" w:hanging="360"/>
+      </w:pPr>
+      <w:rPr>
+        <w:rFonts w:ascii="Symbol" w:hAnsi="Symbol" w:hint="default"/>
+        <w:sz w:val="20"/>
+      </w:rPr>
+    </w:lvl>
+    <w:lvl w:ilvl="1">
+      <w:start w:val="1"/>
+      <w:numFmt w:val="decimal"/>
+      <w:lvlText w:val="%2."/>
+      <w:lvlJc w:val="left"/>
+      <w:pPr>
+        <w:tabs>
+          <w:tab w:val="num" w:pos="1440"/>
+        </w:tabs>
+        <w:ind w:left="1440" w:hanging="360"/>
+      </w:pPr>
+    </w:lvl>
+    <w:lvl w:ilvl="2" w:tentative="1">
+      <w:start w:val="1"/>
+      <w:numFmt w:val="bullet"/>
+      <w:lvlText w:val=""/>
+      <w:lvlJc w:val="left"/>
+      <w:pPr>
+        <w:tabs>
+          <w:tab w:val="num" w:pos="2160"/>
+        </w:tabs>
+        <w:ind w:left="2160" w:hanging="360"/>
+      </w:pPr>
+      <w:rPr>
+        <w:rFonts w:ascii="Wingdings" w:hAnsi="Wingdings" w:hint="default"/>
+        <w:sz w:val="20"/>
+      </w:rPr>
+    </w:lvl>
+    <w:lvl w:ilvl="3" w:tentative="1">
+      <w:start w:val="1"/>
+      <w:numFmt w:val="bullet"/>
+      <w:lvlText w:val=""/>
+      <w:lvlJc w:val="left"/>
+      <w:pPr>
+        <w:tabs>
+          <w:tab w:val="num" w:pos="2880"/>
+        </w:tabs>
+        <w:ind w:left="2880" w:hanging="360"/>
+      </w:pPr>
+      <w:rPr>
+        <w:rFonts w:ascii="Wingdings" w:hAnsi="Wingdings" w:hint="default"/>
+        <w:sz w:val="20"/>
+      </w:rPr>
+    </w:lvl>
+    <w:lvl w:ilvl="4" w:tentative="1">
+      <w:start w:val="1"/>
+      <w:numFmt w:val="bullet"/>
+      <w:lvlText w:val=""/>
+      <w:lvlJc w:val="left"/>
+      <w:pPr>
+        <w:tabs>
+          <w:tab w:val="num" w:pos="3600"/>
+        </w:tabs>
+        <w:ind w:left="3600" w:hanging="360"/>
+      </w:pPr>
+      <w:rPr>
+        <w:rFonts w:ascii="Wingdings" w:hAnsi="Wingdings" w:hint="default"/>
+        <w:sz w:val="20"/>
+      </w:rPr>
+    </w:lvl>
+    <w:lvl w:ilvl="5" w:tentative="1">
+      <w:start w:val="1"/>
+      <w:numFmt w:val="bullet"/>
+      <w:lvlText w:val=""/>
+      <w:lvlJc w:val="left"/>
+      <w:pPr>
+        <w:tabs>
+          <w:tab w:val="num" w:pos="4320"/>
+        </w:tabs>
+        <w:ind w:left="4320" w:hanging="360"/>
+      </w:pPr>
+      <w:rPr>
+        <w:rFonts w:ascii="Wingdings" w:hAnsi="Wingdings" w:hint="default"/>
+        <w:sz w:val="20"/>
+      </w:rPr>
+    </w:lvl>
+    <w:lvl w:ilvl="6" w:tentative="1">
+      <w:start w:val="1"/>
+      <w:numFmt w:val="bullet"/>
+      <w:lvlText w:val=""/>
+      <w:lvlJc w:val="left"/>
+      <w:pPr>
+        <w:tabs>
+          <w:tab w:val="num" w:pos="5040"/>
+        </w:tabs>
+        <w:ind w:left="5040" w:hanging="360"/>
+      </w:pPr>
+      <w:rPr>
+        <w:rFonts w:ascii="Wingdings" w:hAnsi="Wingdings" w:hint="default"/>
+        <w:sz w:val="20"/>
+      </w:rPr>
+    </w:lvl>
+    <w:lvl w:ilvl="7" w:tentative="1">
+      <w:start w:val="1"/>
+      <w:numFmt w:val="bullet"/>
+      <w:lvlText w:val=""/>
+      <w:lvlJc w:val="left"/>
+      <w:pPr>
+        <w:tabs>
+          <w:tab w:val="num" w:pos="5760"/>
+        </w:tabs>
+        <w:ind w:left="5760" w:hanging="360"/>
+      </w:pPr>
+      <w:rPr>
+        <w:rFonts w:ascii="Wingdings" w:hAnsi="Wingdings" w:hint="default"/>
+        <w:sz w:val="20"/>
+      </w:rPr>
+    </w:lvl>
+    <w:lvl w:ilvl="8" w:tentative="1">
+      <w:start w:val="1"/>
+      <w:numFmt w:val="bullet"/>
+      <w:lvlText w:val=""/>
+      <w:lvlJc w:val="left"/>
+      <w:pPr>
+        <w:tabs>
+          <w:tab w:val="num" w:pos="6480"/>
+        </w:tabs>
+        <w:ind w:left="6480" w:hanging="360"/>
+      </w:pPr>
+      <w:rPr>
+        <w:rFonts w:ascii="Wingdings" w:hAnsi="Wingdings" w:hint="default"/>
+        <w:sz w:val="20"/>
+      </w:rPr>
+    </w:lvl>
+  </w:abstractNum>
+  <w:abstractNum w:abstractNumId="11" w15:restartNumberingAfterBreak="0">
+    <w:nsid w:val="56677941"/>
+    <w:multiLevelType w:val="multilevel"/>
+    <w:tmpl w:val="1D025EAE"/>
+    <w:lvl w:ilvl="0">
+      <w:start w:val="1"/>
+      <w:numFmt w:val="bullet"/>
+      <w:lvlText w:val=""/>
+      <w:lvlJc w:val="left"/>
+      <w:pPr>
+        <w:tabs>
+          <w:tab w:val="num" w:pos="720"/>
+        </w:tabs>
+        <w:ind w:left="720" w:hanging="360"/>
+      </w:pPr>
+      <w:rPr>
+        <w:rFonts w:ascii="Symbol" w:hAnsi="Symbol" w:hint="default"/>
+        <w:sz w:val="20"/>
+      </w:rPr>
+    </w:lvl>
+    <w:lvl w:ilvl="1">
+      <w:start w:val="1"/>
+      <w:numFmt w:val="bullet"/>
+      <w:lvlText w:val="o"/>
+      <w:lvlJc w:val="left"/>
+      <w:pPr>
+        <w:tabs>
+          <w:tab w:val="num" w:pos="1440"/>
+        </w:tabs>
+        <w:ind w:left="1440" w:hanging="360"/>
+      </w:pPr>
+      <w:rPr>
+        <w:rFonts w:ascii="Courier New" w:hAnsi="Courier New" w:hint="default"/>
+        <w:sz w:val="20"/>
+      </w:rPr>
+    </w:lvl>
+    <w:lvl w:ilvl="2" w:tentative="1">
+      <w:start w:val="1"/>
+      <w:numFmt w:val="bullet"/>
+      <w:lvlText w:val=""/>
+      <w:lvlJc w:val="left"/>
+      <w:pPr>
+        <w:tabs>
+          <w:tab w:val="num" w:pos="2160"/>
+        </w:tabs>
+        <w:ind w:left="2160" w:hanging="360"/>
+      </w:pPr>
+      <w:rPr>
+        <w:rFonts w:ascii="Wingdings" w:hAnsi="Wingdings" w:hint="default"/>
+        <w:sz w:val="20"/>
+      </w:rPr>
+    </w:lvl>
+    <w:lvl w:ilvl="3" w:tentative="1">
+      <w:start w:val="1"/>
+      <w:numFmt w:val="bullet"/>
+      <w:lvlText w:val=""/>
+      <w:lvlJc w:val="left"/>
+      <w:pPr>
+        <w:tabs>
+          <w:tab w:val="num" w:pos="2880"/>
+        </w:tabs>
+        <w:ind w:left="2880" w:hanging="360"/>
+      </w:pPr>
+      <w:rPr>
+        <w:rFonts w:ascii="Wingdings" w:hAnsi="Wingdings" w:hint="default"/>
+        <w:sz w:val="20"/>
+      </w:rPr>
+    </w:lvl>
+    <w:lvl w:ilvl="4" w:tentative="1">
+      <w:start w:val="1"/>
+      <w:numFmt w:val="bullet"/>
+      <w:lvlText w:val=""/>
+      <w:lvlJc w:val="left"/>
+      <w:pPr>
+        <w:tabs>
+          <w:tab w:val="num" w:pos="3600"/>
+        </w:tabs>
+        <w:ind w:left="3600" w:hanging="360"/>
+      </w:pPr>
+      <w:rPr>
+        <w:rFonts w:ascii="Wingdings" w:hAnsi="Wingdings" w:hint="default"/>
+        <w:sz w:val="20"/>
+      </w:rPr>
+    </w:lvl>
+    <w:lvl w:ilvl="5" w:tentative="1">
+      <w:start w:val="1"/>
+      <w:numFmt w:val="bullet"/>
+      <w:lvlText w:val=""/>
+      <w:lvlJc w:val="left"/>
+      <w:pPr>
+        <w:tabs>
+          <w:tab w:val="num" w:pos="4320"/>
+        </w:tabs>
+        <w:ind w:left="4320" w:hanging="360"/>
+      </w:pPr>
+      <w:rPr>
+        <w:rFonts w:ascii="Wingdings" w:hAnsi="Wingdings" w:hint="default"/>
+        <w:sz w:val="20"/>
+      </w:rPr>
+    </w:lvl>
+    <w:lvl w:ilvl="6" w:tentative="1">
+      <w:start w:val="1"/>
+      <w:numFmt w:val="bullet"/>
+      <w:lvlText w:val=""/>
+      <w:lvlJc w:val="left"/>
+      <w:pPr>
+        <w:tabs>
+          <w:tab w:val="num" w:pos="5040"/>
+        </w:tabs>
+        <w:ind w:left="5040" w:hanging="360"/>
+      </w:pPr>
+      <w:rPr>
+        <w:rFonts w:ascii="Wingdings" w:hAnsi="Wingdings" w:hint="default"/>
+        <w:sz w:val="20"/>
+      </w:rPr>
+    </w:lvl>
+    <w:lvl w:ilvl="7" w:tentative="1">
+      <w:start w:val="1"/>
+      <w:numFmt w:val="bullet"/>
+      <w:lvlText w:val=""/>
+      <w:lvlJc w:val="left"/>
+      <w:pPr>
+        <w:tabs>
+          <w:tab w:val="num" w:pos="5760"/>
+        </w:tabs>
+        <w:ind w:left="5760" w:hanging="360"/>
+      </w:pPr>
+      <w:rPr>
+        <w:rFonts w:ascii="Wingdings" w:hAnsi="Wingdings" w:hint="default"/>
+        <w:sz w:val="20"/>
+      </w:rPr>
+    </w:lvl>
+    <w:lvl w:ilvl="8" w:tentative="1">
+      <w:start w:val="1"/>
+      <w:numFmt w:val="bullet"/>
+      <w:lvlText w:val=""/>
+      <w:lvlJc w:val="left"/>
+      <w:pPr>
+        <w:tabs>
+          <w:tab w:val="num" w:pos="6480"/>
+        </w:tabs>
+        <w:ind w:left="6480" w:hanging="360"/>
+      </w:pPr>
+      <w:rPr>
+        <w:rFonts w:ascii="Wingdings" w:hAnsi="Wingdings" w:hint="default"/>
+        <w:sz w:val="20"/>
+      </w:rPr>
+    </w:lvl>
+  </w:abstractNum>
+  <w:abstractNum w:abstractNumId="12" w15:restartNumberingAfterBreak="0">
+    <w:nsid w:val="6CEE3F53"/>
+    <w:multiLevelType w:val="multilevel"/>
+    <w:tmpl w:val="45D45FDE"/>
+    <w:lvl w:ilvl="0">
+      <w:start w:val="1"/>
+      <w:numFmt w:val="bullet"/>
+      <w:lvlText w:val=""/>
+      <w:lvlJc w:val="left"/>
+      <w:pPr>
+        <w:tabs>
+          <w:tab w:val="num" w:pos="720"/>
+        </w:tabs>
+        <w:ind w:left="720" w:hanging="360"/>
+      </w:pPr>
+      <w:rPr>
+        <w:rFonts w:ascii="Symbol" w:hAnsi="Symbol" w:hint="default"/>
+        <w:sz w:val="20"/>
+      </w:rPr>
+    </w:lvl>
+    <w:lvl w:ilvl="1">
+      <w:start w:val="1"/>
+      <w:numFmt w:val="decimal"/>
+      <w:lvlText w:val="%2."/>
+      <w:lvlJc w:val="left"/>
+      <w:pPr>
+        <w:tabs>
+          <w:tab w:val="num" w:pos="1440"/>
+        </w:tabs>
+        <w:ind w:left="1440" w:hanging="360"/>
+      </w:pPr>
+    </w:lvl>
+    <w:lvl w:ilvl="2" w:tentative="1">
+      <w:start w:val="1"/>
+      <w:numFmt w:val="bullet"/>
+      <w:lvlText w:val=""/>
+      <w:lvlJc w:val="left"/>
+      <w:pPr>
+        <w:tabs>
+          <w:tab w:val="num" w:pos="2160"/>
+        </w:tabs>
+        <w:ind w:left="2160" w:hanging="360"/>
+      </w:pPr>
+      <w:rPr>
+        <w:rFonts w:ascii="Wingdings" w:hAnsi="Wingdings" w:hint="default"/>
+        <w:sz w:val="20"/>
+      </w:rPr>
+    </w:lvl>
+    <w:lvl w:ilvl="3" w:tentative="1">
+      <w:start w:val="1"/>
+      <w:numFmt w:val="bullet"/>
+      <w:lvlText w:val=""/>
+      <w:lvlJc w:val="left"/>
+      <w:pPr>
+        <w:tabs>
+          <w:tab w:val="num" w:pos="2880"/>
+        </w:tabs>
+        <w:ind w:left="2880" w:hanging="360"/>
+      </w:pPr>
+      <w:rPr>
+        <w:rFonts w:ascii="Wingdings" w:hAnsi="Wingdings" w:hint="default"/>
+        <w:sz w:val="20"/>
+      </w:rPr>
+    </w:lvl>
+    <w:lvl w:ilvl="4" w:tentative="1">
+      <w:start w:val="1"/>
+      <w:numFmt w:val="bullet"/>
+      <w:lvlText w:val=""/>
+      <w:lvlJc w:val="left"/>
+      <w:pPr>
+        <w:tabs>
+          <w:tab w:val="num" w:pos="3600"/>
+        </w:tabs>
+        <w:ind w:left="3600" w:hanging="360"/>
+      </w:pPr>
+      <w:rPr>
+        <w:rFonts w:ascii="Wingdings" w:hAnsi="Wingdings" w:hint="default"/>
+        <w:sz w:val="20"/>
+      </w:rPr>
+    </w:lvl>
+    <w:lvl w:ilvl="5" w:tentative="1">
+      <w:start w:val="1"/>
+      <w:numFmt w:val="bullet"/>
+      <w:lvlText w:val=""/>
+      <w:lvlJc w:val="left"/>
+      <w:pPr>
+        <w:tabs>
+          <w:tab w:val="num" w:pos="4320"/>
+        </w:tabs>
+        <w:ind w:left="4320" w:hanging="360"/>
+      </w:pPr>
+      <w:rPr>
+        <w:rFonts w:ascii="Wingdings" w:hAnsi="Wingdings" w:hint="default"/>
+        <w:sz w:val="20"/>
+      </w:rPr>
+    </w:lvl>
+    <w:lvl w:ilvl="6" w:tentative="1">
+      <w:start w:val="1"/>
+      <w:numFmt w:val="bullet"/>
+      <w:lvlText w:val=""/>
+      <w:lvlJc w:val="left"/>
+      <w:pPr>
+        <w:tabs>
+          <w:tab w:val="num" w:pos="5040"/>
+        </w:tabs>
+        <w:ind w:left="5040" w:hanging="360"/>
+      </w:pPr>
+      <w:rPr>
+        <w:rFonts w:ascii="Wingdings" w:hAnsi="Wingdings" w:hint="default"/>
+        <w:sz w:val="20"/>
+      </w:rPr>
+    </w:lvl>
+    <w:lvl w:ilvl="7" w:tentative="1">
+      <w:start w:val="1"/>
+      <w:numFmt w:val="bullet"/>
+      <w:lvlText w:val=""/>
+      <w:lvlJc w:val="left"/>
+      <w:pPr>
+        <w:tabs>
+          <w:tab w:val="num" w:pos="5760"/>
+        </w:tabs>
+        <w:ind w:left="5760" w:hanging="360"/>
+      </w:pPr>
+      <w:rPr>
+        <w:rFonts w:ascii="Wingdings" w:hAnsi="Wingdings" w:hint="default"/>
+        <w:sz w:val="20"/>
+      </w:rPr>
+    </w:lvl>
+    <w:lvl w:ilvl="8" w:tentative="1">
+      <w:start w:val="1"/>
+      <w:numFmt w:val="bullet"/>
+      <w:lvlText w:val=""/>
+      <w:lvlJc w:val="left"/>
+      <w:pPr>
+        <w:tabs>
+          <w:tab w:val="num" w:pos="6480"/>
+        </w:tabs>
+        <w:ind w:left="6480" w:hanging="360"/>
+      </w:pPr>
+      <w:rPr>
+        <w:rFonts w:ascii="Wingdings" w:hAnsi="Wingdings" w:hint="default"/>
+        <w:sz w:val="20"/>
+      </w:rPr>
+    </w:lvl>
+  </w:abstractNum>
+  <w:abstractNum w:abstractNumId="13" w15:restartNumberingAfterBreak="0">
     <w:nsid w:val="73280D1B"/>
     <w:multiLevelType w:val="multilevel"/>
     <w:tmpl w:val="CBF29E22"/>
@@ -2893,25 +6046,46 @@
     </w:lvl>
   </w:abstractNum>
   <w:num w:numId="1" w16cid:durableId="1091001739">
+    <w:abstractNumId w:val="9"/>
+  </w:num>
+  <w:num w:numId="2" w16cid:durableId="488250388">
+    <w:abstractNumId w:val="1"/>
+  </w:num>
+  <w:num w:numId="3" w16cid:durableId="109862461">
+    <w:abstractNumId w:val="13"/>
+  </w:num>
+  <w:num w:numId="4" w16cid:durableId="912663211">
+    <w:abstractNumId w:val="2"/>
+  </w:num>
+  <w:num w:numId="5" w16cid:durableId="2058577988">
+    <w:abstractNumId w:val="6"/>
+  </w:num>
+  <w:num w:numId="6" w16cid:durableId="1404448612">
+    <w:abstractNumId w:val="7"/>
+  </w:num>
+  <w:num w:numId="7" w16cid:durableId="776868475">
+    <w:abstractNumId w:val="8"/>
+  </w:num>
+  <w:num w:numId="8" w16cid:durableId="398139498">
+    <w:abstractNumId w:val="12"/>
+  </w:num>
+  <w:num w:numId="9" w16cid:durableId="1105005974">
     <w:abstractNumId w:val="5"/>
   </w:num>
-  <w:num w:numId="2" w16cid:durableId="488250388">
+  <w:num w:numId="10" w16cid:durableId="1494570480">
+    <w:abstractNumId w:val="10"/>
+  </w:num>
+  <w:num w:numId="11" w16cid:durableId="1196233585">
+    <w:abstractNumId w:val="4"/>
+  </w:num>
+  <w:num w:numId="12" w16cid:durableId="1812214870">
+    <w:abstractNumId w:val="3"/>
+  </w:num>
+  <w:num w:numId="13" w16cid:durableId="1276248589">
     <w:abstractNumId w:val="0"/>
   </w:num>
-  <w:num w:numId="3" w16cid:durableId="109862461">
-    <w:abstractNumId w:val="6"/>
-  </w:num>
-  <w:num w:numId="4" w16cid:durableId="912663211">
-    <w:abstractNumId w:val="1"/>
-  </w:num>
-  <w:num w:numId="5" w16cid:durableId="2058577988">
-    <w:abstractNumId w:val="2"/>
-  </w:num>
-  <w:num w:numId="6" w16cid:durableId="1404448612">
-    <w:abstractNumId w:val="3"/>
-  </w:num>
-  <w:num w:numId="7" w16cid:durableId="776868475">
-    <w:abstractNumId w:val="4"/>
+  <w:num w:numId="14" w16cid:durableId="1225331271">
+    <w:abstractNumId w:val="11"/>
   </w:num>
 </w:numbering>
 </file>

</xml_diff>

<commit_message>
mis practicas tsg commit 31 05 2024
</commit_message>
<xml_diff>
--- a/project activitie management/Gestor de tareas.docx
+++ b/project activitie management/Gestor de tareas.docx
@@ -211,10 +211,20 @@
         <w:rPr>
           <w:rFonts w:ascii="Times New Roman" w:eastAsia="Times New Roman" w:hAnsi="Times New Roman" w:cs="Times New Roman"/>
           <w:kern w:val="0"/>
-          <w:lang w:eastAsia="es-CO"/>
-          <w14:ligatures w14:val="none"/>
-        </w:rPr>
-        <w:t>Crear formulario de nueva tarea con campos: título, descripción, fecha de vencimiento, prioridad.</w:t>
+          <w:highlight w:val="yellow"/>
+          <w:lang w:eastAsia="es-CO"/>
+          <w14:ligatures w14:val="none"/>
+        </w:rPr>
+        <w:t>Crear formulario de nueva tarea con campos: título, descripción, fecha de vencimiento, prioridad</w:t>
+      </w:r>
+      <w:r>
+        <w:rPr>
+          <w:rFonts w:ascii="Times New Roman" w:eastAsia="Times New Roman" w:hAnsi="Times New Roman" w:cs="Times New Roman"/>
+          <w:kern w:val="0"/>
+          <w:lang w:eastAsia="es-CO"/>
+          <w14:ligatures w14:val="none"/>
+        </w:rPr>
+        <w:t>.</w:t>
       </w:r>
     </w:p>
     <w:p>
@@ -493,14 +503,16 @@
         <w:rPr>
           <w:rFonts w:ascii="Times New Roman" w:eastAsia="Times New Roman" w:hAnsi="Times New Roman" w:cs="Times New Roman"/>
           <w:kern w:val="0"/>
-          <w:lang w:eastAsia="es-CO"/>
-          <w14:ligatures w14:val="none"/>
-        </w:rPr>
-      </w:pPr>
-      <w:r>
-        <w:rPr>
-          <w:rFonts w:ascii="Times New Roman" w:eastAsia="Times New Roman" w:hAnsi="Times New Roman" w:cs="Times New Roman"/>
-          <w:kern w:val="0"/>
+          <w:highlight w:val="yellow"/>
+          <w:lang w:eastAsia="es-CO"/>
+          <w14:ligatures w14:val="none"/>
+        </w:rPr>
+      </w:pPr>
+      <w:r>
+        <w:rPr>
+          <w:rFonts w:ascii="Times New Roman" w:eastAsia="Times New Roman" w:hAnsi="Times New Roman" w:cs="Times New Roman"/>
+          <w:kern w:val="0"/>
+          <w:highlight w:val="yellow"/>
           <w:lang w:eastAsia="es-CO"/>
           <w14:ligatures w14:val="none"/>
         </w:rPr>
@@ -511,6 +523,7 @@
         <w:rPr>
           <w:rFonts w:ascii="Times New Roman" w:eastAsia="Times New Roman" w:hAnsi="Times New Roman" w:cs="Times New Roman"/>
           <w:kern w:val="0"/>
+          <w:highlight w:val="yellow"/>
           <w:lang w:eastAsia="es-CO"/>
           <w14:ligatures w14:val="none"/>
         </w:rPr>
@@ -521,6 +534,7 @@
         <w:rPr>
           <w:rFonts w:ascii="Times New Roman" w:eastAsia="Times New Roman" w:hAnsi="Times New Roman" w:cs="Times New Roman"/>
           <w:kern w:val="0"/>
+          <w:highlight w:val="yellow"/>
           <w:lang w:eastAsia="es-CO"/>
           <w14:ligatures w14:val="none"/>
         </w:rPr>
@@ -537,14 +551,16 @@
         <w:rPr>
           <w:rFonts w:ascii="Times New Roman" w:eastAsia="Times New Roman" w:hAnsi="Times New Roman" w:cs="Times New Roman"/>
           <w:kern w:val="0"/>
-          <w:lang w:eastAsia="es-CO"/>
-          <w14:ligatures w14:val="none"/>
-        </w:rPr>
-      </w:pPr>
-      <w:r>
-        <w:rPr>
-          <w:rFonts w:ascii="Times New Roman" w:eastAsia="Times New Roman" w:hAnsi="Times New Roman" w:cs="Times New Roman"/>
-          <w:kern w:val="0"/>
+          <w:highlight w:val="yellow"/>
+          <w:lang w:eastAsia="es-CO"/>
+          <w14:ligatures w14:val="none"/>
+        </w:rPr>
+      </w:pPr>
+      <w:r>
+        <w:rPr>
+          <w:rFonts w:ascii="Times New Roman" w:eastAsia="Times New Roman" w:hAnsi="Times New Roman" w:cs="Times New Roman"/>
+          <w:kern w:val="0"/>
+          <w:highlight w:val="yellow"/>
           <w:lang w:eastAsia="es-CO"/>
           <w14:ligatures w14:val="none"/>
         </w:rPr>
@@ -957,14 +973,16 @@
         <w:rPr>
           <w:rFonts w:ascii="Times New Roman" w:eastAsia="Times New Roman" w:hAnsi="Times New Roman" w:cs="Times New Roman"/>
           <w:kern w:val="0"/>
-          <w:lang w:eastAsia="es-CO"/>
-          <w14:ligatures w14:val="none"/>
-        </w:rPr>
-      </w:pPr>
-      <w:r>
-        <w:rPr>
-          <w:rFonts w:ascii="Times New Roman" w:eastAsia="Times New Roman" w:hAnsi="Times New Roman" w:cs="Times New Roman"/>
-          <w:kern w:val="0"/>
+          <w:highlight w:val="yellow"/>
+          <w:lang w:eastAsia="es-CO"/>
+          <w14:ligatures w14:val="none"/>
+        </w:rPr>
+      </w:pPr>
+      <w:r>
+        <w:rPr>
+          <w:rFonts w:ascii="Times New Roman" w:eastAsia="Times New Roman" w:hAnsi="Times New Roman" w:cs="Times New Roman"/>
+          <w:kern w:val="0"/>
+          <w:highlight w:val="yellow"/>
           <w:lang w:eastAsia="es-CO"/>
           <w14:ligatures w14:val="none"/>
         </w:rPr>
@@ -1226,15 +1244,19 @@
         <w:spacing w:before="120" w:after="120" w:line="240" w:lineRule="auto"/>
         <w:rPr>
           <w:rFonts w:ascii="Times New Roman" w:eastAsia="Times New Roman" w:hAnsi="Times New Roman" w:cs="Times New Roman"/>
-          <w:kern w:val="0"/>
-          <w:lang w:eastAsia="es-CO"/>
-          <w14:ligatures w14:val="none"/>
-        </w:rPr>
-      </w:pPr>
-      <w:r>
-        <w:rPr>
-          <w:rFonts w:ascii="Times New Roman" w:eastAsia="Times New Roman" w:hAnsi="Times New Roman" w:cs="Times New Roman"/>
-          <w:kern w:val="0"/>
+          <w:color w:val="FF0000"/>
+          <w:kern w:val="0"/>
+          <w:highlight w:val="yellow"/>
+          <w:lang w:eastAsia="es-CO"/>
+          <w14:ligatures w14:val="none"/>
+        </w:rPr>
+      </w:pPr>
+      <w:r>
+        <w:rPr>
+          <w:rFonts w:ascii="Times New Roman" w:eastAsia="Times New Roman" w:hAnsi="Times New Roman" w:cs="Times New Roman"/>
+          <w:color w:val="FF0000"/>
+          <w:kern w:val="0"/>
+          <w:highlight w:val="yellow"/>
           <w:lang w:eastAsia="es-CO"/>
           <w14:ligatures w14:val="none"/>
         </w:rPr>
@@ -1244,7 +1266,9 @@
       <w:r>
         <w:rPr>
           <w:rFonts w:ascii="Times New Roman" w:eastAsia="Times New Roman" w:hAnsi="Times New Roman" w:cs="Times New Roman"/>
-          <w:kern w:val="0"/>
+          <w:color w:val="FF0000"/>
+          <w:kern w:val="0"/>
+          <w:highlight w:val="yellow"/>
           <w:lang w:eastAsia="es-CO"/>
           <w14:ligatures w14:val="none"/>
         </w:rPr>
@@ -1254,7 +1278,9 @@
       <w:r>
         <w:rPr>
           <w:rFonts w:ascii="Times New Roman" w:eastAsia="Times New Roman" w:hAnsi="Times New Roman" w:cs="Times New Roman"/>
-          <w:kern w:val="0"/>
+          <w:color w:val="FF0000"/>
+          <w:kern w:val="0"/>
+          <w:highlight w:val="yellow"/>
           <w:lang w:eastAsia="es-CO"/>
           <w14:ligatures w14:val="none"/>
         </w:rPr>
@@ -1501,14 +1527,16 @@
         <w:rPr>
           <w:rFonts w:ascii="Times New Roman" w:eastAsia="Times New Roman" w:hAnsi="Times New Roman" w:cs="Times New Roman"/>
           <w:kern w:val="0"/>
-          <w:lang w:eastAsia="es-CO"/>
-          <w14:ligatures w14:val="none"/>
-        </w:rPr>
-      </w:pPr>
-      <w:r>
-        <w:rPr>
-          <w:rFonts w:ascii="Times New Roman" w:eastAsia="Times New Roman" w:hAnsi="Times New Roman" w:cs="Times New Roman"/>
-          <w:kern w:val="0"/>
+          <w:highlight w:val="yellow"/>
+          <w:lang w:eastAsia="es-CO"/>
+          <w14:ligatures w14:val="none"/>
+        </w:rPr>
+      </w:pPr>
+      <w:r>
+        <w:rPr>
+          <w:rFonts w:ascii="Times New Roman" w:eastAsia="Times New Roman" w:hAnsi="Times New Roman" w:cs="Times New Roman"/>
+          <w:kern w:val="0"/>
+          <w:highlight w:val="yellow"/>
           <w:lang w:eastAsia="es-CO"/>
           <w14:ligatures w14:val="none"/>
         </w:rPr>
@@ -1519,6 +1547,7 @@
         <w:rPr>
           <w:rFonts w:ascii="Times New Roman" w:eastAsia="Times New Roman" w:hAnsi="Times New Roman" w:cs="Times New Roman"/>
           <w:kern w:val="0"/>
+          <w:highlight w:val="yellow"/>
           <w:lang w:eastAsia="es-CO"/>
           <w14:ligatures w14:val="none"/>
         </w:rPr>
@@ -1529,6 +1558,7 @@
         <w:rPr>
           <w:rFonts w:ascii="Times New Roman" w:eastAsia="Times New Roman" w:hAnsi="Times New Roman" w:cs="Times New Roman"/>
           <w:kern w:val="0"/>
+          <w:highlight w:val="yellow"/>
           <w:lang w:eastAsia="es-CO"/>
           <w14:ligatures w14:val="none"/>
         </w:rPr>

</xml_diff>